<commit_message>
Final Formatted Report Part
</commit_message>
<xml_diff>
--- a/FinalReportWater.docx
+++ b/FinalReportWater.docx
@@ -2,6 +2,1118 @@
 <file path=word/document.xml><?xml version="1.0" encoding="utf-8"?>
 <w:document xmlns:wpc="http://schemas.microsoft.com/office/word/2010/wordprocessingCanvas" xmlns:mo="http://schemas.microsoft.com/office/mac/office/2008/main" xmlns:mc="http://schemas.openxmlformats.org/markup-compatibility/2006" xmlns:mv="urn:schemas-microsoft-com:mac:vml" xmlns:o="urn:schemas-microsoft-com:office:office" xmlns:r="http://schemas.openxmlformats.org/officeDocument/2006/relationships" xmlns:m="http://schemas.openxmlformats.org/officeDocument/2006/math" xmlns:v="urn:schemas-microsoft-com:vml" xmlns:wp14="http://schemas.microsoft.com/office/word/2010/wordprocessingDrawing" xmlns:wp="http://schemas.openxmlformats.org/drawingml/2006/wordprocessingDrawing" xmlns:w10="urn:schemas-microsoft-com:office:word" xmlns:w="http://schemas.openxmlformats.org/wordprocessingml/2006/main" xmlns:w14="http://schemas.microsoft.com/office/word/2010/wordml" xmlns:w15="http://schemas.microsoft.com/office/word/2012/wordml" xmlns:wpg="http://schemas.microsoft.com/office/word/2010/wordprocessingGroup" xmlns:wpi="http://schemas.microsoft.com/office/word/2010/wordprocessingInk" xmlns:wne="http://schemas.microsoft.com/office/word/2006/wordml" xmlns:wps="http://schemas.microsoft.com/office/word/2010/wordprocessingShape" mc:Ignorable="w14 w15 wp14">
   <w:body>
+    <w:p>
+      <w:pPr>
+        <w:jc w:val="center"/>
+        <w:rPr>
+          <w:b/>
+          <w:sz w:val="32"/>
+          <w:szCs w:val="32"/>
+        </w:rPr>
+      </w:pPr>
+      <w:r>
+        <w:rPr>
+          <w:b/>
+          <w:sz w:val="32"/>
+          <w:szCs w:val="32"/>
+        </w:rPr>
+        <w:t xml:space="preserve">Optimization of a Shallow Water Simulation </w:t>
+      </w:r>
+    </w:p>
+    <w:p>
+      <w:pPr>
+        <w:jc w:val="center"/>
+        <w:rPr>
+          <w:rFonts w:ascii="Arial" w:hAnsi="Arial" w:cs="Arial"/>
+          <w:b/>
+          <w:color w:val="222222"/>
+          <w:shd w:val="clear" w:color="auto" w:fill="FFFFFF"/>
+        </w:rPr>
+      </w:pPr>
+      <w:r>
+        <w:rPr>
+          <w:b/>
+        </w:rPr>
+        <w:t>Ravi Patel (rgp62), Saurabh Netravalkar (</w:t>
+      </w:r>
+      <w:r>
+        <w:rPr>
+          <w:rFonts w:ascii="Arial" w:hAnsi="Arial" w:cs="Arial"/>
+          <w:b/>
+          <w:color w:val="222222"/>
+          <w:shd w:val="clear" w:color="auto" w:fill="FFFFFF"/>
+        </w:rPr>
+        <w:t>sn575</w:t>
+      </w:r>
+      <w:r>
+        <w:rPr>
+          <w:b/>
+        </w:rPr>
+        <w:t>), Greg Granito (</w:t>
+      </w:r>
+      <w:r>
+        <w:rPr>
+          <w:rFonts w:ascii="Arial" w:hAnsi="Arial" w:cs="Arial"/>
+          <w:b/>
+          <w:color w:val="222222"/>
+          <w:shd w:val="clear" w:color="auto" w:fill="FFFFFF"/>
+        </w:rPr>
+        <w:t>gdg38)</w:t>
+      </w:r>
+    </w:p>
+    <w:p>
+      <w:pPr>
+        <w:jc w:val="center"/>
+      </w:pPr>
+    </w:p>
+    <w:p>
+      <w:pPr>
+        <w:rPr>
+          <w:b/>
+          <w:sz w:val="28"/>
+          <w:szCs w:val="28"/>
+        </w:rPr>
+      </w:pPr>
+      <w:r>
+        <w:rPr>
+          <w:b/>
+          <w:sz w:val="28"/>
+          <w:szCs w:val="28"/>
+        </w:rPr>
+        <w:t>Profiling</w:t>
+      </w:r>
+    </w:p>
+    <w:p/>
+    <w:p>
+      <w:pPr>
+        <w:rPr>
+          <w:b/>
+        </w:rPr>
+      </w:pPr>
+      <w:r>
+        <w:rPr>
+          <w:b/>
+        </w:rPr>
+        <w:t>Original Code</w:t>
+      </w:r>
+    </w:p>
+    <w:p>
+      <w:r>
+        <w:t>The amplxe profiler was used with hotspots to observe the running times of different functions. The functions which take longer to run and are a potential bottleneck are:</w:t>
+      </w:r>
+    </w:p>
+    <w:p>
+      <w:pPr>
+        <w:pStyle w:val="ListParagraph"/>
+        <w:numPr>
+          <w:ilvl w:val="0"/>
+          <w:numId w:val="3"/>
+        </w:numPr>
+      </w:pPr>
+      <w:r>
+        <w:t xml:space="preserve">limit_derivs (CPU time: </w:t>
+      </w:r>
+      <w:r>
+        <w:t>1.155s</w:t>
+      </w:r>
+      <w:r>
+        <w:t>)</w:t>
+      </w:r>
+    </w:p>
+    <w:p>
+      <w:pPr>
+        <w:pStyle w:val="ListParagraph"/>
+        <w:numPr>
+          <w:ilvl w:val="0"/>
+          <w:numId w:val="3"/>
+        </w:numPr>
+      </w:pPr>
+      <w:r>
+        <w:t>compute_step (CPU time: 0.</w:t>
+      </w:r>
+      <w:r>
+        <w:t>568</w:t>
+      </w:r>
+      <w:r>
+        <w:t>8)</w:t>
+      </w:r>
+    </w:p>
+    <w:p>
+      <w:pPr>
+        <w:pStyle w:val="ListParagraph"/>
+        <w:numPr>
+          <w:ilvl w:val="0"/>
+          <w:numId w:val="3"/>
+        </w:numPr>
+      </w:pPr>
+      <w:r>
+        <w:t>co</w:t>
+      </w:r>
+      <w:r>
+        <w:t>mpute_fg_speeds (CPU time: 0.191</w:t>
+      </w:r>
+      <w:r>
+        <w:t>)</w:t>
+      </w:r>
+    </w:p>
+    <w:p/>
+    <w:p>
+      <w:pPr>
+        <w:rPr>
+          <w:b/>
+        </w:rPr>
+      </w:pPr>
+      <w:r>
+        <w:rPr>
+          <w:b/>
+        </w:rPr>
+        <w:t>Naïve Parallelization</w:t>
+      </w:r>
+    </w:p>
+    <w:p>
+      <w:r>
+        <w:t>Loop unrolling was performed and OpenMP parallel for pragmas were naively added in front of the looping constructs of each of the three functions.</w:t>
+      </w:r>
+    </w:p>
+    <w:p/>
+    <w:p>
+      <w:pPr>
+        <w:rPr>
+          <w:b/>
+        </w:rPr>
+      </w:pPr>
+      <w:r>
+        <w:rPr>
+          <w:b/>
+        </w:rPr>
+        <w:t>Observations</w:t>
+      </w:r>
+    </w:p>
+    <w:p>
+      <w:pPr>
+        <w:pStyle w:val="ListParagraph"/>
+        <w:numPr>
+          <w:ilvl w:val="0"/>
+          <w:numId w:val="4"/>
+        </w:numPr>
+      </w:pPr>
+      <w:r>
+        <w:t xml:space="preserve">The parallel code runs </w:t>
+      </w:r>
+      <w:r>
+        <w:t>slower</w:t>
+      </w:r>
+      <w:r>
+        <w:t xml:space="preserve"> for the 200</w:t>
+      </w:r>
+      <w:r>
+        <w:rPr>
+          <w:vertAlign w:val="superscript"/>
+        </w:rPr>
+        <w:t>2</w:t>
+      </w:r>
+      <w:r>
+        <w:t xml:space="preserve"> cell problem</w:t>
+      </w:r>
+      <w:r>
+        <w:t xml:space="preserve"> than the serial un-tuned code. The reason is the inherent read after write and write after read dependencies among the loop bodies. Hence, the waiting time for each thread combined with the added overhead of communication costs blows up the time of execution.</w:t>
+      </w:r>
+    </w:p>
+    <w:p>
+      <w:pPr>
+        <w:pStyle w:val="ListParagraph"/>
+        <w:numPr>
+          <w:ilvl w:val="0"/>
+          <w:numId w:val="4"/>
+        </w:numPr>
+      </w:pPr>
+      <w:r>
+        <w:t xml:space="preserve">The run time for loop unrolling alone for the bottlenecks above were found to be </w:t>
+      </w:r>
+      <w:r>
+        <w:t>higher</w:t>
+      </w:r>
+      <w:r>
+        <w:t>:</w:t>
+      </w:r>
+    </w:p>
+    <w:p>
+      <w:pPr>
+        <w:pStyle w:val="ListParagraph"/>
+        <w:numPr>
+          <w:ilvl w:val="1"/>
+          <w:numId w:val="4"/>
+        </w:numPr>
+      </w:pPr>
+      <w:r>
+        <w:t xml:space="preserve">limit_derivs (CPU time: </w:t>
+      </w:r>
+      <w:r>
+        <w:t>1.480s</w:t>
+      </w:r>
+      <w:r>
+        <w:t>)</w:t>
+      </w:r>
+    </w:p>
+    <w:p>
+      <w:pPr>
+        <w:pStyle w:val="ListParagraph"/>
+        <w:numPr>
+          <w:ilvl w:val="1"/>
+          <w:numId w:val="4"/>
+        </w:numPr>
+      </w:pPr>
+      <w:r>
+        <w:t>compute_step</w:t>
+      </w:r>
+      <w:r>
+        <w:t xml:space="preserve"> (CPU time: </w:t>
+      </w:r>
+      <w:r>
+        <w:t>0.717s</w:t>
+      </w:r>
+      <w:r>
+        <w:t>)</w:t>
+      </w:r>
+    </w:p>
+    <w:p>
+      <w:pPr>
+        <w:pStyle w:val="ListParagraph"/>
+        <w:numPr>
+          <w:ilvl w:val="1"/>
+          <w:numId w:val="4"/>
+        </w:numPr>
+      </w:pPr>
+      <w:r>
+        <w:t>co</w:t>
+      </w:r>
+      <w:r>
+        <w:t xml:space="preserve">mpute_fg_speeds (CPU time: </w:t>
+      </w:r>
+      <w:r>
+        <w:t>0.397s</w:t>
+      </w:r>
+      <w:r>
+        <w:t>)</w:t>
+      </w:r>
+    </w:p>
+    <w:p>
+      <w:pPr>
+        <w:pStyle w:val="ListParagraph"/>
+        <w:numPr>
+          <w:ilvl w:val="0"/>
+          <w:numId w:val="4"/>
+        </w:numPr>
+      </w:pPr>
+      <w:r>
+        <w:t xml:space="preserve">The run time for loop unrolling and naïve </w:t>
+      </w:r>
+      <w:r>
+        <w:t>parallelization (24 threads)</w:t>
+      </w:r>
+      <w:r>
+        <w:t xml:space="preserve"> </w:t>
+      </w:r>
+      <w:r>
+        <w:t xml:space="preserve">in the </w:t>
+      </w:r>
+      <w:r>
+        <w:t xml:space="preserve">above </w:t>
+      </w:r>
+      <w:r>
+        <w:t xml:space="preserve">functions </w:t>
+      </w:r>
+      <w:r>
+        <w:t>were</w:t>
+      </w:r>
+      <w:r>
+        <w:t xml:space="preserve"> also</w:t>
+      </w:r>
+      <w:r>
+        <w:t xml:space="preserve"> found to be </w:t>
+      </w:r>
+      <w:r>
+        <w:t xml:space="preserve">higher. </w:t>
+      </w:r>
+      <w:r>
+        <w:t xml:space="preserve">About 20s of additional </w:t>
+      </w:r>
+      <w:r>
+        <w:t xml:space="preserve">time </w:t>
+      </w:r>
+      <w:r>
+        <w:t>was</w:t>
+      </w:r>
+      <w:r>
+        <w:t xml:space="preserve"> spent on overhead</w:t>
+      </w:r>
+      <w:r>
+        <w:t xml:space="preserve"> for amplxe</w:t>
+      </w:r>
+      <w:r>
+        <w:t>.</w:t>
+      </w:r>
+    </w:p>
+    <w:p>
+      <w:pPr>
+        <w:pStyle w:val="ListParagraph"/>
+        <w:numPr>
+          <w:ilvl w:val="1"/>
+          <w:numId w:val="4"/>
+        </w:numPr>
+      </w:pPr>
+      <w:r>
+        <w:t xml:space="preserve">limit_derivs (CPU time: </w:t>
+      </w:r>
+      <w:r>
+        <w:t>1.925s</w:t>
+      </w:r>
+      <w:r>
+        <w:t>)</w:t>
+      </w:r>
+    </w:p>
+    <w:p>
+      <w:pPr>
+        <w:pStyle w:val="ListParagraph"/>
+        <w:numPr>
+          <w:ilvl w:val="1"/>
+          <w:numId w:val="4"/>
+        </w:numPr>
+      </w:pPr>
+      <w:r>
+        <w:t xml:space="preserve">compute_step (CPU time: </w:t>
+      </w:r>
+      <w:r>
+        <w:t>1.315s</w:t>
+      </w:r>
+      <w:r>
+        <w:t>)</w:t>
+      </w:r>
+    </w:p>
+    <w:p>
+      <w:pPr>
+        <w:pStyle w:val="ListParagraph"/>
+        <w:numPr>
+          <w:ilvl w:val="1"/>
+          <w:numId w:val="4"/>
+        </w:numPr>
+      </w:pPr>
+      <w:r>
+        <w:t>compute_fg_speeds (CPU time: 0.</w:t>
+      </w:r>
+      <w:r>
+        <w:t>703s</w:t>
+      </w:r>
+      <w:r>
+        <w:t>)</w:t>
+      </w:r>
+    </w:p>
+    <w:p/>
+    <w:p>
+      <w:pPr>
+        <w:pStyle w:val="ListParagraph"/>
+        <w:numPr>
+          <w:ilvl w:val="0"/>
+          <w:numId w:val="4"/>
+        </w:numPr>
+      </w:pPr>
+      <w:r>
+        <w:t>Weak and strong scaling analysis was performed on the naïve parallelized code:</w:t>
+      </w:r>
+    </w:p>
+    <w:p/>
+    <w:p>
+      <w:pPr>
+        <w:pStyle w:val="ListParagraph"/>
+        <w:ind w:left="360"/>
+        <w:jc w:val="center"/>
+      </w:pPr>
+      <w:r>
+        <w:t>Strong</w:t>
+      </w:r>
+      <w:r>
+        <w:t xml:space="preserve"> Scaling</w:t>
+      </w:r>
+      <w:r>
+        <w:t xml:space="preserve"> (for </w:t>
+      </w:r>
+      <w:r>
+        <w:t>400</w:t>
+      </w:r>
+      <w:r>
+        <w:rPr>
+          <w:vertAlign w:val="superscript"/>
+        </w:rPr>
+        <w:t>2</w:t>
+      </w:r>
+      <w:r>
+        <w:t xml:space="preserve"> threads)</w:t>
+      </w:r>
+    </w:p>
+    <w:tbl>
+      <w:tblPr>
+        <w:tblStyle w:val="TableGrid"/>
+        <w:tblW w:w="0" w:type="auto"/>
+        <w:tblInd w:w="360" w:type="dxa"/>
+        <w:tblLook w:val="04A0" w:firstRow="1" w:lastRow="0" w:firstColumn="1" w:lastColumn="0" w:noHBand="0" w:noVBand="1"/>
+      </w:tblPr>
+      <w:tblGrid>
+        <w:gridCol w:w="4502"/>
+        <w:gridCol w:w="4488"/>
+      </w:tblGrid>
+      <w:tr>
+        <w:tc>
+          <w:tcPr>
+            <w:tcW w:w="4502" w:type="dxa"/>
+          </w:tcPr>
+          <w:p>
+            <w:pPr>
+              <w:pStyle w:val="ListParagraph"/>
+              <w:ind w:left="0"/>
+              <w:jc w:val="center"/>
+            </w:pPr>
+            <w:r>
+              <w:t>Problem size (cells)</w:t>
+            </w:r>
+          </w:p>
+        </w:tc>
+        <w:tc>
+          <w:tcPr>
+            <w:tcW w:w="4488" w:type="dxa"/>
+          </w:tcPr>
+          <w:p>
+            <w:pPr>
+              <w:pStyle w:val="ListParagraph"/>
+              <w:ind w:left="0"/>
+              <w:jc w:val="center"/>
+            </w:pPr>
+            <w:r>
+              <w:t>Total time</w:t>
+            </w:r>
+          </w:p>
+        </w:tc>
+      </w:tr>
+      <w:tr>
+        <w:tc>
+          <w:tcPr>
+            <w:tcW w:w="4502" w:type="dxa"/>
+          </w:tcPr>
+          <w:p>
+            <w:pPr>
+              <w:pStyle w:val="ListParagraph"/>
+              <w:ind w:left="0"/>
+              <w:rPr>
+                <w:vertAlign w:val="superscript"/>
+              </w:rPr>
+            </w:pPr>
+            <w:r>
+              <w:t>1</w:t>
+            </w:r>
+          </w:p>
+        </w:tc>
+        <w:tc>
+          <w:tcPr>
+            <w:tcW w:w="4488" w:type="dxa"/>
+          </w:tcPr>
+          <w:p>
+            <w:pPr>
+              <w:pStyle w:val="ListParagraph"/>
+              <w:ind w:left="0"/>
+            </w:pPr>
+            <w:r>
+              <w:t>19.3s</w:t>
+            </w:r>
+          </w:p>
+        </w:tc>
+      </w:tr>
+      <w:tr>
+        <w:tc>
+          <w:tcPr>
+            <w:tcW w:w="4502" w:type="dxa"/>
+          </w:tcPr>
+          <w:p>
+            <w:pPr>
+              <w:pStyle w:val="ListParagraph"/>
+              <w:ind w:left="0"/>
+              <w:rPr>
+                <w:vertAlign w:val="superscript"/>
+              </w:rPr>
+            </w:pPr>
+            <w:r>
+              <w:t>8</w:t>
+            </w:r>
+          </w:p>
+        </w:tc>
+        <w:tc>
+          <w:tcPr>
+            <w:tcW w:w="4488" w:type="dxa"/>
+          </w:tcPr>
+          <w:p>
+            <w:pPr>
+              <w:pStyle w:val="ListParagraph"/>
+              <w:ind w:left="0"/>
+            </w:pPr>
+            <w:r>
+              <w:t>6.2s</w:t>
+            </w:r>
+          </w:p>
+        </w:tc>
+      </w:tr>
+      <w:tr>
+        <w:tc>
+          <w:tcPr>
+            <w:tcW w:w="4502" w:type="dxa"/>
+          </w:tcPr>
+          <w:p>
+            <w:pPr>
+              <w:pStyle w:val="ListParagraph"/>
+              <w:ind w:left="0"/>
+              <w:rPr>
+                <w:vertAlign w:val="superscript"/>
+              </w:rPr>
+            </w:pPr>
+            <w:r>
+              <w:t>24</w:t>
+            </w:r>
+          </w:p>
+        </w:tc>
+        <w:tc>
+          <w:tcPr>
+            <w:tcW w:w="4488" w:type="dxa"/>
+          </w:tcPr>
+          <w:p>
+            <w:pPr>
+              <w:pStyle w:val="ListParagraph"/>
+              <w:ind w:left="0"/>
+            </w:pPr>
+            <w:r>
+              <w:t>7.4s</w:t>
+            </w:r>
+          </w:p>
+        </w:tc>
+      </w:tr>
+    </w:tbl>
+    <w:p/>
+    <w:p>
+      <w:pPr>
+        <w:jc w:val="center"/>
+      </w:pPr>
+      <w:r>
+        <w:t>Weak</w:t>
+      </w:r>
+      <w:r>
+        <w:t xml:space="preserve"> Scaling (for </w:t>
+      </w:r>
+      <w:r>
+        <w:t>2</w:t>
+      </w:r>
+      <w:r>
+        <w:t>00</w:t>
+      </w:r>
+      <w:r>
+        <w:rPr>
+          <w:vertAlign w:val="superscript"/>
+        </w:rPr>
+        <w:t>2</w:t>
+      </w:r>
+      <w:r>
+        <w:t xml:space="preserve"> cells</w:t>
+      </w:r>
+      <w:r>
+        <w:t>/core</w:t>
+      </w:r>
+      <w:r>
+        <w:t>)</w:t>
+      </w:r>
+    </w:p>
+    <w:tbl>
+      <w:tblPr>
+        <w:tblStyle w:val="TableGrid"/>
+        <w:tblW w:w="0" w:type="auto"/>
+        <w:tblInd w:w="360" w:type="dxa"/>
+        <w:tblLook w:val="04A0" w:firstRow="1" w:lastRow="0" w:firstColumn="1" w:lastColumn="0" w:noHBand="0" w:noVBand="1"/>
+      </w:tblPr>
+      <w:tblGrid>
+        <w:gridCol w:w="4501"/>
+        <w:gridCol w:w="4489"/>
+      </w:tblGrid>
+      <w:tr>
+        <w:tc>
+          <w:tcPr>
+            <w:tcW w:w="4675" w:type="dxa"/>
+          </w:tcPr>
+          <w:p>
+            <w:pPr>
+              <w:pStyle w:val="ListParagraph"/>
+              <w:ind w:left="0"/>
+              <w:jc w:val="center"/>
+            </w:pPr>
+            <w:r>
+              <w:t>Threads</w:t>
+            </w:r>
+          </w:p>
+        </w:tc>
+        <w:tc>
+          <w:tcPr>
+            <w:tcW w:w="4675" w:type="dxa"/>
+          </w:tcPr>
+          <w:p>
+            <w:pPr>
+              <w:pStyle w:val="ListParagraph"/>
+              <w:ind w:left="0"/>
+              <w:jc w:val="center"/>
+            </w:pPr>
+            <w:r>
+              <w:t>Total time</w:t>
+            </w:r>
+          </w:p>
+        </w:tc>
+      </w:tr>
+      <w:tr>
+        <w:tc>
+          <w:tcPr>
+            <w:tcW w:w="4675" w:type="dxa"/>
+          </w:tcPr>
+          <w:p>
+            <w:pPr>
+              <w:pStyle w:val="ListParagraph"/>
+              <w:ind w:left="0"/>
+              <w:rPr>
+                <w:vertAlign w:val="superscript"/>
+              </w:rPr>
+            </w:pPr>
+            <w:r>
+              <w:t>1</w:t>
+            </w:r>
+          </w:p>
+        </w:tc>
+        <w:tc>
+          <w:tcPr>
+            <w:tcW w:w="4675" w:type="dxa"/>
+          </w:tcPr>
+          <w:p>
+            <w:pPr>
+              <w:pStyle w:val="ListParagraph"/>
+              <w:ind w:left="0"/>
+            </w:pPr>
+            <w:r>
+              <w:t>2.5s</w:t>
+            </w:r>
+          </w:p>
+        </w:tc>
+      </w:tr>
+      <w:tr>
+        <w:tc>
+          <w:tcPr>
+            <w:tcW w:w="4675" w:type="dxa"/>
+          </w:tcPr>
+          <w:p>
+            <w:pPr>
+              <w:pStyle w:val="ListParagraph"/>
+              <w:ind w:left="0"/>
+              <w:rPr>
+                <w:vertAlign w:val="superscript"/>
+              </w:rPr>
+            </w:pPr>
+            <w:r>
+              <w:t>4</w:t>
+            </w:r>
+          </w:p>
+        </w:tc>
+        <w:tc>
+          <w:tcPr>
+            <w:tcW w:w="4675" w:type="dxa"/>
+          </w:tcPr>
+          <w:p>
+            <w:pPr>
+              <w:pStyle w:val="ListParagraph"/>
+              <w:ind w:left="0"/>
+            </w:pPr>
+            <w:r>
+              <w:t>7.5s</w:t>
+            </w:r>
+          </w:p>
+        </w:tc>
+      </w:tr>
+      <w:tr>
+        <w:tc>
+          <w:tcPr>
+            <w:tcW w:w="4675" w:type="dxa"/>
+          </w:tcPr>
+          <w:p>
+            <w:pPr>
+              <w:pStyle w:val="ListParagraph"/>
+              <w:ind w:left="0"/>
+              <w:rPr>
+                <w:vertAlign w:val="superscript"/>
+              </w:rPr>
+            </w:pPr>
+            <w:r>
+              <w:t>16</w:t>
+            </w:r>
+          </w:p>
+        </w:tc>
+        <w:tc>
+          <w:tcPr>
+            <w:tcW w:w="4675" w:type="dxa"/>
+          </w:tcPr>
+          <w:p>
+            <w:pPr>
+              <w:pStyle w:val="ListParagraph"/>
+              <w:ind w:left="0"/>
+            </w:pPr>
+            <w:r>
+              <w:t>62.5s</w:t>
+            </w:r>
+          </w:p>
+        </w:tc>
+      </w:tr>
+    </w:tbl>
+    <w:p>
+      <w:pPr>
+        <w:tabs>
+          <w:tab w:val="left" w:pos="720"/>
+          <w:tab w:val="left" w:pos="3285"/>
+        </w:tabs>
+      </w:pPr>
+      <w:r>
+        <w:lastRenderedPageBreak/>
+        <w:tab/>
+      </w:r>
+      <w:r>
+        <w:tab/>
+      </w:r>
+    </w:p>
+    <w:p>
+      <w:pPr>
+        <w:pStyle w:val="ListParagraph"/>
+        <w:numPr>
+          <w:ilvl w:val="1"/>
+          <w:numId w:val="4"/>
+        </w:numPr>
+      </w:pPr>
+      <w:r>
+        <w:t xml:space="preserve">From strong scaling, performance improved using 8 cores over 1 (39% efficiency), but 24 cores </w:t>
+      </w:r>
+      <w:r>
+        <w:t>result</w:t>
+      </w:r>
+      <w:r>
+        <w:t xml:space="preserve"> in worse performance.</w:t>
+      </w:r>
+    </w:p>
+    <w:p>
+      <w:pPr>
+        <w:pStyle w:val="ListParagraph"/>
+        <w:numPr>
+          <w:ilvl w:val="1"/>
+          <w:numId w:val="4"/>
+        </w:numPr>
+      </w:pPr>
+      <w:r>
+        <w:t>From weak scaling, this code shows 33% efficiency using 4 cores over 1, but extremely poor efficiency using 16 cores.</w:t>
+      </w:r>
+    </w:p>
+    <w:p>
+      <w:pPr>
+        <w:pStyle w:val="ListParagraph"/>
+        <w:numPr>
+          <w:ilvl w:val="1"/>
+          <w:numId w:val="4"/>
+        </w:numPr>
+      </w:pPr>
+      <w:r>
+        <w:t>Naïve parallelization results in some improvements for low thread counts, but scales poorly for higher thread counts.</w:t>
+      </w:r>
+    </w:p>
+    <w:p/>
+    <w:p>
+      <w:pPr>
+        <w:rPr>
+          <w:b/>
+        </w:rPr>
+      </w:pPr>
+      <w:r>
+        <w:rPr>
+          <w:b/>
+        </w:rPr>
+        <w:t xml:space="preserve">High Level </w:t>
+      </w:r>
+      <w:r>
+        <w:rPr>
+          <w:b/>
+        </w:rPr>
+        <w:t>Strategy</w:t>
+      </w:r>
+      <w:r>
+        <w:rPr>
+          <w:b/>
+        </w:rPr>
+        <w:t xml:space="preserve"> for using </w:t>
+      </w:r>
+      <w:r>
+        <w:rPr>
+          <w:b/>
+        </w:rPr>
+        <w:t>Domain decomposition</w:t>
+      </w:r>
+      <w:r>
+        <w:rPr>
+          <w:b/>
+        </w:rPr>
+        <w:t xml:space="preserve"> </w:t>
+      </w:r>
+    </w:p>
+    <w:p>
+      <w:pPr>
+        <w:pStyle w:val="ListParagraph"/>
+        <w:numPr>
+          <w:ilvl w:val="0"/>
+          <w:numId w:val="8"/>
+        </w:numPr>
+      </w:pPr>
+      <w:r>
+        <w:t>Remove</w:t>
+      </w:r>
+      <w:r>
+        <w:t xml:space="preserve"> data dependencies by tiling the grid and padding the tiled grids with ghost cells as well as the necessary cell layers of adjacent tiles.</w:t>
+      </w:r>
+    </w:p>
+    <w:p>
+      <w:pPr>
+        <w:pStyle w:val="ListParagraph"/>
+        <w:numPr>
+          <w:ilvl w:val="0"/>
+          <w:numId w:val="8"/>
+        </w:numPr>
+      </w:pPr>
+      <w:r>
+        <w:t>For time t</w:t>
+      </w:r>
+      <w:r>
+        <w:rPr>
+          <w:vertAlign w:val="subscript"/>
+        </w:rPr>
+        <w:t>s</w:t>
+      </w:r>
+      <w:r>
+        <w:t xml:space="preserve"> in blocks of a step</w:t>
+      </w:r>
+      <w:r>
+        <w:t>:</w:t>
+      </w:r>
+    </w:p>
+    <w:p>
+      <w:pPr>
+        <w:pStyle w:val="ListParagraph"/>
+        <w:ind w:left="360"/>
+      </w:pPr>
+      <w:r>
+        <w:tab/>
+      </w:r>
+      <w:r>
+        <w:t xml:space="preserve">2a.  </w:t>
+      </w:r>
+      <w:r>
+        <w:t>For Each Processor p</w:t>
+      </w:r>
+      <w:r>
+        <w:rPr>
+          <w:vertAlign w:val="subscript"/>
+        </w:rPr>
+        <w:t>i</w:t>
+      </w:r>
+      <w:r>
+        <w:t>, operate in parallel on a block b</w:t>
+      </w:r>
+      <w:r>
+        <w:rPr>
+          <w:vertAlign w:val="subscript"/>
+        </w:rPr>
+        <w:t xml:space="preserve">i </w:t>
+      </w:r>
+      <w:r>
+        <w:t>of the board:</w:t>
+      </w:r>
+    </w:p>
+    <w:p>
+      <w:pPr>
+        <w:pStyle w:val="ListParagraph"/>
+        <w:numPr>
+          <w:ilvl w:val="2"/>
+          <w:numId w:val="4"/>
+        </w:numPr>
+      </w:pPr>
+      <w:r>
+        <w:t>Copy i</w:t>
+      </w:r>
+      <w:r>
+        <w:t xml:space="preserve">nto local </w:t>
+      </w:r>
+      <w:r>
+        <w:t>board of each processor along with ghost cell info</w:t>
+      </w:r>
+    </w:p>
+    <w:p>
+      <w:pPr>
+        <w:pStyle w:val="ListParagraph"/>
+        <w:numPr>
+          <w:ilvl w:val="2"/>
+          <w:numId w:val="4"/>
+        </w:numPr>
+      </w:pPr>
+      <w:r>
+        <w:t>Advance by making the processors compute some steps independently</w:t>
+      </w:r>
+    </w:p>
+    <w:p>
+      <w:pPr>
+        <w:pStyle w:val="ListParagraph"/>
+        <w:numPr>
+          <w:ilvl w:val="2"/>
+          <w:numId w:val="4"/>
+        </w:numPr>
+      </w:pPr>
+      <w:r>
+        <w:t>Copy out to a new board</w:t>
+      </w:r>
+    </w:p>
+    <w:p>
+      <w:pPr>
+        <w:pStyle w:val="ListParagraph"/>
+        <w:numPr>
+          <w:ilvl w:val="2"/>
+          <w:numId w:val="4"/>
+        </w:numPr>
+      </w:pPr>
+      <w:r>
+        <w:t>B</w:t>
+      </w:r>
+      <w:r>
+        <w:t>arrier synchronization</w:t>
+      </w:r>
+    </w:p>
+    <w:p>
+      <w:pPr>
+        <w:ind w:firstLine="720"/>
+      </w:pPr>
+      <w:r>
+        <w:t xml:space="preserve">2b.  </w:t>
+      </w:r>
+      <w:r>
+        <w:t>S</w:t>
+      </w:r>
+      <w:r>
+        <w:t>wap the board pointers, i.e. new board becomes the old board and vice-versa</w:t>
+      </w:r>
+    </w:p>
+    <w:p/>
+    <w:p>
+      <w:pPr>
+        <w:rPr>
+          <w:b/>
+        </w:rPr>
+      </w:pPr>
+      <w:r>
+        <w:rPr>
+          <w:b/>
+        </w:rPr>
+        <w:t>Further</w:t>
+      </w:r>
+      <w:r>
+        <w:rPr>
+          <w:b/>
+        </w:rPr>
+        <w:t xml:space="preserve"> </w:t>
+      </w:r>
+      <w:r>
+        <w:rPr>
+          <w:b/>
+        </w:rPr>
+        <w:t xml:space="preserve">Potential </w:t>
+      </w:r>
+      <w:r>
+        <w:rPr>
+          <w:b/>
+        </w:rPr>
+        <w:t>Optimizations</w:t>
+      </w:r>
+    </w:p>
+    <w:p>
+      <w:pPr>
+        <w:pStyle w:val="ListParagraph"/>
+        <w:numPr>
+          <w:ilvl w:val="0"/>
+          <w:numId w:val="7"/>
+        </w:numPr>
+      </w:pPr>
+      <w:r>
+        <w:t>Sizing blocks to fit in cache considering the sharing into account</w:t>
+      </w:r>
+    </w:p>
+    <w:p>
+      <w:pPr>
+        <w:pStyle w:val="ListParagraph"/>
+        <w:numPr>
+          <w:ilvl w:val="0"/>
+          <w:numId w:val="7"/>
+        </w:numPr>
+      </w:pPr>
+      <w:r>
+        <w:t>Align memory</w:t>
+      </w:r>
+      <w:r>
+        <w:t xml:space="preserve"> access</w:t>
+      </w:r>
+      <w:r>
+        <w:t xml:space="preserve"> for the blocks</w:t>
+      </w:r>
+    </w:p>
+    <w:p>
+      <w:pPr>
+        <w:pStyle w:val="ListParagraph"/>
+        <w:numPr>
+          <w:ilvl w:val="0"/>
+          <w:numId w:val="7"/>
+        </w:numPr>
+      </w:pPr>
+      <w:r>
+        <w:t>Co</w:t>
+      </w:r>
+      <w:r>
+        <w:t>mp</w:t>
+      </w:r>
+      <w:r>
+        <w:t>ut</w:t>
+      </w:r>
+      <w:r>
+        <w:t>e</w:t>
+      </w:r>
+      <w:r>
+        <w:t xml:space="preserve"> wave speeds every few steps and choos</w:t>
+      </w:r>
+      <w:r>
+        <w:t>e</w:t>
+      </w:r>
+      <w:r>
+        <w:t xml:space="preserve"> </w:t>
+      </w:r>
+      <w:r>
+        <w:t>‘</w:t>
+      </w:r>
+      <w:r>
+        <w:t>dt</w:t>
+      </w:r>
+      <w:r>
+        <w:t>’</w:t>
+      </w:r>
+      <w:r>
+        <w:t>, the time step</w:t>
+      </w:r>
+      <w:r>
+        <w:t xml:space="preserve"> more conservatively</w:t>
+      </w:r>
+    </w:p>
     <w:p>
       <w:pPr>
         <w:rPr>
@@ -16,6 +1128,76 @@
       </w:pPr>
       <w:r>
         <w:rPr>
+          <w:noProof/>
+        </w:rPr>
+        <w:drawing>
+          <wp:anchor distT="0" distB="0" distL="114300" distR="114300" simplePos="0" relativeHeight="251658240" behindDoc="0" locked="0" layoutInCell="1" allowOverlap="1" wp14:anchorId="054F6BEC" wp14:editId="0A6CAA78">
+            <wp:simplePos x="0" y="0"/>
+            <wp:positionH relativeFrom="column">
+              <wp:posOffset>165735</wp:posOffset>
+            </wp:positionH>
+            <wp:positionV relativeFrom="paragraph">
+              <wp:posOffset>126365</wp:posOffset>
+            </wp:positionV>
+            <wp:extent cx="5309235" cy="3540125"/>
+            <wp:effectExtent l="0" t="0" r="0" b="0"/>
+            <wp:wrapThrough wrapText="bothSides">
+              <wp:wrapPolygon edited="0">
+                <wp:start x="0" y="0"/>
+                <wp:lineTo x="0" y="21387"/>
+                <wp:lineTo x="21494" y="21387"/>
+                <wp:lineTo x="21494" y="0"/>
+                <wp:lineTo x="0" y="0"/>
+              </wp:wrapPolygon>
+            </wp:wrapThrough>
+            <wp:docPr id="1" name="Picture 1"/>
+            <wp:cNvGraphicFramePr>
+              <a:graphicFrameLocks xmlns:a="http://schemas.openxmlformats.org/drawingml/2006/main" noChangeAspect="1"/>
+            </wp:cNvGraphicFramePr>
+            <a:graphic xmlns:a="http://schemas.openxmlformats.org/drawingml/2006/main">
+              <a:graphicData uri="http://schemas.openxmlformats.org/drawingml/2006/picture">
+                <pic:pic xmlns:pic="http://schemas.openxmlformats.org/drawingml/2006/picture">
+                  <pic:nvPicPr>
+                    <pic:cNvPr id="1" name=""/>
+                    <pic:cNvPicPr/>
+                  </pic:nvPicPr>
+                  <pic:blipFill>
+                    <a:blip r:embed="rId7">
+                      <a:extLst>
+                        <a:ext uri="{28A0092B-C50C-407E-A947-70E740481C1C}">
+                          <a14:useLocalDpi xmlns:a14="http://schemas.microsoft.com/office/drawing/2010/main" val="0"/>
+                        </a:ext>
+                      </a:extLst>
+                    </a:blip>
+                    <a:stretch>
+                      <a:fillRect/>
+                    </a:stretch>
+                  </pic:blipFill>
+                  <pic:spPr>
+                    <a:xfrm>
+                      <a:off x="0" y="0"/>
+                      <a:ext cx="5309235" cy="3540125"/>
+                    </a:xfrm>
+                    <a:prstGeom prst="rect">
+                      <a:avLst/>
+                    </a:prstGeom>
+                  </pic:spPr>
+                </pic:pic>
+              </a:graphicData>
+            </a:graphic>
+            <wp14:sizeRelH relativeFrom="page">
+              <wp14:pctWidth>0</wp14:pctWidth>
+            </wp14:sizeRelH>
+            <wp14:sizeRelV relativeFrom="page">
+              <wp14:pctHeight>0</wp14:pctHeight>
+            </wp14:sizeRelV>
+          </wp:anchor>
+        </w:drawing>
+      </w:r>
+    </w:p>
+    <w:p>
+      <w:pPr>
+        <w:rPr>
           <w:rFonts w:eastAsia="Times New Roman" w:cs="Times New Roman"/>
           <w:b/>
           <w:iCs/>
@@ -24,16 +1206,364 @@
           <w:szCs w:val="28"/>
           <w:shd w:val="clear" w:color="auto" w:fill="FFFFFF"/>
         </w:rPr>
-        <w:t>Parallelization</w:t>
-      </w:r>
+      </w:pPr>
     </w:p>
     <w:p>
       <w:pPr>
         <w:rPr>
           <w:rFonts w:eastAsia="Times New Roman" w:cs="Times New Roman"/>
           <w:b/>
+          <w:iCs/>
+          <w:color w:val="333333"/>
           <w:sz w:val="28"/>
           <w:szCs w:val="28"/>
+          <w:shd w:val="clear" w:color="auto" w:fill="FFFFFF"/>
+        </w:rPr>
+      </w:pPr>
+    </w:p>
+    <w:p>
+      <w:pPr>
+        <w:rPr>
+          <w:rFonts w:eastAsia="Times New Roman" w:cs="Times New Roman"/>
+          <w:b/>
+          <w:iCs/>
+          <w:color w:val="333333"/>
+          <w:sz w:val="28"/>
+          <w:szCs w:val="28"/>
+          <w:shd w:val="clear" w:color="auto" w:fill="FFFFFF"/>
+        </w:rPr>
+      </w:pPr>
+    </w:p>
+    <w:p>
+      <w:pPr>
+        <w:rPr>
+          <w:rFonts w:eastAsia="Times New Roman" w:cs="Times New Roman"/>
+          <w:b/>
+          <w:iCs/>
+          <w:color w:val="333333"/>
+          <w:sz w:val="28"/>
+          <w:szCs w:val="28"/>
+          <w:shd w:val="clear" w:color="auto" w:fill="FFFFFF"/>
+        </w:rPr>
+      </w:pPr>
+    </w:p>
+    <w:p>
+      <w:pPr>
+        <w:rPr>
+          <w:rFonts w:eastAsia="Times New Roman" w:cs="Times New Roman"/>
+          <w:b/>
+          <w:iCs/>
+          <w:color w:val="333333"/>
+          <w:sz w:val="28"/>
+          <w:szCs w:val="28"/>
+          <w:shd w:val="clear" w:color="auto" w:fill="FFFFFF"/>
+        </w:rPr>
+      </w:pPr>
+    </w:p>
+    <w:p>
+      <w:pPr>
+        <w:rPr>
+          <w:rFonts w:eastAsia="Times New Roman" w:cs="Times New Roman"/>
+          <w:b/>
+          <w:iCs/>
+          <w:color w:val="333333"/>
+          <w:sz w:val="28"/>
+          <w:szCs w:val="28"/>
+          <w:shd w:val="clear" w:color="auto" w:fill="FFFFFF"/>
+        </w:rPr>
+      </w:pPr>
+    </w:p>
+    <w:p>
+      <w:pPr>
+        <w:rPr>
+          <w:rFonts w:eastAsia="Times New Roman" w:cs="Times New Roman"/>
+          <w:b/>
+          <w:iCs/>
+          <w:color w:val="333333"/>
+          <w:sz w:val="28"/>
+          <w:szCs w:val="28"/>
+          <w:shd w:val="clear" w:color="auto" w:fill="FFFFFF"/>
+        </w:rPr>
+      </w:pPr>
+    </w:p>
+    <w:p>
+      <w:pPr>
+        <w:rPr>
+          <w:rFonts w:eastAsia="Times New Roman" w:cs="Times New Roman"/>
+          <w:b/>
+          <w:iCs/>
+          <w:color w:val="333333"/>
+          <w:sz w:val="28"/>
+          <w:szCs w:val="28"/>
+          <w:shd w:val="clear" w:color="auto" w:fill="FFFFFF"/>
+        </w:rPr>
+      </w:pPr>
+    </w:p>
+    <w:p>
+      <w:pPr>
+        <w:rPr>
+          <w:rFonts w:eastAsia="Times New Roman" w:cs="Times New Roman"/>
+          <w:b/>
+          <w:iCs/>
+          <w:color w:val="333333"/>
+          <w:sz w:val="28"/>
+          <w:szCs w:val="28"/>
+          <w:shd w:val="clear" w:color="auto" w:fill="FFFFFF"/>
+        </w:rPr>
+      </w:pPr>
+    </w:p>
+    <w:p>
+      <w:pPr>
+        <w:rPr>
+          <w:rFonts w:eastAsia="Times New Roman" w:cs="Times New Roman"/>
+          <w:b/>
+          <w:iCs/>
+          <w:color w:val="333333"/>
+          <w:sz w:val="28"/>
+          <w:szCs w:val="28"/>
+          <w:shd w:val="clear" w:color="auto" w:fill="FFFFFF"/>
+        </w:rPr>
+      </w:pPr>
+    </w:p>
+    <w:p>
+      <w:pPr>
+        <w:rPr>
+          <w:rFonts w:eastAsia="Times New Roman" w:cs="Times New Roman"/>
+          <w:b/>
+          <w:iCs/>
+          <w:color w:val="333333"/>
+          <w:sz w:val="28"/>
+          <w:szCs w:val="28"/>
+          <w:shd w:val="clear" w:color="auto" w:fill="FFFFFF"/>
+        </w:rPr>
+      </w:pPr>
+    </w:p>
+    <w:p>
+      <w:pPr>
+        <w:rPr>
+          <w:rFonts w:eastAsia="Times New Roman" w:cs="Times New Roman"/>
+          <w:b/>
+          <w:iCs/>
+          <w:color w:val="333333"/>
+          <w:sz w:val="28"/>
+          <w:szCs w:val="28"/>
+          <w:shd w:val="clear" w:color="auto" w:fill="FFFFFF"/>
+        </w:rPr>
+      </w:pPr>
+    </w:p>
+    <w:p>
+      <w:pPr>
+        <w:rPr>
+          <w:rFonts w:eastAsia="Times New Roman" w:cs="Times New Roman"/>
+          <w:b/>
+          <w:iCs/>
+          <w:color w:val="333333"/>
+          <w:sz w:val="28"/>
+          <w:szCs w:val="28"/>
+          <w:shd w:val="clear" w:color="auto" w:fill="FFFFFF"/>
+        </w:rPr>
+      </w:pPr>
+    </w:p>
+    <w:p>
+      <w:pPr>
+        <w:rPr>
+          <w:rFonts w:eastAsia="Times New Roman" w:cs="Times New Roman"/>
+          <w:b/>
+          <w:sz w:val="28"/>
+          <w:szCs w:val="28"/>
+        </w:rPr>
+      </w:pPr>
+    </w:p>
+    <w:p>
+      <w:pPr>
+        <w:rPr>
+          <w:rFonts w:eastAsia="Times New Roman" w:cs="Times New Roman"/>
+          <w:b/>
+          <w:sz w:val="28"/>
+          <w:szCs w:val="28"/>
+        </w:rPr>
+      </w:pPr>
+      <w:r>
+        <w:rPr>
+          <w:noProof/>
+        </w:rPr>
+        <mc:AlternateContent>
+          <mc:Choice Requires="wps">
+            <w:drawing>
+              <wp:anchor distT="0" distB="0" distL="114300" distR="114300" simplePos="0" relativeHeight="251660288" behindDoc="0" locked="0" layoutInCell="1" allowOverlap="1" wp14:anchorId="1A9CCD5D" wp14:editId="28F7B6E8">
+                <wp:simplePos x="0" y="0"/>
+                <wp:positionH relativeFrom="column">
+                  <wp:posOffset>1767840</wp:posOffset>
+                </wp:positionH>
+                <wp:positionV relativeFrom="paragraph">
+                  <wp:posOffset>194945</wp:posOffset>
+                </wp:positionV>
+                <wp:extent cx="2169160" cy="277495"/>
+                <wp:effectExtent l="0" t="0" r="0" b="1905"/>
+                <wp:wrapSquare wrapText="bothSides"/>
+                <wp:docPr id="3" name="Text Box 3"/>
+                <wp:cNvGraphicFramePr/>
+                <a:graphic xmlns:a="http://schemas.openxmlformats.org/drawingml/2006/main">
+                  <a:graphicData uri="http://schemas.microsoft.com/office/word/2010/wordprocessingShape">
+                    <wps:wsp>
+                      <wps:cNvSpPr txBox="1"/>
+                      <wps:spPr>
+                        <a:xfrm>
+                          <a:off x="0" y="0"/>
+                          <a:ext cx="2169160" cy="277495"/>
+                        </a:xfrm>
+                        <a:prstGeom prst="rect">
+                          <a:avLst/>
+                        </a:prstGeom>
+                        <a:noFill/>
+                        <a:ln>
+                          <a:noFill/>
+                        </a:ln>
+                        <a:effectLst/>
+                      </wps:spPr>
+                      <wps:txbx>
+                        <w:txbxContent>
+                          <w:p>
+                            <w:pPr>
+                              <w:rPr>
+                                <w:b/>
+                              </w:rPr>
+                            </w:pPr>
+                            <w:r>
+                              <w:rPr>
+                                <w:b/>
+                              </w:rPr>
+                              <w:t>Board Padded with Ghost Cells</w:t>
+                            </w:r>
+                          </w:p>
+                        </w:txbxContent>
+                      </wps:txbx>
+                      <wps:bodyPr rot="0" spcFirstLastPara="0" vertOverflow="overflow" horzOverflow="overflow" vert="horz" wrap="square" lIns="91440" tIns="45720" rIns="91440" bIns="45720" numCol="1" spcCol="0" rtlCol="0" fromWordArt="0" anchor="t" anchorCtr="0" forceAA="0" compatLnSpc="1">
+                        <a:prstTxWarp prst="textNoShape">
+                          <a:avLst/>
+                        </a:prstTxWarp>
+                        <a:spAutoFit/>
+                      </wps:bodyPr>
+                    </wps:wsp>
+                  </a:graphicData>
+                </a:graphic>
+                <wp14:sizeRelH relativeFrom="margin">
+                  <wp14:pctWidth>0</wp14:pctWidth>
+                </wp14:sizeRelH>
+              </wp:anchor>
+            </w:drawing>
+          </mc:Choice>
+          <mc:Fallback>
+            <w:pict>
+              <v:shapetype w14:anchorId="1A9CCD5D" id="_x0000_t202" coordsize="21600,21600" o:spt="202" path="m0,0l0,21600,21600,21600,21600,0xe">
+                <v:stroke joinstyle="miter"/>
+                <v:path gradientshapeok="t" o:connecttype="rect"/>
+              </v:shapetype>
+              <v:shape id="Text_x0020_Box_x0020_3" o:spid="_x0000_s1026" type="#_x0000_t202" style="position:absolute;margin-left:139.2pt;margin-top:15.35pt;width:170.8pt;height:21.85pt;z-index:251660288;visibility:visible;mso-wrap-style:square;mso-width-percent:0;mso-wrap-distance-left:9pt;mso-wrap-distance-top:0;mso-wrap-distance-right:9pt;mso-wrap-distance-bottom:0;mso-position-horizontal:absolute;mso-position-horizontal-relative:text;mso-position-vertical:absolute;mso-position-vertical-relative:text;mso-width-percent:0;mso-width-relative:margin;v-text-anchor:top" o:gfxdata="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" filled="f" stroked="f">
+                <v:fill o:detectmouseclick="t"/>
+                <v:textbox style="mso-fit-shape-to-text:t">
+                  <w:txbxContent>
+                    <w:p>
+                      <w:pPr>
+                        <w:rPr>
+                          <w:b/>
+                        </w:rPr>
+                      </w:pPr>
+                      <w:bookmarkStart w:id="1" w:name="_GoBack"/>
+                      <w:r>
+                        <w:rPr>
+                          <w:b/>
+                        </w:rPr>
+                        <w:t>Board Padded with Ghost Cells</w:t>
+                      </w:r>
+                    </w:p>
+                    <w:bookmarkEnd w:id="1"/>
+                  </w:txbxContent>
+                </v:textbox>
+                <w10:wrap type="square"/>
+              </v:shape>
+            </w:pict>
+          </mc:Fallback>
+        </mc:AlternateContent>
+      </w:r>
+    </w:p>
+    <w:p>
+      <w:pPr>
+        <w:rPr>
+          <w:rFonts w:eastAsia="Times New Roman" w:cs="Times New Roman"/>
+          <w:b/>
+          <w:iCs/>
+          <w:color w:val="333333"/>
+          <w:sz w:val="28"/>
+          <w:szCs w:val="28"/>
+          <w:shd w:val="clear" w:color="auto" w:fill="FFFFFF"/>
+        </w:rPr>
+      </w:pPr>
+    </w:p>
+    <w:p>
+      <w:pPr>
+        <w:rPr>
+          <w:rFonts w:eastAsia="Times New Roman" w:cs="Times New Roman"/>
+          <w:b/>
+          <w:iCs/>
+          <w:color w:val="333333"/>
+          <w:sz w:val="28"/>
+          <w:szCs w:val="28"/>
+          <w:shd w:val="clear" w:color="auto" w:fill="FFFFFF"/>
+        </w:rPr>
+      </w:pPr>
+    </w:p>
+    <w:p>
+      <w:pPr>
+        <w:rPr>
+          <w:rFonts w:eastAsia="Times New Roman" w:cs="Times New Roman"/>
+          <w:b/>
+          <w:iCs/>
+          <w:color w:val="333333"/>
+          <w:sz w:val="28"/>
+          <w:szCs w:val="28"/>
+          <w:shd w:val="clear" w:color="auto" w:fill="FFFFFF"/>
+        </w:rPr>
+      </w:pPr>
+    </w:p>
+    <w:p>
+      <w:pPr>
+        <w:rPr>
+          <w:rFonts w:eastAsia="Times New Roman" w:cs="Times New Roman"/>
+          <w:b/>
+          <w:iCs/>
+          <w:color w:val="333333"/>
+          <w:sz w:val="28"/>
+          <w:szCs w:val="28"/>
+          <w:shd w:val="clear" w:color="auto" w:fill="FFFFFF"/>
+        </w:rPr>
+      </w:pPr>
+      <w:bookmarkStart w:id="0" w:name="_GoBack"/>
+      <w:bookmarkEnd w:id="0"/>
+      <w:r>
+        <w:rPr>
+          <w:rFonts w:eastAsia="Times New Roman" w:cs="Times New Roman"/>
+          <w:b/>
+          <w:iCs/>
+          <w:color w:val="333333"/>
+          <w:sz w:val="28"/>
+          <w:szCs w:val="28"/>
+          <w:shd w:val="clear" w:color="auto" w:fill="FFFFFF"/>
+        </w:rPr>
+        <w:lastRenderedPageBreak/>
+        <w:t>Parallelization</w:t>
+      </w:r>
+    </w:p>
+    <w:p>
+      <w:pPr>
+        <w:rPr>
+          <w:rFonts w:eastAsia="Times New Roman" w:cs="Times New Roman"/>
+          <w:b/>
+          <w:iCs/>
+          <w:color w:val="333333"/>
+          <w:sz w:val="28"/>
+          <w:szCs w:val="28"/>
+          <w:shd w:val="clear" w:color="auto" w:fill="FFFFFF"/>
         </w:rPr>
       </w:pPr>
     </w:p>
@@ -48,22 +1578,10 @@
         <w:t xml:space="preserve">: </w:t>
       </w:r>
       <w:r>
-        <w:t>The workflow</w:t>
-      </w:r>
-      <w:r>
-        <w:t xml:space="preserve"> </w:t>
-      </w:r>
-      <w:r>
-        <w:t>as implemented</w:t>
-      </w:r>
-      <w:r>
-        <w:t xml:space="preserve">, </w:t>
-      </w:r>
-      <w:r>
-        <w:t>for parallel execution of the shallow water wave simulation using domain decomposition</w:t>
-      </w:r>
-      <w:r>
-        <w:t xml:space="preserve"> is as follows:</w:t>
+        <w:t>The workflow as implemented</w:t>
+      </w:r>
+      <w:r>
+        <w:t>, for parallel execution of the shallow water wave simulation using domain decomposition is as follows:</w:t>
       </w:r>
     </w:p>
     <w:p/>
@@ -72,7 +1590,7 @@
         <w:pStyle w:val="ListParagraph"/>
         <w:numPr>
           <w:ilvl w:val="0"/>
-          <w:numId w:val="1"/>
+          <w:numId w:val="9"/>
         </w:numPr>
       </w:pPr>
       <w:r>
@@ -84,7 +1602,7 @@
         <w:pStyle w:val="ListParagraph"/>
         <w:numPr>
           <w:ilvl w:val="0"/>
-          <w:numId w:val="1"/>
+          <w:numId w:val="9"/>
         </w:numPr>
       </w:pPr>
       <w:r>
@@ -96,7 +1614,7 @@
         <w:pStyle w:val="ListParagraph"/>
         <w:numPr>
           <w:ilvl w:val="0"/>
-          <w:numId w:val="1"/>
+          <w:numId w:val="9"/>
         </w:numPr>
       </w:pPr>
       <w:r>
@@ -108,7 +1626,7 @@
         <w:pStyle w:val="ListParagraph"/>
         <w:numPr>
           <w:ilvl w:val="0"/>
-          <w:numId w:val="1"/>
+          <w:numId w:val="9"/>
         </w:numPr>
       </w:pPr>
       <w:r>
@@ -120,20 +1638,11 @@
         <w:pStyle w:val="ListParagraph"/>
         <w:numPr>
           <w:ilvl w:val="0"/>
-          <w:numId w:val="1"/>
+          <w:numId w:val="9"/>
         </w:numPr>
       </w:pPr>
       <w:r>
-        <w:t xml:space="preserve">Each processor also computes the local wave speeds ‘cx’ and ‘cy’ within their own tile and write the values to a shared array, indexing the array by their own unique thread identifiers which range from 0 to number of threads </w:t>
-      </w:r>
-      <w:r>
-        <w:t>-</w:t>
-      </w:r>
-      <w:r>
-        <w:t xml:space="preserve"> </w:t>
-      </w:r>
-      <w:r>
-        <w:t>1.</w:t>
+        <w:t>Each processor also computes the local wave speeds ‘cx’ and ‘cy’ within their own tile and write the values to a shared array, indexing the array by their own unique thread identifiers which range from 0 to number of threads - 1.</w:t>
       </w:r>
     </w:p>
     <w:p>
@@ -141,7 +1650,7 @@
         <w:pStyle w:val="ListParagraph"/>
         <w:numPr>
           <w:ilvl w:val="0"/>
-          <w:numId w:val="1"/>
+          <w:numId w:val="9"/>
         </w:numPr>
       </w:pPr>
       <w:r>
@@ -153,7 +1662,7 @@
         <w:pStyle w:val="ListParagraph"/>
         <w:numPr>
           <w:ilvl w:val="0"/>
-          <w:numId w:val="1"/>
+          <w:numId w:val="9"/>
         </w:numPr>
       </w:pPr>
       <w:r>
@@ -165,7 +1674,7 @@
         <w:pStyle w:val="ListParagraph"/>
         <w:numPr>
           <w:ilvl w:val="0"/>
-          <w:numId w:val="1"/>
+          <w:numId w:val="9"/>
         </w:numPr>
       </w:pPr>
       <w:r>
@@ -215,10 +1724,7 @@
         <w:t>ing</w:t>
       </w:r>
       <w:r>
-        <w:t xml:space="preserve">: </w:t>
-      </w:r>
-      <w:r>
-        <w:t>We also extended the code to be able to work with rectangular tiles and experimented with it, but found that it did not behave as expected. The boundary conditions and ghost cell updates typically change when we have rectangular tiles and it creates complexities and produces strange locally tile wise shifted wave simulation results.</w:t>
+        <w:t>: We also extended the code to be able to work with rectangular tiles and experimented with it, but found that it did not behave as expected. The boundary conditions and ghost cell updates typically change when we have rectangular tiles and it creates complexities and produces strange locally tile wise shifted wave simulation results.</w:t>
       </w:r>
     </w:p>
     <w:p/>
@@ -230,13 +1736,7 @@
         <w:t>Blocking at the Driver Level</w:t>
       </w:r>
       <w:r>
-        <w:t>: We also created an</w:t>
-      </w:r>
-      <w:r>
-        <w:t xml:space="preserve"> entire</w:t>
-      </w:r>
-      <w:r>
-        <w:t xml:space="preserve"> implementation of domain decomposition where we divided our original n x n grid into four n/2 x n/2 tiles at the driver level. We then padded layers of ghost cells, and then instantiated these 4 tiles by their own Physics class and allowed these 4 simulations to run in parallel by doing a barrier synchronization between time steps, in order to communicate between processors and to update ghost cell values.</w:t>
+        <w:t>: We also created an entire implementation of domain decomposition where we divided our original n x n grid into four n/2 x n/2 tiles at the driver level. We then padded layers of ghost cells, and then instantiated these 4 tiles by their own Physics class and allowed these 4 simulations to run in parallel by doing a barrier synchronization between time steps, in order to communicate between processors and to update ghost cell values.</w:t>
       </w:r>
     </w:p>
     <w:p/>
@@ -254,7 +1754,7 @@
       </w:r>
     </w:p>
     <w:p>
-      <w:hyperlink r:id="rId5" w:history="1">
+      <w:hyperlink r:id="rId8" w:history="1">
         <w:r>
           <w:rPr>
             <w:rStyle w:val="Hyperlink"/>
@@ -263,20 +1763,13 @@
         </w:r>
       </w:hyperlink>
       <w:r>
-        <w:t xml:space="preserve"> : Held meetings with him to understand their group’s approach</w:t>
-      </w:r>
-      <w:r>
-        <w:t>, brainstormed and</w:t>
-      </w:r>
-      <w:r>
-        <w:t xml:space="preserve"> reasoned about potential further optimizations.</w:t>
-      </w:r>
-      <w:bookmarkStart w:id="0" w:name="_GoBack"/>
-      <w:bookmarkEnd w:id="0"/>
-    </w:p>
+        <w:t xml:space="preserve"> : Held meetings with him to understand their group’s approach, brainstormed and reasoned about potential further optimizations.</w:t>
+      </w:r>
+    </w:p>
+    <w:p/>
     <w:sectPr>
       <w:pgSz w:w="12240" w:h="15840"/>
-      <w:pgMar w:top="1440" w:right="1440" w:bottom="1440" w:left="1440" w:header="720" w:footer="720" w:gutter="0"/>
+      <w:pgMar w:top="1152" w:right="1440" w:bottom="1152" w:left="1440" w:header="720" w:footer="720" w:gutter="0"/>
       <w:cols w:space="720"/>
       <w:docGrid w:linePitch="360"/>
     </w:sectPr>
@@ -284,9 +1777,249 @@
 </w:document>
 </file>
 
+<file path=word/endnotes.xml><?xml version="1.0" encoding="utf-8"?>
+<w:endnotes xmlns:wpc="http://schemas.microsoft.com/office/word/2010/wordprocessingCanvas" xmlns:mo="http://schemas.microsoft.com/office/mac/office/2008/main" xmlns:mc="http://schemas.openxmlformats.org/markup-compatibility/2006" xmlns:mv="urn:schemas-microsoft-com:mac:vml" xmlns:o="urn:schemas-microsoft-com:office:office" xmlns:r="http://schemas.openxmlformats.org/officeDocument/2006/relationships" xmlns:m="http://schemas.openxmlformats.org/officeDocument/2006/math" xmlns:v="urn:schemas-microsoft-com:vml" xmlns:wp14="http://schemas.microsoft.com/office/word/2010/wordprocessingDrawing" xmlns:wp="http://schemas.openxmlformats.org/drawingml/2006/wordprocessingDrawing" xmlns:w10="urn:schemas-microsoft-com:office:word" xmlns:w="http://schemas.openxmlformats.org/wordprocessingml/2006/main" xmlns:w14="http://schemas.microsoft.com/office/word/2010/wordml" xmlns:w15="http://schemas.microsoft.com/office/word/2012/wordml" xmlns:wpg="http://schemas.microsoft.com/office/word/2010/wordprocessingGroup" xmlns:wpi="http://schemas.microsoft.com/office/word/2010/wordprocessingInk" xmlns:wne="http://schemas.microsoft.com/office/word/2006/wordml" xmlns:wps="http://schemas.microsoft.com/office/word/2010/wordprocessingShape" mc:Ignorable="w14 w15 wp14">
+  <w:endnote w:type="separator" w:id="-1">
+    <w:p>
+      <w:r>
+        <w:separator/>
+      </w:r>
+    </w:p>
+  </w:endnote>
+  <w:endnote w:type="continuationSeparator" w:id="0">
+    <w:p>
+      <w:r>
+        <w:continuationSeparator/>
+      </w:r>
+    </w:p>
+  </w:endnote>
+</w:endnotes>
+</file>
+
+<file path=word/footnotes.xml><?xml version="1.0" encoding="utf-8"?>
+<w:footnotes xmlns:wpc="http://schemas.microsoft.com/office/word/2010/wordprocessingCanvas" xmlns:mo="http://schemas.microsoft.com/office/mac/office/2008/main" xmlns:mc="http://schemas.openxmlformats.org/markup-compatibility/2006" xmlns:mv="urn:schemas-microsoft-com:mac:vml" xmlns:o="urn:schemas-microsoft-com:office:office" xmlns:r="http://schemas.openxmlformats.org/officeDocument/2006/relationships" xmlns:m="http://schemas.openxmlformats.org/officeDocument/2006/math" xmlns:v="urn:schemas-microsoft-com:vml" xmlns:wp14="http://schemas.microsoft.com/office/word/2010/wordprocessingDrawing" xmlns:wp="http://schemas.openxmlformats.org/drawingml/2006/wordprocessingDrawing" xmlns:w10="urn:schemas-microsoft-com:office:word" xmlns:w="http://schemas.openxmlformats.org/wordprocessingml/2006/main" xmlns:w14="http://schemas.microsoft.com/office/word/2010/wordml" xmlns:w15="http://schemas.microsoft.com/office/word/2012/wordml" xmlns:wpg="http://schemas.microsoft.com/office/word/2010/wordprocessingGroup" xmlns:wpi="http://schemas.microsoft.com/office/word/2010/wordprocessingInk" xmlns:wne="http://schemas.microsoft.com/office/word/2006/wordml" xmlns:wps="http://schemas.microsoft.com/office/word/2010/wordprocessingShape" mc:Ignorable="w14 w15 wp14">
+  <w:footnote w:type="separator" w:id="-1">
+    <w:p>
+      <w:r>
+        <w:separator/>
+      </w:r>
+    </w:p>
+  </w:footnote>
+  <w:footnote w:type="continuationSeparator" w:id="0">
+    <w:p>
+      <w:r>
+        <w:continuationSeparator/>
+      </w:r>
+    </w:p>
+  </w:footnote>
+</w:footnotes>
+</file>
+
 <file path=word/numbering.xml><?xml version="1.0" encoding="utf-8"?>
 <w:numbering xmlns:wpc="http://schemas.microsoft.com/office/word/2010/wordprocessingCanvas" xmlns:mo="http://schemas.microsoft.com/office/mac/office/2008/main" xmlns:mc="http://schemas.openxmlformats.org/markup-compatibility/2006" xmlns:mv="urn:schemas-microsoft-com:mac:vml" xmlns:o="urn:schemas-microsoft-com:office:office" xmlns:r="http://schemas.openxmlformats.org/officeDocument/2006/relationships" xmlns:m="http://schemas.openxmlformats.org/officeDocument/2006/math" xmlns:v="urn:schemas-microsoft-com:vml" xmlns:wp14="http://schemas.microsoft.com/office/word/2010/wordprocessingDrawing" xmlns:wp="http://schemas.openxmlformats.org/drawingml/2006/wordprocessingDrawing" xmlns:w10="urn:schemas-microsoft-com:office:word" xmlns:w="http://schemas.openxmlformats.org/wordprocessingml/2006/main" xmlns:w14="http://schemas.microsoft.com/office/word/2010/wordml" xmlns:w15="http://schemas.microsoft.com/office/word/2012/wordml" xmlns:wpg="http://schemas.microsoft.com/office/word/2010/wordprocessingGroup" xmlns:wpi="http://schemas.microsoft.com/office/word/2010/wordprocessingInk" xmlns:wne="http://schemas.microsoft.com/office/word/2006/wordml" xmlns:wps="http://schemas.microsoft.com/office/word/2010/wordprocessingShape" mc:Ignorable="w14 w15 wp14">
   <w:abstractNum w:abstractNumId="0">
+    <w:nsid w:val="182D2B40"/>
+    <w:multiLevelType w:val="hybridMultilevel"/>
+    <w:tmpl w:val="8D125A00"/>
+    <w:lvl w:ilvl="0" w:tplc="0409000F">
+      <w:start w:val="1"/>
+      <w:numFmt w:val="decimal"/>
+      <w:lvlText w:val="%1."/>
+      <w:lvlJc w:val="left"/>
+      <w:pPr>
+        <w:ind w:left="360" w:hanging="360"/>
+      </w:pPr>
+      <w:rPr>
+        <w:rFonts w:hint="default"/>
+      </w:rPr>
+    </w:lvl>
+    <w:lvl w:ilvl="1" w:tplc="04090019" w:tentative="1">
+      <w:start w:val="1"/>
+      <w:numFmt w:val="lowerLetter"/>
+      <w:lvlText w:val="%2."/>
+      <w:lvlJc w:val="left"/>
+      <w:pPr>
+        <w:ind w:left="1080" w:hanging="360"/>
+      </w:pPr>
+    </w:lvl>
+    <w:lvl w:ilvl="2" w:tplc="0409001B" w:tentative="1">
+      <w:start w:val="1"/>
+      <w:numFmt w:val="lowerRoman"/>
+      <w:lvlText w:val="%3."/>
+      <w:lvlJc w:val="right"/>
+      <w:pPr>
+        <w:ind w:left="1800" w:hanging="180"/>
+      </w:pPr>
+    </w:lvl>
+    <w:lvl w:ilvl="3" w:tplc="0409000F" w:tentative="1">
+      <w:start w:val="1"/>
+      <w:numFmt w:val="decimal"/>
+      <w:lvlText w:val="%4."/>
+      <w:lvlJc w:val="left"/>
+      <w:pPr>
+        <w:ind w:left="2520" w:hanging="360"/>
+      </w:pPr>
+    </w:lvl>
+    <w:lvl w:ilvl="4" w:tplc="04090019" w:tentative="1">
+      <w:start w:val="1"/>
+      <w:numFmt w:val="lowerLetter"/>
+      <w:lvlText w:val="%5."/>
+      <w:lvlJc w:val="left"/>
+      <w:pPr>
+        <w:ind w:left="3240" w:hanging="360"/>
+      </w:pPr>
+    </w:lvl>
+    <w:lvl w:ilvl="5" w:tplc="0409001B" w:tentative="1">
+      <w:start w:val="1"/>
+      <w:numFmt w:val="lowerRoman"/>
+      <w:lvlText w:val="%6."/>
+      <w:lvlJc w:val="right"/>
+      <w:pPr>
+        <w:ind w:left="3960" w:hanging="180"/>
+      </w:pPr>
+    </w:lvl>
+    <w:lvl w:ilvl="6" w:tplc="0409000F" w:tentative="1">
+      <w:start w:val="1"/>
+      <w:numFmt w:val="decimal"/>
+      <w:lvlText w:val="%7."/>
+      <w:lvlJc w:val="left"/>
+      <w:pPr>
+        <w:ind w:left="4680" w:hanging="360"/>
+      </w:pPr>
+    </w:lvl>
+    <w:lvl w:ilvl="7" w:tplc="04090019" w:tentative="1">
+      <w:start w:val="1"/>
+      <w:numFmt w:val="lowerLetter"/>
+      <w:lvlText w:val="%8."/>
+      <w:lvlJc w:val="left"/>
+      <w:pPr>
+        <w:ind w:left="5400" w:hanging="360"/>
+      </w:pPr>
+    </w:lvl>
+    <w:lvl w:ilvl="8" w:tplc="0409001B" w:tentative="1">
+      <w:start w:val="1"/>
+      <w:numFmt w:val="lowerRoman"/>
+      <w:lvlText w:val="%9."/>
+      <w:lvlJc w:val="right"/>
+      <w:pPr>
+        <w:ind w:left="6120" w:hanging="180"/>
+      </w:pPr>
+    </w:lvl>
+  </w:abstractNum>
+  <w:abstractNum w:abstractNumId="1">
+    <w:nsid w:val="1AF5616F"/>
+    <w:multiLevelType w:val="hybridMultilevel"/>
+    <w:tmpl w:val="8E421E30"/>
+    <w:lvl w:ilvl="0" w:tplc="852A2D26">
+      <w:start w:val="1"/>
+      <w:numFmt w:val="decimal"/>
+      <w:lvlText w:val="%1."/>
+      <w:lvlJc w:val="left"/>
+      <w:pPr>
+        <w:ind w:left="360" w:hanging="360"/>
+      </w:pPr>
+      <w:rPr>
+        <w:rFonts w:asciiTheme="minorHAnsi" w:eastAsiaTheme="minorHAnsi" w:hAnsiTheme="minorHAnsi" w:cstheme="minorBidi"/>
+      </w:rPr>
+    </w:lvl>
+    <w:lvl w:ilvl="1" w:tplc="04090003" w:tentative="1">
+      <w:start w:val="1"/>
+      <w:numFmt w:val="bullet"/>
+      <w:lvlText w:val="o"/>
+      <w:lvlJc w:val="left"/>
+      <w:pPr>
+        <w:ind w:left="1080" w:hanging="360"/>
+      </w:pPr>
+      <w:rPr>
+        <w:rFonts w:ascii="Courier New" w:hAnsi="Courier New" w:cs="Courier New" w:hint="default"/>
+      </w:rPr>
+    </w:lvl>
+    <w:lvl w:ilvl="2" w:tplc="04090005" w:tentative="1">
+      <w:start w:val="1"/>
+      <w:numFmt w:val="bullet"/>
+      <w:lvlText w:val=""/>
+      <w:lvlJc w:val="left"/>
+      <w:pPr>
+        <w:ind w:left="1800" w:hanging="360"/>
+      </w:pPr>
+      <w:rPr>
+        <w:rFonts w:ascii="Wingdings" w:hAnsi="Wingdings" w:hint="default"/>
+      </w:rPr>
+    </w:lvl>
+    <w:lvl w:ilvl="3" w:tplc="04090001" w:tentative="1">
+      <w:start w:val="1"/>
+      <w:numFmt w:val="bullet"/>
+      <w:lvlText w:val=""/>
+      <w:lvlJc w:val="left"/>
+      <w:pPr>
+        <w:ind w:left="2520" w:hanging="360"/>
+      </w:pPr>
+      <w:rPr>
+        <w:rFonts w:ascii="Symbol" w:hAnsi="Symbol" w:hint="default"/>
+      </w:rPr>
+    </w:lvl>
+    <w:lvl w:ilvl="4" w:tplc="04090003" w:tentative="1">
+      <w:start w:val="1"/>
+      <w:numFmt w:val="bullet"/>
+      <w:lvlText w:val="o"/>
+      <w:lvlJc w:val="left"/>
+      <w:pPr>
+        <w:ind w:left="3240" w:hanging="360"/>
+      </w:pPr>
+      <w:rPr>
+        <w:rFonts w:ascii="Courier New" w:hAnsi="Courier New" w:cs="Courier New" w:hint="default"/>
+      </w:rPr>
+    </w:lvl>
+    <w:lvl w:ilvl="5" w:tplc="04090005" w:tentative="1">
+      <w:start w:val="1"/>
+      <w:numFmt w:val="bullet"/>
+      <w:lvlText w:val=""/>
+      <w:lvlJc w:val="left"/>
+      <w:pPr>
+        <w:ind w:left="3960" w:hanging="360"/>
+      </w:pPr>
+      <w:rPr>
+        <w:rFonts w:ascii="Wingdings" w:hAnsi="Wingdings" w:hint="default"/>
+      </w:rPr>
+    </w:lvl>
+    <w:lvl w:ilvl="6" w:tplc="04090001" w:tentative="1">
+      <w:start w:val="1"/>
+      <w:numFmt w:val="bullet"/>
+      <w:lvlText w:val=""/>
+      <w:lvlJc w:val="left"/>
+      <w:pPr>
+        <w:ind w:left="4680" w:hanging="360"/>
+      </w:pPr>
+      <w:rPr>
+        <w:rFonts w:ascii="Symbol" w:hAnsi="Symbol" w:hint="default"/>
+      </w:rPr>
+    </w:lvl>
+    <w:lvl w:ilvl="7" w:tplc="04090003" w:tentative="1">
+      <w:start w:val="1"/>
+      <w:numFmt w:val="bullet"/>
+      <w:lvlText w:val="o"/>
+      <w:lvlJc w:val="left"/>
+      <w:pPr>
+        <w:ind w:left="5400" w:hanging="360"/>
+      </w:pPr>
+      <w:rPr>
+        <w:rFonts w:ascii="Courier New" w:hAnsi="Courier New" w:cs="Courier New" w:hint="default"/>
+      </w:rPr>
+    </w:lvl>
+    <w:lvl w:ilvl="8" w:tplc="04090005" w:tentative="1">
+      <w:start w:val="1"/>
+      <w:numFmt w:val="bullet"/>
+      <w:lvlText w:val=""/>
+      <w:lvlJc w:val="left"/>
+      <w:pPr>
+        <w:ind w:left="6120" w:hanging="360"/>
+      </w:pPr>
+      <w:rPr>
+        <w:rFonts w:ascii="Wingdings" w:hAnsi="Wingdings" w:hint="default"/>
+      </w:rPr>
+    </w:lvl>
+  </w:abstractNum>
+  <w:abstractNum w:abstractNumId="2">
     <w:nsid w:val="212E082A"/>
     <w:multiLevelType w:val="hybridMultilevel"/>
     <w:tmpl w:val="172A238E"/>
@@ -399,29 +2132,460 @@
       </w:rPr>
     </w:lvl>
   </w:abstractNum>
-  <w:abstractNum w:abstractNumId="1">
-    <w:nsid w:val="71005824"/>
+  <w:abstractNum w:abstractNumId="3">
+    <w:nsid w:val="38833F0C"/>
     <w:multiLevelType w:val="hybridMultilevel"/>
-    <w:tmpl w:val="08B45CC8"/>
+    <w:tmpl w:val="5E6EF974"/>
+    <w:lvl w:ilvl="0" w:tplc="F2CE595A">
+      <w:start w:val="1"/>
+      <w:numFmt w:val="bullet"/>
+      <w:lvlText w:val="-"/>
+      <w:lvlJc w:val="left"/>
+      <w:pPr>
+        <w:ind w:left="720" w:hanging="360"/>
+      </w:pPr>
+      <w:rPr>
+        <w:rFonts w:ascii="Calibri" w:eastAsiaTheme="minorHAnsi" w:hAnsi="Calibri" w:cstheme="minorBidi" w:hint="default"/>
+      </w:rPr>
+    </w:lvl>
+    <w:lvl w:ilvl="1" w:tplc="04090003" w:tentative="1">
+      <w:start w:val="1"/>
+      <w:numFmt w:val="bullet"/>
+      <w:lvlText w:val="o"/>
+      <w:lvlJc w:val="left"/>
+      <w:pPr>
+        <w:ind w:left="1440" w:hanging="360"/>
+      </w:pPr>
+      <w:rPr>
+        <w:rFonts w:ascii="Courier New" w:hAnsi="Courier New" w:cs="Courier New" w:hint="default"/>
+      </w:rPr>
+    </w:lvl>
+    <w:lvl w:ilvl="2" w:tplc="04090005" w:tentative="1">
+      <w:start w:val="1"/>
+      <w:numFmt w:val="bullet"/>
+      <w:lvlText w:val=""/>
+      <w:lvlJc w:val="left"/>
+      <w:pPr>
+        <w:ind w:left="2160" w:hanging="360"/>
+      </w:pPr>
+      <w:rPr>
+        <w:rFonts w:ascii="Wingdings" w:hAnsi="Wingdings" w:hint="default"/>
+      </w:rPr>
+    </w:lvl>
+    <w:lvl w:ilvl="3" w:tplc="04090001" w:tentative="1">
+      <w:start w:val="1"/>
+      <w:numFmt w:val="bullet"/>
+      <w:lvlText w:val=""/>
+      <w:lvlJc w:val="left"/>
+      <w:pPr>
+        <w:ind w:left="2880" w:hanging="360"/>
+      </w:pPr>
+      <w:rPr>
+        <w:rFonts w:ascii="Symbol" w:hAnsi="Symbol" w:hint="default"/>
+      </w:rPr>
+    </w:lvl>
+    <w:lvl w:ilvl="4" w:tplc="04090003" w:tentative="1">
+      <w:start w:val="1"/>
+      <w:numFmt w:val="bullet"/>
+      <w:lvlText w:val="o"/>
+      <w:lvlJc w:val="left"/>
+      <w:pPr>
+        <w:ind w:left="3600" w:hanging="360"/>
+      </w:pPr>
+      <w:rPr>
+        <w:rFonts w:ascii="Courier New" w:hAnsi="Courier New" w:cs="Courier New" w:hint="default"/>
+      </w:rPr>
+    </w:lvl>
+    <w:lvl w:ilvl="5" w:tplc="04090005" w:tentative="1">
+      <w:start w:val="1"/>
+      <w:numFmt w:val="bullet"/>
+      <w:lvlText w:val=""/>
+      <w:lvlJc w:val="left"/>
+      <w:pPr>
+        <w:ind w:left="4320" w:hanging="360"/>
+      </w:pPr>
+      <w:rPr>
+        <w:rFonts w:ascii="Wingdings" w:hAnsi="Wingdings" w:hint="default"/>
+      </w:rPr>
+    </w:lvl>
+    <w:lvl w:ilvl="6" w:tplc="04090001" w:tentative="1">
+      <w:start w:val="1"/>
+      <w:numFmt w:val="bullet"/>
+      <w:lvlText w:val=""/>
+      <w:lvlJc w:val="left"/>
+      <w:pPr>
+        <w:ind w:left="5040" w:hanging="360"/>
+      </w:pPr>
+      <w:rPr>
+        <w:rFonts w:ascii="Symbol" w:hAnsi="Symbol" w:hint="default"/>
+      </w:rPr>
+    </w:lvl>
+    <w:lvl w:ilvl="7" w:tplc="04090003" w:tentative="1">
+      <w:start w:val="1"/>
+      <w:numFmt w:val="bullet"/>
+      <w:lvlText w:val="o"/>
+      <w:lvlJc w:val="left"/>
+      <w:pPr>
+        <w:ind w:left="5760" w:hanging="360"/>
+      </w:pPr>
+      <w:rPr>
+        <w:rFonts w:ascii="Courier New" w:hAnsi="Courier New" w:cs="Courier New" w:hint="default"/>
+      </w:rPr>
+    </w:lvl>
+    <w:lvl w:ilvl="8" w:tplc="04090005" w:tentative="1">
+      <w:start w:val="1"/>
+      <w:numFmt w:val="bullet"/>
+      <w:lvlText w:val=""/>
+      <w:lvlJc w:val="left"/>
+      <w:pPr>
+        <w:ind w:left="6480" w:hanging="360"/>
+      </w:pPr>
+      <w:rPr>
+        <w:rFonts w:ascii="Wingdings" w:hAnsi="Wingdings" w:hint="default"/>
+      </w:rPr>
+    </w:lvl>
+  </w:abstractNum>
+  <w:abstractNum w:abstractNumId="4">
+    <w:nsid w:val="49730327"/>
+    <w:multiLevelType w:val="hybridMultilevel"/>
+    <w:tmpl w:val="2A5C97C4"/>
+    <w:lvl w:ilvl="0" w:tplc="F17EF1F0">
+      <w:start w:val="1"/>
+      <w:numFmt w:val="bullet"/>
+      <w:lvlText w:val="-"/>
+      <w:lvlJc w:val="left"/>
+      <w:pPr>
+        <w:ind w:left="720" w:hanging="360"/>
+      </w:pPr>
+      <w:rPr>
+        <w:rFonts w:ascii="Calibri" w:eastAsiaTheme="minorHAnsi" w:hAnsi="Calibri" w:cstheme="minorBidi" w:hint="default"/>
+      </w:rPr>
+    </w:lvl>
+    <w:lvl w:ilvl="1" w:tplc="04090003" w:tentative="1">
+      <w:start w:val="1"/>
+      <w:numFmt w:val="bullet"/>
+      <w:lvlText w:val="o"/>
+      <w:lvlJc w:val="left"/>
+      <w:pPr>
+        <w:ind w:left="1440" w:hanging="360"/>
+      </w:pPr>
+      <w:rPr>
+        <w:rFonts w:ascii="Courier New" w:hAnsi="Courier New" w:cs="Courier New" w:hint="default"/>
+      </w:rPr>
+    </w:lvl>
+    <w:lvl w:ilvl="2" w:tplc="04090005" w:tentative="1">
+      <w:start w:val="1"/>
+      <w:numFmt w:val="bullet"/>
+      <w:lvlText w:val=""/>
+      <w:lvlJc w:val="left"/>
+      <w:pPr>
+        <w:ind w:left="2160" w:hanging="360"/>
+      </w:pPr>
+      <w:rPr>
+        <w:rFonts w:ascii="Wingdings" w:hAnsi="Wingdings" w:hint="default"/>
+      </w:rPr>
+    </w:lvl>
+    <w:lvl w:ilvl="3" w:tplc="04090001" w:tentative="1">
+      <w:start w:val="1"/>
+      <w:numFmt w:val="bullet"/>
+      <w:lvlText w:val=""/>
+      <w:lvlJc w:val="left"/>
+      <w:pPr>
+        <w:ind w:left="2880" w:hanging="360"/>
+      </w:pPr>
+      <w:rPr>
+        <w:rFonts w:ascii="Symbol" w:hAnsi="Symbol" w:hint="default"/>
+      </w:rPr>
+    </w:lvl>
+    <w:lvl w:ilvl="4" w:tplc="04090003" w:tentative="1">
+      <w:start w:val="1"/>
+      <w:numFmt w:val="bullet"/>
+      <w:lvlText w:val="o"/>
+      <w:lvlJc w:val="left"/>
+      <w:pPr>
+        <w:ind w:left="3600" w:hanging="360"/>
+      </w:pPr>
+      <w:rPr>
+        <w:rFonts w:ascii="Courier New" w:hAnsi="Courier New" w:cs="Courier New" w:hint="default"/>
+      </w:rPr>
+    </w:lvl>
+    <w:lvl w:ilvl="5" w:tplc="04090005" w:tentative="1">
+      <w:start w:val="1"/>
+      <w:numFmt w:val="bullet"/>
+      <w:lvlText w:val=""/>
+      <w:lvlJc w:val="left"/>
+      <w:pPr>
+        <w:ind w:left="4320" w:hanging="360"/>
+      </w:pPr>
+      <w:rPr>
+        <w:rFonts w:ascii="Wingdings" w:hAnsi="Wingdings" w:hint="default"/>
+      </w:rPr>
+    </w:lvl>
+    <w:lvl w:ilvl="6" w:tplc="04090001" w:tentative="1">
+      <w:start w:val="1"/>
+      <w:numFmt w:val="bullet"/>
+      <w:lvlText w:val=""/>
+      <w:lvlJc w:val="left"/>
+      <w:pPr>
+        <w:ind w:left="5040" w:hanging="360"/>
+      </w:pPr>
+      <w:rPr>
+        <w:rFonts w:ascii="Symbol" w:hAnsi="Symbol" w:hint="default"/>
+      </w:rPr>
+    </w:lvl>
+    <w:lvl w:ilvl="7" w:tplc="04090003" w:tentative="1">
+      <w:start w:val="1"/>
+      <w:numFmt w:val="bullet"/>
+      <w:lvlText w:val="o"/>
+      <w:lvlJc w:val="left"/>
+      <w:pPr>
+        <w:ind w:left="5760" w:hanging="360"/>
+      </w:pPr>
+      <w:rPr>
+        <w:rFonts w:ascii="Courier New" w:hAnsi="Courier New" w:cs="Courier New" w:hint="default"/>
+      </w:rPr>
+    </w:lvl>
+    <w:lvl w:ilvl="8" w:tplc="04090005" w:tentative="1">
+      <w:start w:val="1"/>
+      <w:numFmt w:val="bullet"/>
+      <w:lvlText w:val=""/>
+      <w:lvlJc w:val="left"/>
+      <w:pPr>
+        <w:ind w:left="6480" w:hanging="360"/>
+      </w:pPr>
+      <w:rPr>
+        <w:rFonts w:ascii="Wingdings" w:hAnsi="Wingdings" w:hint="default"/>
+      </w:rPr>
+    </w:lvl>
+  </w:abstractNum>
+  <w:abstractNum w:abstractNumId="5">
+    <w:nsid w:val="4C680542"/>
+    <w:multiLevelType w:val="hybridMultilevel"/>
+    <w:tmpl w:val="6E4E163C"/>
+    <w:lvl w:ilvl="0" w:tplc="3CCA6E42">
+      <w:start w:val="1"/>
+      <w:numFmt w:val="bullet"/>
+      <w:lvlText w:val="﷒"/>
+      <w:lvlJc w:val="left"/>
+      <w:pPr>
+        <w:ind w:left="720" w:hanging="360"/>
+      </w:pPr>
+      <w:rPr>
+        <w:rFonts w:ascii="Calibri" w:eastAsiaTheme="minorHAnsi" w:hAnsi="Calibri" w:cstheme="minorBidi" w:hint="default"/>
+      </w:rPr>
+    </w:lvl>
+    <w:lvl w:ilvl="1" w:tplc="04090003" w:tentative="1">
+      <w:start w:val="1"/>
+      <w:numFmt w:val="bullet"/>
+      <w:lvlText w:val="o"/>
+      <w:lvlJc w:val="left"/>
+      <w:pPr>
+        <w:ind w:left="1440" w:hanging="360"/>
+      </w:pPr>
+      <w:rPr>
+        <w:rFonts w:ascii="Courier New" w:hAnsi="Courier New" w:cs="Courier New" w:hint="default"/>
+      </w:rPr>
+    </w:lvl>
+    <w:lvl w:ilvl="2" w:tplc="04090005" w:tentative="1">
+      <w:start w:val="1"/>
+      <w:numFmt w:val="bullet"/>
+      <w:lvlText w:val=""/>
+      <w:lvlJc w:val="left"/>
+      <w:pPr>
+        <w:ind w:left="2160" w:hanging="360"/>
+      </w:pPr>
+      <w:rPr>
+        <w:rFonts w:ascii="Wingdings" w:hAnsi="Wingdings" w:hint="default"/>
+      </w:rPr>
+    </w:lvl>
+    <w:lvl w:ilvl="3" w:tplc="04090001" w:tentative="1">
+      <w:start w:val="1"/>
+      <w:numFmt w:val="bullet"/>
+      <w:lvlText w:val=""/>
+      <w:lvlJc w:val="left"/>
+      <w:pPr>
+        <w:ind w:left="2880" w:hanging="360"/>
+      </w:pPr>
+      <w:rPr>
+        <w:rFonts w:ascii="Symbol" w:hAnsi="Symbol" w:hint="default"/>
+      </w:rPr>
+    </w:lvl>
+    <w:lvl w:ilvl="4" w:tplc="04090003" w:tentative="1">
+      <w:start w:val="1"/>
+      <w:numFmt w:val="bullet"/>
+      <w:lvlText w:val="o"/>
+      <w:lvlJc w:val="left"/>
+      <w:pPr>
+        <w:ind w:left="3600" w:hanging="360"/>
+      </w:pPr>
+      <w:rPr>
+        <w:rFonts w:ascii="Courier New" w:hAnsi="Courier New" w:cs="Courier New" w:hint="default"/>
+      </w:rPr>
+    </w:lvl>
+    <w:lvl w:ilvl="5" w:tplc="04090005" w:tentative="1">
+      <w:start w:val="1"/>
+      <w:numFmt w:val="bullet"/>
+      <w:lvlText w:val=""/>
+      <w:lvlJc w:val="left"/>
+      <w:pPr>
+        <w:ind w:left="4320" w:hanging="360"/>
+      </w:pPr>
+      <w:rPr>
+        <w:rFonts w:ascii="Wingdings" w:hAnsi="Wingdings" w:hint="default"/>
+      </w:rPr>
+    </w:lvl>
+    <w:lvl w:ilvl="6" w:tplc="04090001" w:tentative="1">
+      <w:start w:val="1"/>
+      <w:numFmt w:val="bullet"/>
+      <w:lvlText w:val=""/>
+      <w:lvlJc w:val="left"/>
+      <w:pPr>
+        <w:ind w:left="5040" w:hanging="360"/>
+      </w:pPr>
+      <w:rPr>
+        <w:rFonts w:ascii="Symbol" w:hAnsi="Symbol" w:hint="default"/>
+      </w:rPr>
+    </w:lvl>
+    <w:lvl w:ilvl="7" w:tplc="04090003" w:tentative="1">
+      <w:start w:val="1"/>
+      <w:numFmt w:val="bullet"/>
+      <w:lvlText w:val="o"/>
+      <w:lvlJc w:val="left"/>
+      <w:pPr>
+        <w:ind w:left="5760" w:hanging="360"/>
+      </w:pPr>
+      <w:rPr>
+        <w:rFonts w:ascii="Courier New" w:hAnsi="Courier New" w:cs="Courier New" w:hint="default"/>
+      </w:rPr>
+    </w:lvl>
+    <w:lvl w:ilvl="8" w:tplc="04090005" w:tentative="1">
+      <w:start w:val="1"/>
+      <w:numFmt w:val="bullet"/>
+      <w:lvlText w:val=""/>
+      <w:lvlJc w:val="left"/>
+      <w:pPr>
+        <w:ind w:left="6480" w:hanging="360"/>
+      </w:pPr>
+      <w:rPr>
+        <w:rFonts w:ascii="Wingdings" w:hAnsi="Wingdings" w:hint="default"/>
+      </w:rPr>
+    </w:lvl>
+  </w:abstractNum>
+  <w:abstractNum w:abstractNumId="6">
+    <w:nsid w:val="54034014"/>
+    <w:multiLevelType w:val="hybridMultilevel"/>
+    <w:tmpl w:val="304AFC42"/>
     <w:lvl w:ilvl="0" w:tplc="0409000F">
       <w:start w:val="1"/>
       <w:numFmt w:val="decimal"/>
       <w:lvlText w:val="%1."/>
       <w:lvlJc w:val="left"/>
       <w:pPr>
-        <w:ind w:left="720" w:hanging="360"/>
+        <w:ind w:left="360" w:hanging="360"/>
       </w:pPr>
       <w:rPr>
         <w:rFonts w:hint="default"/>
       </w:rPr>
     </w:lvl>
-    <w:lvl w:ilvl="1" w:tplc="04090019" w:tentative="1">
+    <w:lvl w:ilvl="1" w:tplc="04090019">
       <w:start w:val="1"/>
       <w:numFmt w:val="lowerLetter"/>
       <w:lvlText w:val="%2."/>
       <w:lvlJc w:val="left"/>
       <w:pPr>
-        <w:ind w:left="1440" w:hanging="360"/>
+        <w:ind w:left="1080" w:hanging="360"/>
+      </w:pPr>
+    </w:lvl>
+    <w:lvl w:ilvl="2" w:tplc="139C8C2E">
+      <w:start w:val="1"/>
+      <w:numFmt w:val="lowerRoman"/>
+      <w:lvlText w:val="%3."/>
+      <w:lvlJc w:val="left"/>
+      <w:pPr>
+        <w:ind w:left="2340" w:hanging="720"/>
+      </w:pPr>
+      <w:rPr>
+        <w:rFonts w:hint="default"/>
+      </w:rPr>
+    </w:lvl>
+    <w:lvl w:ilvl="3" w:tplc="0409000F" w:tentative="1">
+      <w:start w:val="1"/>
+      <w:numFmt w:val="decimal"/>
+      <w:lvlText w:val="%4."/>
+      <w:lvlJc w:val="left"/>
+      <w:pPr>
+        <w:ind w:left="2520" w:hanging="360"/>
+      </w:pPr>
+    </w:lvl>
+    <w:lvl w:ilvl="4" w:tplc="04090019" w:tentative="1">
+      <w:start w:val="1"/>
+      <w:numFmt w:val="lowerLetter"/>
+      <w:lvlText w:val="%5."/>
+      <w:lvlJc w:val="left"/>
+      <w:pPr>
+        <w:ind w:left="3240" w:hanging="360"/>
+      </w:pPr>
+    </w:lvl>
+    <w:lvl w:ilvl="5" w:tplc="0409001B" w:tentative="1">
+      <w:start w:val="1"/>
+      <w:numFmt w:val="lowerRoman"/>
+      <w:lvlText w:val="%6."/>
+      <w:lvlJc w:val="right"/>
+      <w:pPr>
+        <w:ind w:left="3960" w:hanging="180"/>
+      </w:pPr>
+    </w:lvl>
+    <w:lvl w:ilvl="6" w:tplc="0409000F" w:tentative="1">
+      <w:start w:val="1"/>
+      <w:numFmt w:val="decimal"/>
+      <w:lvlText w:val="%7."/>
+      <w:lvlJc w:val="left"/>
+      <w:pPr>
+        <w:ind w:left="4680" w:hanging="360"/>
+      </w:pPr>
+    </w:lvl>
+    <w:lvl w:ilvl="7" w:tplc="04090019" w:tentative="1">
+      <w:start w:val="1"/>
+      <w:numFmt w:val="lowerLetter"/>
+      <w:lvlText w:val="%8."/>
+      <w:lvlJc w:val="left"/>
+      <w:pPr>
+        <w:ind w:left="5400" w:hanging="360"/>
+      </w:pPr>
+    </w:lvl>
+    <w:lvl w:ilvl="8" w:tplc="0409001B" w:tentative="1">
+      <w:start w:val="1"/>
+      <w:numFmt w:val="lowerRoman"/>
+      <w:lvlText w:val="%9."/>
+      <w:lvlJc w:val="right"/>
+      <w:pPr>
+        <w:ind w:left="6120" w:hanging="180"/>
+      </w:pPr>
+    </w:lvl>
+  </w:abstractNum>
+  <w:abstractNum w:abstractNumId="7">
+    <w:nsid w:val="59931DCE"/>
+    <w:multiLevelType w:val="hybridMultilevel"/>
+    <w:tmpl w:val="7924B8EE"/>
+    <w:lvl w:ilvl="0" w:tplc="0409000F">
+      <w:start w:val="1"/>
+      <w:numFmt w:val="decimal"/>
+      <w:lvlText w:val="%1."/>
+      <w:lvlJc w:val="left"/>
+      <w:pPr>
+        <w:ind w:left="360" w:hanging="360"/>
+      </w:pPr>
+      <w:rPr>
+        <w:rFonts w:hint="default"/>
+      </w:rPr>
+    </w:lvl>
+    <w:lvl w:ilvl="1" w:tplc="04090019" w:tentative="1">
+      <w:start w:val="1"/>
+      <w:numFmt w:val="lowerLetter"/>
+      <w:lvlText w:val="%2."/>
+      <w:lvlJc w:val="left"/>
+      <w:pPr>
+        <w:ind w:left="1080" w:hanging="360"/>
       </w:pPr>
     </w:lvl>
     <w:lvl w:ilvl="2" w:tplc="0409001B" w:tentative="1">
@@ -430,7 +2594,7 @@
       <w:lvlText w:val="%3."/>
       <w:lvlJc w:val="right"/>
       <w:pPr>
-        <w:ind w:left="2160" w:hanging="180"/>
+        <w:ind w:left="1800" w:hanging="180"/>
       </w:pPr>
     </w:lvl>
     <w:lvl w:ilvl="3" w:tplc="0409000F" w:tentative="1">
@@ -439,7 +2603,7 @@
       <w:lvlText w:val="%4."/>
       <w:lvlJc w:val="left"/>
       <w:pPr>
-        <w:ind w:left="2880" w:hanging="360"/>
+        <w:ind w:left="2520" w:hanging="360"/>
       </w:pPr>
     </w:lvl>
     <w:lvl w:ilvl="4" w:tplc="04090019" w:tentative="1">
@@ -448,7 +2612,7 @@
       <w:lvlText w:val="%5."/>
       <w:lvlJc w:val="left"/>
       <w:pPr>
-        <w:ind w:left="3600" w:hanging="360"/>
+        <w:ind w:left="3240" w:hanging="360"/>
       </w:pPr>
     </w:lvl>
     <w:lvl w:ilvl="5" w:tplc="0409001B" w:tentative="1">
@@ -457,7 +2621,7 @@
       <w:lvlText w:val="%6."/>
       <w:lvlJc w:val="right"/>
       <w:pPr>
-        <w:ind w:left="4320" w:hanging="180"/>
+        <w:ind w:left="3960" w:hanging="180"/>
       </w:pPr>
     </w:lvl>
     <w:lvl w:ilvl="6" w:tplc="0409000F" w:tentative="1">
@@ -466,7 +2630,7 @@
       <w:lvlText w:val="%7."/>
       <w:lvlJc w:val="left"/>
       <w:pPr>
-        <w:ind w:left="5040" w:hanging="360"/>
+        <w:ind w:left="4680" w:hanging="360"/>
       </w:pPr>
     </w:lvl>
     <w:lvl w:ilvl="7" w:tplc="04090019" w:tentative="1">
@@ -475,7 +2639,7 @@
       <w:lvlText w:val="%8."/>
       <w:lvlJc w:val="left"/>
       <w:pPr>
-        <w:ind w:left="5760" w:hanging="360"/>
+        <w:ind w:left="5400" w:hanging="360"/>
       </w:pPr>
     </w:lvl>
     <w:lvl w:ilvl="8" w:tplc="0409001B" w:tentative="1">
@@ -484,15 +2648,125 @@
       <w:lvlText w:val="%9."/>
       <w:lvlJc w:val="right"/>
       <w:pPr>
+        <w:ind w:left="6120" w:hanging="180"/>
+      </w:pPr>
+    </w:lvl>
+  </w:abstractNum>
+  <w:abstractNum w:abstractNumId="8">
+    <w:nsid w:val="637A0FB3"/>
+    <w:multiLevelType w:val="hybridMultilevel"/>
+    <w:tmpl w:val="72884038"/>
+    <w:lvl w:ilvl="0" w:tplc="0409000F">
+      <w:start w:val="1"/>
+      <w:numFmt w:val="decimal"/>
+      <w:lvlText w:val="%1."/>
+      <w:lvlJc w:val="left"/>
+      <w:pPr>
+        <w:ind w:left="720" w:hanging="360"/>
+      </w:pPr>
+      <w:rPr>
+        <w:rFonts w:hint="default"/>
+      </w:rPr>
+    </w:lvl>
+    <w:lvl w:ilvl="1" w:tplc="04090019" w:tentative="1">
+      <w:start w:val="1"/>
+      <w:numFmt w:val="lowerLetter"/>
+      <w:lvlText w:val="%2."/>
+      <w:lvlJc w:val="left"/>
+      <w:pPr>
+        <w:ind w:left="1440" w:hanging="360"/>
+      </w:pPr>
+    </w:lvl>
+    <w:lvl w:ilvl="2" w:tplc="0409001B" w:tentative="1">
+      <w:start w:val="1"/>
+      <w:numFmt w:val="lowerRoman"/>
+      <w:lvlText w:val="%3."/>
+      <w:lvlJc w:val="right"/>
+      <w:pPr>
+        <w:ind w:left="2160" w:hanging="180"/>
+      </w:pPr>
+    </w:lvl>
+    <w:lvl w:ilvl="3" w:tplc="0409000F" w:tentative="1">
+      <w:start w:val="1"/>
+      <w:numFmt w:val="decimal"/>
+      <w:lvlText w:val="%4."/>
+      <w:lvlJc w:val="left"/>
+      <w:pPr>
+        <w:ind w:left="2880" w:hanging="360"/>
+      </w:pPr>
+    </w:lvl>
+    <w:lvl w:ilvl="4" w:tplc="04090019" w:tentative="1">
+      <w:start w:val="1"/>
+      <w:numFmt w:val="lowerLetter"/>
+      <w:lvlText w:val="%5."/>
+      <w:lvlJc w:val="left"/>
+      <w:pPr>
+        <w:ind w:left="3600" w:hanging="360"/>
+      </w:pPr>
+    </w:lvl>
+    <w:lvl w:ilvl="5" w:tplc="0409001B" w:tentative="1">
+      <w:start w:val="1"/>
+      <w:numFmt w:val="lowerRoman"/>
+      <w:lvlText w:val="%6."/>
+      <w:lvlJc w:val="right"/>
+      <w:pPr>
+        <w:ind w:left="4320" w:hanging="180"/>
+      </w:pPr>
+    </w:lvl>
+    <w:lvl w:ilvl="6" w:tplc="0409000F" w:tentative="1">
+      <w:start w:val="1"/>
+      <w:numFmt w:val="decimal"/>
+      <w:lvlText w:val="%7."/>
+      <w:lvlJc w:val="left"/>
+      <w:pPr>
+        <w:ind w:left="5040" w:hanging="360"/>
+      </w:pPr>
+    </w:lvl>
+    <w:lvl w:ilvl="7" w:tplc="04090019" w:tentative="1">
+      <w:start w:val="1"/>
+      <w:numFmt w:val="lowerLetter"/>
+      <w:lvlText w:val="%8."/>
+      <w:lvlJc w:val="left"/>
+      <w:pPr>
+        <w:ind w:left="5760" w:hanging="360"/>
+      </w:pPr>
+    </w:lvl>
+    <w:lvl w:ilvl="8" w:tplc="0409001B" w:tentative="1">
+      <w:start w:val="1"/>
+      <w:numFmt w:val="lowerRoman"/>
+      <w:lvlText w:val="%9."/>
+      <w:lvlJc w:val="right"/>
+      <w:pPr>
         <w:ind w:left="6480" w:hanging="180"/>
       </w:pPr>
     </w:lvl>
   </w:abstractNum>
   <w:num w:numId="1">
+    <w:abstractNumId w:val="8"/>
+  </w:num>
+  <w:num w:numId="2">
+    <w:abstractNumId w:val="4"/>
+  </w:num>
+  <w:num w:numId="3">
     <w:abstractNumId w:val="0"/>
   </w:num>
-  <w:num w:numId="2">
+  <w:num w:numId="4">
+    <w:abstractNumId w:val="6"/>
+  </w:num>
+  <w:num w:numId="5">
+    <w:abstractNumId w:val="5"/>
+  </w:num>
+  <w:num w:numId="6">
+    <w:abstractNumId w:val="3"/>
+  </w:num>
+  <w:num w:numId="7">
     <w:abstractNumId w:val="1"/>
+  </w:num>
+  <w:num w:numId="8">
+    <w:abstractNumId w:val="7"/>
+  </w:num>
+  <w:num w:numId="9">
+    <w:abstractNumId w:val="2"/>
   </w:num>
 </w:numbering>
 </file>
@@ -667,15 +2941,6 @@
     <w:lsdException w:name="Balloon Text" w:semiHidden="1" w:unhideWhenUsed="1"/>
     <w:lsdException w:name="Table Grid" w:uiPriority="39"/>
     <w:lsdException w:name="Table Theme" w:semiHidden="1" w:unhideWhenUsed="1"/>
-    <w:lsdException w:name="Note Level 1" w:semiHidden="1" w:unhideWhenUsed="1"/>
-    <w:lsdException w:name="Note Level 2" w:semiHidden="1" w:unhideWhenUsed="1"/>
-    <w:lsdException w:name="Note Level 3" w:semiHidden="1" w:unhideWhenUsed="1"/>
-    <w:lsdException w:name="Note Level 4" w:semiHidden="1" w:unhideWhenUsed="1"/>
-    <w:lsdException w:name="Note Level 5" w:semiHidden="1" w:unhideWhenUsed="1"/>
-    <w:lsdException w:name="Note Level 6" w:semiHidden="1" w:unhideWhenUsed="1"/>
-    <w:lsdException w:name="Note Level 7" w:semiHidden="1" w:unhideWhenUsed="1"/>
-    <w:lsdException w:name="Note Level 8" w:semiHidden="1" w:unhideWhenUsed="1"/>
-    <w:lsdException w:name="Note Level 9" w:semiHidden="1" w:unhideWhenUsed="1"/>
     <w:lsdException w:name="Placeholder Text" w:semiHidden="1"/>
     <w:lsdException w:name="No Spacing" w:uiPriority="1" w:qFormat="1"/>
     <w:lsdException w:name="Light Shading" w:uiPriority="60"/>
@@ -928,29 +3193,83 @@
     <w:basedOn w:val="Normal"/>
     <w:uiPriority w:val="34"/>
     <w:qFormat/>
-    <w:rsid w:val="00307DDF"/>
+    <w:rsid w:val="00EF33B6"/>
     <w:pPr>
       <w:ind w:left="720"/>
       <w:contextualSpacing/>
     </w:pPr>
   </w:style>
-  <w:style w:type="character" w:styleId="Emphasis">
-    <w:name w:val="Emphasis"/>
+  <w:style w:type="paragraph" w:styleId="Header">
+    <w:name w:val="header"/>
+    <w:basedOn w:val="Normal"/>
+    <w:link w:val="HeaderChar"/>
+    <w:uiPriority w:val="99"/>
+    <w:unhideWhenUsed/>
+    <w:rsid w:val="00EF33B6"/>
+    <w:pPr>
+      <w:tabs>
+        <w:tab w:val="center" w:pos="4680"/>
+        <w:tab w:val="right" w:pos="9360"/>
+      </w:tabs>
+    </w:pPr>
+  </w:style>
+  <w:style w:type="character" w:customStyle="1" w:styleId="HeaderChar">
+    <w:name w:val="Header Char"/>
     <w:basedOn w:val="DefaultParagraphFont"/>
-    <w:uiPriority w:val="20"/>
-    <w:qFormat/>
-    <w:rsid w:val="00296CD8"/>
-    <w:rPr>
-      <w:i/>
-      <w:iCs/>
-    </w:rPr>
+    <w:link w:val="Header"/>
+    <w:uiPriority w:val="99"/>
+    <w:rsid w:val="00EF33B6"/>
+  </w:style>
+  <w:style w:type="paragraph" w:styleId="Footer">
+    <w:name w:val="footer"/>
+    <w:basedOn w:val="Normal"/>
+    <w:link w:val="FooterChar"/>
+    <w:uiPriority w:val="99"/>
+    <w:unhideWhenUsed/>
+    <w:rsid w:val="00EF33B6"/>
+    <w:pPr>
+      <w:tabs>
+        <w:tab w:val="center" w:pos="4680"/>
+        <w:tab w:val="right" w:pos="9360"/>
+      </w:tabs>
+    </w:pPr>
+  </w:style>
+  <w:style w:type="character" w:customStyle="1" w:styleId="FooterChar">
+    <w:name w:val="Footer Char"/>
+    <w:basedOn w:val="DefaultParagraphFont"/>
+    <w:link w:val="Footer"/>
+    <w:uiPriority w:val="99"/>
+    <w:rsid w:val="00EF33B6"/>
+  </w:style>
+  <w:style w:type="table" w:styleId="TableGrid">
+    <w:name w:val="Table Grid"/>
+    <w:basedOn w:val="TableNormal"/>
+    <w:uiPriority w:val="39"/>
+    <w:rsid w:val="007817AF"/>
+    <w:tblPr>
+      <w:tblInd w:w="0" w:type="dxa"/>
+      <w:tblBorders>
+        <w:top w:val="single" w:sz="4" w:space="0" w:color="auto"/>
+        <w:left w:val="single" w:sz="4" w:space="0" w:color="auto"/>
+        <w:bottom w:val="single" w:sz="4" w:space="0" w:color="auto"/>
+        <w:right w:val="single" w:sz="4" w:space="0" w:color="auto"/>
+        <w:insideH w:val="single" w:sz="4" w:space="0" w:color="auto"/>
+        <w:insideV w:val="single" w:sz="4" w:space="0" w:color="auto"/>
+      </w:tblBorders>
+      <w:tblCellMar>
+        <w:top w:w="0" w:type="dxa"/>
+        <w:left w:w="108" w:type="dxa"/>
+        <w:bottom w:w="0" w:type="dxa"/>
+        <w:right w:w="108" w:type="dxa"/>
+      </w:tblCellMar>
+    </w:tblPr>
   </w:style>
   <w:style w:type="character" w:styleId="Hyperlink">
     <w:name w:val="Hyperlink"/>
     <w:basedOn w:val="DefaultParagraphFont"/>
     <w:uiPriority w:val="99"/>
     <w:unhideWhenUsed/>
-    <w:rsid w:val="00AE0C54"/>
+    <w:rsid w:val="00F46D23"/>
     <w:rPr>
       <w:color w:val="0563C1" w:themeColor="hyperlink"/>
       <w:u w:val="single"/>

</xml_diff>

<commit_message>
Final Report + Code Ready
</commit_message>
<xml_diff>
--- a/FinalReportWater.docx
+++ b/FinalReportWater.docx
@@ -1,6 +1,6 @@
 
 <file path=word/document.xml><?xml version="1.0" encoding="utf-8"?>
-<w:document xmlns:wpc="http://schemas.microsoft.com/office/word/2010/wordprocessingCanvas" xmlns:mo="http://schemas.microsoft.com/office/mac/office/2008/main" xmlns:mc="http://schemas.openxmlformats.org/markup-compatibility/2006" xmlns:mv="urn:schemas-microsoft-com:mac:vml" xmlns:o="urn:schemas-microsoft-com:office:office" xmlns:r="http://schemas.openxmlformats.org/officeDocument/2006/relationships" xmlns:m="http://schemas.openxmlformats.org/officeDocument/2006/math" xmlns:v="urn:schemas-microsoft-com:vml" xmlns:wp14="http://schemas.microsoft.com/office/word/2010/wordprocessingDrawing" xmlns:wp="http://schemas.openxmlformats.org/drawingml/2006/wordprocessingDrawing" xmlns:w10="urn:schemas-microsoft-com:office:word" xmlns:w="http://schemas.openxmlformats.org/wordprocessingml/2006/main" xmlns:w14="http://schemas.microsoft.com/office/word/2010/wordml" xmlns:w15="http://schemas.microsoft.com/office/word/2012/wordml" xmlns:wpg="http://schemas.microsoft.com/office/word/2010/wordprocessingGroup" xmlns:wpi="http://schemas.microsoft.com/office/word/2010/wordprocessingInk" xmlns:wne="http://schemas.microsoft.com/office/word/2006/wordml" xmlns:wps="http://schemas.microsoft.com/office/word/2010/wordprocessingShape" mc:Ignorable="w14 w15 wp14">
+<w:document xmlns:wpc="http://schemas.microsoft.com/office/word/2010/wordprocessingCanvas" xmlns:mo="http://schemas.microsoft.com/office/mac/office/2008/main" xmlns:mc="http://schemas.openxmlformats.org/markup-compatibility/2006" xmlns:mv="urn:schemas-microsoft-com:mac:vml" xmlns:o="urn:schemas-microsoft-com:office:office" xmlns:r="http://schemas.openxmlformats.org/officeDocument/2006/relationships" xmlns:m="http://schemas.openxmlformats.org/officeDocument/2006/math" xmlns:v="urn:schemas-microsoft-com:vml" xmlns:wp14="http://schemas.microsoft.com/office/word/2010/wordprocessingDrawing" xmlns:wp="http://schemas.openxmlformats.org/drawingml/2006/wordprocessingDrawing" xmlns:w10="urn:schemas-microsoft-com:office:word" xmlns:w="http://schemas.openxmlformats.org/wordprocessingml/2006/main" xmlns:w14="http://schemas.microsoft.com/office/word/2010/wordml" xmlns:wpg="http://schemas.microsoft.com/office/word/2010/wordprocessingGroup" xmlns:wpi="http://schemas.microsoft.com/office/word/2010/wordprocessingInk" xmlns:wne="http://schemas.microsoft.com/office/word/2006/wordml" xmlns:wps="http://schemas.microsoft.com/office/word/2010/wordprocessingShape" mc:Ignorable="w14 wp14">
   <w:body>
     <w:p>
       <w:pPr>
@@ -421,6 +421,8 @@
         <w:t>Weak and strong scaling analysis was performed on the naïve parallelized code:</w:t>
       </w:r>
     </w:p>
+    <w:p/>
+    <w:p/>
     <w:p/>
     <w:p>
       <w:pPr>
@@ -593,12 +595,32 @@
         </w:tc>
       </w:tr>
     </w:tbl>
-    <w:p/>
     <w:p>
       <w:pPr>
         <w:jc w:val="center"/>
       </w:pPr>
-      <w:r>
+    </w:p>
+    <w:p>
+      <w:pPr>
+        <w:jc w:val="center"/>
+      </w:pPr>
+    </w:p>
+    <w:p>
+      <w:pPr>
+        <w:jc w:val="center"/>
+      </w:pPr>
+    </w:p>
+    <w:p>
+      <w:pPr>
+        <w:jc w:val="center"/>
+      </w:pPr>
+    </w:p>
+    <w:p>
+      <w:pPr>
+        <w:jc w:val="center"/>
+      </w:pPr>
+      <w:r>
+        <w:lastRenderedPageBreak/>
         <w:t>Weak</w:t>
       </w:r>
       <w:r>
@@ -634,8 +656,8 @@
         <w:tblLook w:val="04A0" w:firstRow="1" w:lastRow="0" w:firstColumn="1" w:lastColumn="0" w:noHBand="0" w:noVBand="1"/>
       </w:tblPr>
       <w:tblGrid>
-        <w:gridCol w:w="4501"/>
-        <w:gridCol w:w="4489"/>
+        <w:gridCol w:w="4610"/>
+        <w:gridCol w:w="4606"/>
       </w:tblGrid>
       <w:tr>
         <w:tc>
@@ -777,7 +799,6 @@
         </w:tabs>
       </w:pPr>
       <w:r>
-        <w:lastRenderedPageBreak/>
         <w:tab/>
       </w:r>
       <w:r>
@@ -1162,7 +1183,7 @@
                     <pic:cNvPicPr/>
                   </pic:nvPicPr>
                   <pic:blipFill>
-                    <a:blip r:embed="rId7">
+                    <a:blip r:embed="rId8">
                       <a:extLst>
                         <a:ext uri="{28A0092B-C50C-407E-A947-70E740481C1C}">
                           <a14:useLocalDpi xmlns:a14="http://schemas.microsoft.com/office/drawing/2010/main" val="0"/>
@@ -1383,109 +1404,6 @@
           <w:szCs w:val="28"/>
         </w:rPr>
       </w:pPr>
-      <w:r>
-        <w:rPr>
-          <w:noProof/>
-        </w:rPr>
-        <mc:AlternateContent>
-          <mc:Choice Requires="wps">
-            <w:drawing>
-              <wp:anchor distT="0" distB="0" distL="114300" distR="114300" simplePos="0" relativeHeight="251660288" behindDoc="0" locked="0" layoutInCell="1" allowOverlap="1" wp14:anchorId="1A9CCD5D" wp14:editId="28F7B6E8">
-                <wp:simplePos x="0" y="0"/>
-                <wp:positionH relativeFrom="column">
-                  <wp:posOffset>1767840</wp:posOffset>
-                </wp:positionH>
-                <wp:positionV relativeFrom="paragraph">
-                  <wp:posOffset>194945</wp:posOffset>
-                </wp:positionV>
-                <wp:extent cx="2169160" cy="277495"/>
-                <wp:effectExtent l="0" t="0" r="0" b="1905"/>
-                <wp:wrapSquare wrapText="bothSides"/>
-                <wp:docPr id="3" name="Text Box 3"/>
-                <wp:cNvGraphicFramePr/>
-                <a:graphic xmlns:a="http://schemas.openxmlformats.org/drawingml/2006/main">
-                  <a:graphicData uri="http://schemas.microsoft.com/office/word/2010/wordprocessingShape">
-                    <wps:wsp>
-                      <wps:cNvSpPr txBox="1"/>
-                      <wps:spPr>
-                        <a:xfrm>
-                          <a:off x="0" y="0"/>
-                          <a:ext cx="2169160" cy="277495"/>
-                        </a:xfrm>
-                        <a:prstGeom prst="rect">
-                          <a:avLst/>
-                        </a:prstGeom>
-                        <a:noFill/>
-                        <a:ln>
-                          <a:noFill/>
-                        </a:ln>
-                        <a:effectLst/>
-                      </wps:spPr>
-                      <wps:txbx>
-                        <w:txbxContent>
-                          <w:p>
-                            <w:pPr>
-                              <w:rPr>
-                                <w:b/>
-                              </w:rPr>
-                            </w:pPr>
-                            <w:r>
-                              <w:rPr>
-                                <w:b/>
-                              </w:rPr>
-                              <w:t>Board Padded with Ghost Cells</w:t>
-                            </w:r>
-                          </w:p>
-                        </w:txbxContent>
-                      </wps:txbx>
-                      <wps:bodyPr rot="0" spcFirstLastPara="0" vertOverflow="overflow" horzOverflow="overflow" vert="horz" wrap="square" lIns="91440" tIns="45720" rIns="91440" bIns="45720" numCol="1" spcCol="0" rtlCol="0" fromWordArt="0" anchor="t" anchorCtr="0" forceAA="0" compatLnSpc="1">
-                        <a:prstTxWarp prst="textNoShape">
-                          <a:avLst/>
-                        </a:prstTxWarp>
-                        <a:spAutoFit/>
-                      </wps:bodyPr>
-                    </wps:wsp>
-                  </a:graphicData>
-                </a:graphic>
-                <wp14:sizeRelH relativeFrom="margin">
-                  <wp14:pctWidth>0</wp14:pctWidth>
-                </wp14:sizeRelH>
-              </wp:anchor>
-            </w:drawing>
-          </mc:Choice>
-          <mc:Fallback>
-            <w:pict>
-              <v:shapetype w14:anchorId="1A9CCD5D" id="_x0000_t202" coordsize="21600,21600" o:spt="202" path="m0,0l0,21600,21600,21600,21600,0xe">
-                <v:stroke joinstyle="miter"/>
-                <v:path gradientshapeok="t" o:connecttype="rect"/>
-              </v:shapetype>
-              <v:shape id="Text_x0020_Box_x0020_3" o:spid="_x0000_s1026" type="#_x0000_t202" style="position:absolute;margin-left:139.2pt;margin-top:15.35pt;width:170.8pt;height:21.85pt;z-index:251660288;visibility:visible;mso-wrap-style:square;mso-width-percent:0;mso-wrap-distance-left:9pt;mso-wrap-distance-top:0;mso-wrap-distance-right:9pt;mso-wrap-distance-bottom:0;mso-position-horizontal:absolute;mso-position-horizontal-relative:text;mso-position-vertical:absolute;mso-position-vertical-relative:text;mso-width-percent:0;mso-width-relative:margin;v-text-anchor:top" o:gfxdata="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" filled="f" stroked="f">
-                <v:fill o:detectmouseclick="t"/>
-                <v:textbox style="mso-fit-shape-to-text:t">
-                  <w:txbxContent>
-                    <w:p>
-                      <w:pPr>
-                        <w:rPr>
-                          <w:b/>
-                        </w:rPr>
-                      </w:pPr>
-                      <w:bookmarkStart w:id="1" w:name="_GoBack"/>
-                      <w:r>
-                        <w:rPr>
-                          <w:b/>
-                        </w:rPr>
-                        <w:t>Board Padded with Ghost Cells</w:t>
-                      </w:r>
-                    </w:p>
-                    <w:bookmarkEnd w:id="1"/>
-                  </w:txbxContent>
-                </v:textbox>
-                <w10:wrap type="square"/>
-              </v:shape>
-            </w:pict>
-          </mc:Fallback>
-        </mc:AlternateContent>
-      </w:r>
     </w:p>
     <w:p>
       <w:pPr>
@@ -1499,9 +1417,7 @@
           <w:shd w:val="clear" w:color="auto" w:fill="FFFFFF"/>
         </w:rPr>
       </w:pPr>
-    </w:p>
-    <w:p>
-      <w:pPr>
+      <w:r>
         <w:rPr>
           <w:rFonts w:eastAsia="Times New Roman" w:cs="Times New Roman"/>
           <w:b/>
@@ -1511,7 +1427,8 @@
           <w:szCs w:val="28"/>
           <w:shd w:val="clear" w:color="auto" w:fill="FFFFFF"/>
         </w:rPr>
-      </w:pPr>
+        <w:t>Parallelization</w:t>
+      </w:r>
     </w:p>
     <w:p>
       <w:pPr>
@@ -1527,45 +1444,12 @@
       </w:pPr>
     </w:p>
     <w:p>
-      <w:pPr>
-        <w:rPr>
-          <w:rFonts w:eastAsia="Times New Roman" w:cs="Times New Roman"/>
-          <w:b/>
-          <w:iCs/>
-          <w:color w:val="333333"/>
-          <w:sz w:val="28"/>
-          <w:szCs w:val="28"/>
-          <w:shd w:val="clear" w:color="auto" w:fill="FFFFFF"/>
-        </w:rPr>
-      </w:pPr>
-      <w:bookmarkStart w:id="0" w:name="_GoBack"/>
-      <w:bookmarkEnd w:id="0"/>
-      <w:r>
-        <w:rPr>
-          <w:rFonts w:eastAsia="Times New Roman" w:cs="Times New Roman"/>
-          <w:b/>
-          <w:iCs/>
-          <w:color w:val="333333"/>
-          <w:sz w:val="28"/>
-          <w:szCs w:val="28"/>
-          <w:shd w:val="clear" w:color="auto" w:fill="FFFFFF"/>
-        </w:rPr>
-        <w:lastRenderedPageBreak/>
-        <w:t>Parallelization</w:t>
-      </w:r>
-    </w:p>
-    <w:p>
-      <w:pPr>
-        <w:rPr>
-          <w:rFonts w:eastAsia="Times New Roman" w:cs="Times New Roman"/>
-          <w:b/>
-          <w:iCs/>
-          <w:color w:val="333333"/>
-          <w:sz w:val="28"/>
-          <w:szCs w:val="28"/>
-          <w:shd w:val="clear" w:color="auto" w:fill="FFFFFF"/>
-        </w:rPr>
-      </w:pPr>
+      <w:r>
+        <w:rPr>
+          <w:b/>
+        </w:rPr>
+        <w:t>Direct Domain Decomposition</w:t>
+      </w:r>
     </w:p>
     <w:p>
       <w:r>
@@ -1681,65 +1565,114 @@
         <w:t>Once the time steps are completed, the true data values are copied back from the ghost cell padded board into the original board.</w:t>
       </w:r>
     </w:p>
-    <w:p>
-      <w:pPr>
-        <w:pStyle w:val="ListParagraph"/>
-      </w:pPr>
-    </w:p>
-    <w:p>
-      <w:pPr>
-        <w:rPr>
-          <w:b/>
-          <w:sz w:val="28"/>
-          <w:szCs w:val="28"/>
-        </w:rPr>
-      </w:pPr>
-      <w:r>
-        <w:rPr>
-          <w:b/>
-          <w:sz w:val="28"/>
-          <w:szCs w:val="28"/>
-        </w:rPr>
-        <w:t>Further Experiments</w:t>
-      </w:r>
-    </w:p>
-    <w:p>
-      <w:pPr>
-        <w:rPr>
-          <w:b/>
-        </w:rPr>
-      </w:pPr>
-    </w:p>
-    <w:p>
-      <w:r>
-        <w:rPr>
-          <w:b/>
-        </w:rPr>
-        <w:t>Rectangular Til</w:t>
-      </w:r>
-      <w:r>
-        <w:rPr>
-          <w:b/>
-        </w:rPr>
-        <w:t>ing</w:t>
-      </w:r>
-      <w:r>
-        <w:t>: We also extended the code to be able to work with rectangular tiles and experimented with it, but found that it did not behave as expected. The boundary conditions and ghost cell updates typically change when we have rectangular tiles and it creates complexities and produces strange locally tile wise shifted wave simulation results.</w:t>
-      </w:r>
-    </w:p>
     <w:p/>
     <w:p>
       <w:r>
         <w:rPr>
           <w:b/>
         </w:rPr>
-        <w:t>Blocking at the Driver Level</w:t>
-      </w:r>
-      <w:r>
-        <w:t>: We also created an entire implementation of domain decomposition where we divided our original n x n grid into four n/2 x n/2 tiles at the driver level. We then padded layers of ghost cells, and then instantiated these 4 tiles by their own Physics class and allowed these 4 simulations to run in parallel by doing a barrier synchronization between time steps, in order to communicate between processors and to update ghost cell values.</w:t>
+        <w:t>Object Level Domain Decomposition</w:t>
+      </w:r>
+    </w:p>
+    <w:p>
+      <w:pPr>
+        <w:rPr>
+          <w:b/>
+        </w:rPr>
+      </w:pPr>
+      <w:r>
+        <w:t xml:space="preserve">We also created an implementation of domain decomposition where we divided our original n x n grid into tiles for each thread at the driver level. A shared </w:t>
+      </w:r>
+      <w:proofErr w:type="spellStart"/>
+      <w:r>
+        <w:t>Sim</w:t>
+      </w:r>
+      <w:proofErr w:type="spellEnd"/>
+      <w:r>
+        <w:t xml:space="preserve"> object was generated to contain the full simulation.  </w:t>
+      </w:r>
+      <w:proofErr w:type="spellStart"/>
+      <w:r>
+        <w:t>Sim</w:t>
+      </w:r>
+      <w:proofErr w:type="spellEnd"/>
+      <w:r>
+        <w:t xml:space="preserve"> objects were also created for each thread. The simulations were run separately on each thread. Between iterations, the threads copy results to and ghost cells from the main simulation as well as min reduce to obtain synchronize the time step.</w:t>
       </w:r>
     </w:p>
     <w:p/>
+    <w:p/>
+    <w:p/>
+    <w:p/>
+    <w:p/>
+    <w:p/>
+    <w:p/>
+    <w:p/>
+    <w:p/>
+    <w:p/>
+    <w:p/>
+    <w:p>
+      <w:r>
+        <w:lastRenderedPageBreak/>
+        <w:t>Weak and strong scaling analysis was performed on the two domain decomposition approaches.</w:t>
+      </w:r>
+    </w:p>
+    <w:p/>
+    <w:p>
+      <w:r>
+        <w:rPr>
+          <w:noProof/>
+        </w:rPr>
+        <w:drawing>
+          <wp:inline distT="0" distB="0" distL="0" distR="0" wp14:anchorId="1B22E8DA" wp14:editId="79E0B8B4">
+            <wp:extent cx="4572000" cy="2743200"/>
+            <wp:effectExtent l="0" t="0" r="25400" b="25400"/>
+            <wp:docPr id="2" name="Chart 2"/>
+            <wp:cNvGraphicFramePr/>
+            <a:graphic xmlns:a="http://schemas.openxmlformats.org/drawingml/2006/main">
+              <a:graphicData uri="http://schemas.openxmlformats.org/drawingml/2006/chart">
+                <c:chart xmlns:c="http://schemas.openxmlformats.org/drawingml/2006/chart" xmlns:r="http://schemas.openxmlformats.org/officeDocument/2006/relationships" r:id="rId9"/>
+              </a:graphicData>
+            </a:graphic>
+          </wp:inline>
+        </w:drawing>
+      </w:r>
+    </w:p>
+    <w:p>
+      <w:r>
+        <w:rPr>
+          <w:noProof/>
+        </w:rPr>
+        <w:drawing>
+          <wp:inline distT="0" distB="0" distL="0" distR="0" wp14:anchorId="5117E86F" wp14:editId="3D1AD796">
+            <wp:extent cx="4572000" cy="2743200"/>
+            <wp:effectExtent l="0" t="0" r="25400" b="25400"/>
+            <wp:docPr id="5" name="Chart 5"/>
+            <wp:cNvGraphicFramePr/>
+            <a:graphic xmlns:a="http://schemas.openxmlformats.org/drawingml/2006/main">
+              <a:graphicData uri="http://schemas.openxmlformats.org/drawingml/2006/chart">
+                <c:chart xmlns:c="http://schemas.openxmlformats.org/drawingml/2006/chart" xmlns:r="http://schemas.openxmlformats.org/officeDocument/2006/relationships" r:id="rId10"/>
+              </a:graphicData>
+            </a:graphic>
+          </wp:inline>
+        </w:drawing>
+      </w:r>
+    </w:p>
+    <w:p/>
+    <w:p>
+      <w:r>
+        <w:t xml:space="preserve">From this analysis, </w:t>
+      </w:r>
+      <w:bookmarkStart w:id="0" w:name="_GoBack"/>
+      <w:bookmarkEnd w:id="0"/>
+      <w:r>
+        <w:t>direct</w:t>
+      </w:r>
+      <w:r>
+        <w:t xml:space="preserve"> domain decomposition performs better than object level for low thread counts but the object level performs better at higher thread counts. Both approaches achieve better performance than naïve parallelization.</w:t>
+      </w:r>
+    </w:p>
+    <w:p/>
     <w:p>
       <w:pPr>
         <w:rPr>
@@ -1754,7 +1687,7 @@
       </w:r>
     </w:p>
     <w:p>
-      <w:hyperlink r:id="rId8" w:history="1">
+      <w:hyperlink r:id="rId11" w:history="1">
         <w:r>
           <w:rPr>
             <w:rStyle w:val="Hyperlink"/>
@@ -1762,8 +1695,13 @@
           <w:t>https://github.com/amirajdhawan/water</w:t>
         </w:r>
       </w:hyperlink>
-      <w:r>
-        <w:t xml:space="preserve"> : Held meetings with him to understand their group’s approach, brainstormed and reasoned about potential further optimizations.</w:t>
+      <w:proofErr w:type="gramStart"/>
+      <w:r>
+        <w:t xml:space="preserve"> :</w:t>
+      </w:r>
+      <w:proofErr w:type="gramEnd"/>
+      <w:r>
+        <w:t xml:space="preserve"> Held meetings with him to understand their group’s approach, brainstormed and reasoned about potential further optimizations.</w:t>
       </w:r>
     </w:p>
     <w:p/>
@@ -1778,7 +1716,7 @@
 </file>
 
 <file path=word/endnotes.xml><?xml version="1.0" encoding="utf-8"?>
-<w:endnotes xmlns:wpc="http://schemas.microsoft.com/office/word/2010/wordprocessingCanvas" xmlns:mo="http://schemas.microsoft.com/office/mac/office/2008/main" xmlns:mc="http://schemas.openxmlformats.org/markup-compatibility/2006" xmlns:mv="urn:schemas-microsoft-com:mac:vml" xmlns:o="urn:schemas-microsoft-com:office:office" xmlns:r="http://schemas.openxmlformats.org/officeDocument/2006/relationships" xmlns:m="http://schemas.openxmlformats.org/officeDocument/2006/math" xmlns:v="urn:schemas-microsoft-com:vml" xmlns:wp14="http://schemas.microsoft.com/office/word/2010/wordprocessingDrawing" xmlns:wp="http://schemas.openxmlformats.org/drawingml/2006/wordprocessingDrawing" xmlns:w10="urn:schemas-microsoft-com:office:word" xmlns:w="http://schemas.openxmlformats.org/wordprocessingml/2006/main" xmlns:w14="http://schemas.microsoft.com/office/word/2010/wordml" xmlns:w15="http://schemas.microsoft.com/office/word/2012/wordml" xmlns:wpg="http://schemas.microsoft.com/office/word/2010/wordprocessingGroup" xmlns:wpi="http://schemas.microsoft.com/office/word/2010/wordprocessingInk" xmlns:wne="http://schemas.microsoft.com/office/word/2006/wordml" xmlns:wps="http://schemas.microsoft.com/office/word/2010/wordprocessingShape" mc:Ignorable="w14 w15 wp14">
+<w:endnotes xmlns:wpc="http://schemas.microsoft.com/office/word/2010/wordprocessingCanvas" xmlns:mo="http://schemas.microsoft.com/office/mac/office/2008/main" xmlns:mc="http://schemas.openxmlformats.org/markup-compatibility/2006" xmlns:mv="urn:schemas-microsoft-com:mac:vml" xmlns:o="urn:schemas-microsoft-com:office:office" xmlns:r="http://schemas.openxmlformats.org/officeDocument/2006/relationships" xmlns:m="http://schemas.openxmlformats.org/officeDocument/2006/math" xmlns:v="urn:schemas-microsoft-com:vml" xmlns:wp14="http://schemas.microsoft.com/office/word/2010/wordprocessingDrawing" xmlns:wp="http://schemas.openxmlformats.org/drawingml/2006/wordprocessingDrawing" xmlns:w10="urn:schemas-microsoft-com:office:word" xmlns:w="http://schemas.openxmlformats.org/wordprocessingml/2006/main" xmlns:w14="http://schemas.microsoft.com/office/word/2010/wordml" xmlns:wpg="http://schemas.microsoft.com/office/word/2010/wordprocessingGroup" xmlns:wpi="http://schemas.microsoft.com/office/word/2010/wordprocessingInk" xmlns:wne="http://schemas.microsoft.com/office/word/2006/wordml" xmlns:wps="http://schemas.microsoft.com/office/word/2010/wordprocessingShape" mc:Ignorable="w14 wp14">
   <w:endnote w:type="separator" w:id="-1">
     <w:p>
       <w:r>
@@ -1797,7 +1735,7 @@
 </file>
 
 <file path=word/footnotes.xml><?xml version="1.0" encoding="utf-8"?>
-<w:footnotes xmlns:wpc="http://schemas.microsoft.com/office/word/2010/wordprocessingCanvas" xmlns:mo="http://schemas.microsoft.com/office/mac/office/2008/main" xmlns:mc="http://schemas.openxmlformats.org/markup-compatibility/2006" xmlns:mv="urn:schemas-microsoft-com:mac:vml" xmlns:o="urn:schemas-microsoft-com:office:office" xmlns:r="http://schemas.openxmlformats.org/officeDocument/2006/relationships" xmlns:m="http://schemas.openxmlformats.org/officeDocument/2006/math" xmlns:v="urn:schemas-microsoft-com:vml" xmlns:wp14="http://schemas.microsoft.com/office/word/2010/wordprocessingDrawing" xmlns:wp="http://schemas.openxmlformats.org/drawingml/2006/wordprocessingDrawing" xmlns:w10="urn:schemas-microsoft-com:office:word" xmlns:w="http://schemas.openxmlformats.org/wordprocessingml/2006/main" xmlns:w14="http://schemas.microsoft.com/office/word/2010/wordml" xmlns:w15="http://schemas.microsoft.com/office/word/2012/wordml" xmlns:wpg="http://schemas.microsoft.com/office/word/2010/wordprocessingGroup" xmlns:wpi="http://schemas.microsoft.com/office/word/2010/wordprocessingInk" xmlns:wne="http://schemas.microsoft.com/office/word/2006/wordml" xmlns:wps="http://schemas.microsoft.com/office/word/2010/wordprocessingShape" mc:Ignorable="w14 w15 wp14">
+<w:footnotes xmlns:wpc="http://schemas.microsoft.com/office/word/2010/wordprocessingCanvas" xmlns:mo="http://schemas.microsoft.com/office/mac/office/2008/main" xmlns:mc="http://schemas.openxmlformats.org/markup-compatibility/2006" xmlns:mv="urn:schemas-microsoft-com:mac:vml" xmlns:o="urn:schemas-microsoft-com:office:office" xmlns:r="http://schemas.openxmlformats.org/officeDocument/2006/relationships" xmlns:m="http://schemas.openxmlformats.org/officeDocument/2006/math" xmlns:v="urn:schemas-microsoft-com:vml" xmlns:wp14="http://schemas.microsoft.com/office/word/2010/wordprocessingDrawing" xmlns:wp="http://schemas.openxmlformats.org/drawingml/2006/wordprocessingDrawing" xmlns:w10="urn:schemas-microsoft-com:office:word" xmlns:w="http://schemas.openxmlformats.org/wordprocessingml/2006/main" xmlns:w14="http://schemas.microsoft.com/office/word/2010/wordml" xmlns:wpg="http://schemas.microsoft.com/office/word/2010/wordprocessingGroup" xmlns:wpi="http://schemas.microsoft.com/office/word/2010/wordprocessingInk" xmlns:wne="http://schemas.microsoft.com/office/word/2006/wordml" xmlns:wps="http://schemas.microsoft.com/office/word/2010/wordprocessingShape" mc:Ignorable="w14 wp14">
   <w:footnote w:type="separator" w:id="-1">
     <w:p>
       <w:r>
@@ -1816,7 +1754,7 @@
 </file>
 
 <file path=word/numbering.xml><?xml version="1.0" encoding="utf-8"?>
-<w:numbering xmlns:wpc="http://schemas.microsoft.com/office/word/2010/wordprocessingCanvas" xmlns:mo="http://schemas.microsoft.com/office/mac/office/2008/main" xmlns:mc="http://schemas.openxmlformats.org/markup-compatibility/2006" xmlns:mv="urn:schemas-microsoft-com:mac:vml" xmlns:o="urn:schemas-microsoft-com:office:office" xmlns:r="http://schemas.openxmlformats.org/officeDocument/2006/relationships" xmlns:m="http://schemas.openxmlformats.org/officeDocument/2006/math" xmlns:v="urn:schemas-microsoft-com:vml" xmlns:wp14="http://schemas.microsoft.com/office/word/2010/wordprocessingDrawing" xmlns:wp="http://schemas.openxmlformats.org/drawingml/2006/wordprocessingDrawing" xmlns:w10="urn:schemas-microsoft-com:office:word" xmlns:w="http://schemas.openxmlformats.org/wordprocessingml/2006/main" xmlns:w14="http://schemas.microsoft.com/office/word/2010/wordml" xmlns:w15="http://schemas.microsoft.com/office/word/2012/wordml" xmlns:wpg="http://schemas.microsoft.com/office/word/2010/wordprocessingGroup" xmlns:wpi="http://schemas.microsoft.com/office/word/2010/wordprocessingInk" xmlns:wne="http://schemas.microsoft.com/office/word/2006/wordml" xmlns:wps="http://schemas.microsoft.com/office/word/2010/wordprocessingShape" mc:Ignorable="w14 w15 wp14">
+<w:numbering xmlns:wpc="http://schemas.microsoft.com/office/word/2010/wordprocessingCanvas" xmlns:mo="http://schemas.microsoft.com/office/mac/office/2008/main" xmlns:mc="http://schemas.openxmlformats.org/markup-compatibility/2006" xmlns:mv="urn:schemas-microsoft-com:mac:vml" xmlns:o="urn:schemas-microsoft-com:office:office" xmlns:r="http://schemas.openxmlformats.org/officeDocument/2006/relationships" xmlns:m="http://schemas.openxmlformats.org/officeDocument/2006/math" xmlns:v="urn:schemas-microsoft-com:vml" xmlns:wp14="http://schemas.microsoft.com/office/word/2010/wordprocessingDrawing" xmlns:wp="http://schemas.openxmlformats.org/drawingml/2006/wordprocessingDrawing" xmlns:w10="urn:schemas-microsoft-com:office:word" xmlns:w="http://schemas.openxmlformats.org/wordprocessingml/2006/main" xmlns:w14="http://schemas.microsoft.com/office/word/2010/wordml" xmlns:wpg="http://schemas.microsoft.com/office/word/2010/wordprocessingGroup" xmlns:wpi="http://schemas.microsoft.com/office/word/2010/wordprocessingInk" xmlns:wne="http://schemas.microsoft.com/office/word/2006/wordml" xmlns:wps="http://schemas.microsoft.com/office/word/2010/wordprocessingShape" mc:Ignorable="w14 wp14">
   <w:abstractNum w:abstractNumId="0">
     <w:nsid w:val="182D2B40"/>
     <w:multiLevelType w:val="hybridMultilevel"/>
@@ -2653,6 +2591,119 @@
     </w:lvl>
   </w:abstractNum>
   <w:abstractNum w:abstractNumId="8">
+    <w:nsid w:val="607E1957"/>
+    <w:multiLevelType w:val="hybridMultilevel"/>
+    <w:tmpl w:val="172A238E"/>
+    <w:lvl w:ilvl="0" w:tplc="0409000F">
+      <w:start w:val="1"/>
+      <w:numFmt w:val="decimal"/>
+      <w:lvlText w:val="%1."/>
+      <w:lvlJc w:val="left"/>
+      <w:pPr>
+        <w:ind w:left="360" w:hanging="360"/>
+      </w:pPr>
+      <w:rPr>
+        <w:rFonts w:hint="default"/>
+      </w:rPr>
+    </w:lvl>
+    <w:lvl w:ilvl="1" w:tplc="04090003" w:tentative="1">
+      <w:start w:val="1"/>
+      <w:numFmt w:val="bullet"/>
+      <w:lvlText w:val="o"/>
+      <w:lvlJc w:val="left"/>
+      <w:pPr>
+        <w:ind w:left="1080" w:hanging="360"/>
+      </w:pPr>
+      <w:rPr>
+        <w:rFonts w:ascii="Courier New" w:hAnsi="Courier New" w:cs="Courier New" w:hint="default"/>
+      </w:rPr>
+    </w:lvl>
+    <w:lvl w:ilvl="2" w:tplc="04090005" w:tentative="1">
+      <w:start w:val="1"/>
+      <w:numFmt w:val="bullet"/>
+      <w:lvlText w:val=""/>
+      <w:lvlJc w:val="left"/>
+      <w:pPr>
+        <w:ind w:left="1800" w:hanging="360"/>
+      </w:pPr>
+      <w:rPr>
+        <w:rFonts w:ascii="Wingdings" w:hAnsi="Wingdings" w:hint="default"/>
+      </w:rPr>
+    </w:lvl>
+    <w:lvl w:ilvl="3" w:tplc="04090001" w:tentative="1">
+      <w:start w:val="1"/>
+      <w:numFmt w:val="bullet"/>
+      <w:lvlText w:val=""/>
+      <w:lvlJc w:val="left"/>
+      <w:pPr>
+        <w:ind w:left="2520" w:hanging="360"/>
+      </w:pPr>
+      <w:rPr>
+        <w:rFonts w:ascii="Symbol" w:hAnsi="Symbol" w:hint="default"/>
+      </w:rPr>
+    </w:lvl>
+    <w:lvl w:ilvl="4" w:tplc="04090003" w:tentative="1">
+      <w:start w:val="1"/>
+      <w:numFmt w:val="bullet"/>
+      <w:lvlText w:val="o"/>
+      <w:lvlJc w:val="left"/>
+      <w:pPr>
+        <w:ind w:left="3240" w:hanging="360"/>
+      </w:pPr>
+      <w:rPr>
+        <w:rFonts w:ascii="Courier New" w:hAnsi="Courier New" w:cs="Courier New" w:hint="default"/>
+      </w:rPr>
+    </w:lvl>
+    <w:lvl w:ilvl="5" w:tplc="04090005" w:tentative="1">
+      <w:start w:val="1"/>
+      <w:numFmt w:val="bullet"/>
+      <w:lvlText w:val=""/>
+      <w:lvlJc w:val="left"/>
+      <w:pPr>
+        <w:ind w:left="3960" w:hanging="360"/>
+      </w:pPr>
+      <w:rPr>
+        <w:rFonts w:ascii="Wingdings" w:hAnsi="Wingdings" w:hint="default"/>
+      </w:rPr>
+    </w:lvl>
+    <w:lvl w:ilvl="6" w:tplc="04090001" w:tentative="1">
+      <w:start w:val="1"/>
+      <w:numFmt w:val="bullet"/>
+      <w:lvlText w:val=""/>
+      <w:lvlJc w:val="left"/>
+      <w:pPr>
+        <w:ind w:left="4680" w:hanging="360"/>
+      </w:pPr>
+      <w:rPr>
+        <w:rFonts w:ascii="Symbol" w:hAnsi="Symbol" w:hint="default"/>
+      </w:rPr>
+    </w:lvl>
+    <w:lvl w:ilvl="7" w:tplc="04090003" w:tentative="1">
+      <w:start w:val="1"/>
+      <w:numFmt w:val="bullet"/>
+      <w:lvlText w:val="o"/>
+      <w:lvlJc w:val="left"/>
+      <w:pPr>
+        <w:ind w:left="5400" w:hanging="360"/>
+      </w:pPr>
+      <w:rPr>
+        <w:rFonts w:ascii="Courier New" w:hAnsi="Courier New" w:cs="Courier New" w:hint="default"/>
+      </w:rPr>
+    </w:lvl>
+    <w:lvl w:ilvl="8" w:tplc="04090005" w:tentative="1">
+      <w:start w:val="1"/>
+      <w:numFmt w:val="bullet"/>
+      <w:lvlText w:val=""/>
+      <w:lvlJc w:val="left"/>
+      <w:pPr>
+        <w:ind w:left="6120" w:hanging="360"/>
+      </w:pPr>
+      <w:rPr>
+        <w:rFonts w:ascii="Wingdings" w:hAnsi="Wingdings" w:hint="default"/>
+      </w:rPr>
+    </w:lvl>
+  </w:abstractNum>
+  <w:abstractNum w:abstractNumId="9">
     <w:nsid w:val="637A0FB3"/>
     <w:multiLevelType w:val="hybridMultilevel"/>
     <w:tmpl w:val="72884038"/>
@@ -2742,7 +2793,7 @@
     </w:lvl>
   </w:abstractNum>
   <w:num w:numId="1">
-    <w:abstractNumId w:val="8"/>
+    <w:abstractNumId w:val="9"/>
   </w:num>
   <w:num w:numId="2">
     <w:abstractNumId w:val="4"/>
@@ -2768,11 +2819,14 @@
   <w:num w:numId="9">
     <w:abstractNumId w:val="2"/>
   </w:num>
+  <w:num w:numId="10">
+    <w:abstractNumId w:val="8"/>
+  </w:num>
 </w:numbering>
 </file>
 
 <file path=word/styles.xml><?xml version="1.0" encoding="utf-8"?>
-<w:styles xmlns:mc="http://schemas.openxmlformats.org/markup-compatibility/2006" xmlns:r="http://schemas.openxmlformats.org/officeDocument/2006/relationships" xmlns:w="http://schemas.openxmlformats.org/wordprocessingml/2006/main" xmlns:w14="http://schemas.microsoft.com/office/word/2010/wordml" xmlns:w15="http://schemas.microsoft.com/office/word/2012/wordml" mc:Ignorable="w14 w15">
+<w:styles xmlns:mc="http://schemas.openxmlformats.org/markup-compatibility/2006" xmlns:r="http://schemas.openxmlformats.org/officeDocument/2006/relationships" xmlns:w="http://schemas.openxmlformats.org/wordprocessingml/2006/main" xmlns:w14="http://schemas.microsoft.com/office/word/2010/wordml" mc:Ignorable="w14">
   <w:docDefaults>
     <w:rPrDefault>
       <w:rPr>
@@ -2784,378 +2838,153 @@
     </w:rPrDefault>
     <w:pPrDefault/>
   </w:docDefaults>
-  <w:latentStyles w:defLockedState="0" w:defUIPriority="99" w:defSemiHidden="0" w:defUnhideWhenUsed="0" w:defQFormat="0" w:count="380">
-    <w:lsdException w:name="Normal" w:uiPriority="0" w:qFormat="1"/>
-    <w:lsdException w:name="heading 1" w:uiPriority="9" w:qFormat="1"/>
-    <w:lsdException w:name="heading 2" w:semiHidden="1" w:uiPriority="9" w:unhideWhenUsed="1" w:qFormat="1"/>
-    <w:lsdException w:name="heading 3" w:semiHidden="1" w:uiPriority="9" w:unhideWhenUsed="1" w:qFormat="1"/>
-    <w:lsdException w:name="heading 4" w:semiHidden="1" w:uiPriority="9" w:unhideWhenUsed="1" w:qFormat="1"/>
-    <w:lsdException w:name="heading 5" w:semiHidden="1" w:uiPriority="9" w:unhideWhenUsed="1" w:qFormat="1"/>
-    <w:lsdException w:name="heading 6" w:semiHidden="1" w:uiPriority="9" w:unhideWhenUsed="1" w:qFormat="1"/>
-    <w:lsdException w:name="heading 7" w:semiHidden="1" w:uiPriority="9" w:unhideWhenUsed="1" w:qFormat="1"/>
-    <w:lsdException w:name="heading 8" w:semiHidden="1" w:uiPriority="9" w:unhideWhenUsed="1" w:qFormat="1"/>
-    <w:lsdException w:name="heading 9" w:semiHidden="1" w:uiPriority="9" w:unhideWhenUsed="1" w:qFormat="1"/>
-    <w:lsdException w:name="index 1" w:semiHidden="1" w:unhideWhenUsed="1"/>
-    <w:lsdException w:name="index 2" w:semiHidden="1" w:unhideWhenUsed="1"/>
-    <w:lsdException w:name="index 3" w:semiHidden="1" w:unhideWhenUsed="1"/>
-    <w:lsdException w:name="index 4" w:semiHidden="1" w:unhideWhenUsed="1"/>
-    <w:lsdException w:name="index 5" w:semiHidden="1" w:unhideWhenUsed="1"/>
-    <w:lsdException w:name="index 6" w:semiHidden="1" w:unhideWhenUsed="1"/>
-    <w:lsdException w:name="index 7" w:semiHidden="1" w:unhideWhenUsed="1"/>
-    <w:lsdException w:name="index 8" w:semiHidden="1" w:unhideWhenUsed="1"/>
-    <w:lsdException w:name="index 9" w:semiHidden="1" w:unhideWhenUsed="1"/>
-    <w:lsdException w:name="toc 1" w:semiHidden="1" w:uiPriority="39" w:unhideWhenUsed="1"/>
-    <w:lsdException w:name="toc 2" w:semiHidden="1" w:uiPriority="39" w:unhideWhenUsed="1"/>
-    <w:lsdException w:name="toc 3" w:semiHidden="1" w:uiPriority="39" w:unhideWhenUsed="1"/>
-    <w:lsdException w:name="toc 4" w:semiHidden="1" w:uiPriority="39" w:unhideWhenUsed="1"/>
-    <w:lsdException w:name="toc 5" w:semiHidden="1" w:uiPriority="39" w:unhideWhenUsed="1"/>
-    <w:lsdException w:name="toc 6" w:semiHidden="1" w:uiPriority="39" w:unhideWhenUsed="1"/>
-    <w:lsdException w:name="toc 7" w:semiHidden="1" w:uiPriority="39" w:unhideWhenUsed="1"/>
-    <w:lsdException w:name="toc 8" w:semiHidden="1" w:uiPriority="39" w:unhideWhenUsed="1"/>
-    <w:lsdException w:name="toc 9" w:semiHidden="1" w:uiPriority="39" w:unhideWhenUsed="1"/>
-    <w:lsdException w:name="Normal Indent" w:semiHidden="1" w:unhideWhenUsed="1"/>
-    <w:lsdException w:name="footnote text" w:semiHidden="1" w:unhideWhenUsed="1"/>
-    <w:lsdException w:name="annotation text" w:semiHidden="1" w:unhideWhenUsed="1"/>
-    <w:lsdException w:name="header" w:semiHidden="1" w:unhideWhenUsed="1"/>
-    <w:lsdException w:name="footer" w:semiHidden="1" w:unhideWhenUsed="1"/>
-    <w:lsdException w:name="index heading" w:semiHidden="1" w:unhideWhenUsed="1"/>
-    <w:lsdException w:name="caption" w:semiHidden="1" w:uiPriority="35" w:unhideWhenUsed="1" w:qFormat="1"/>
-    <w:lsdException w:name="table of figures" w:semiHidden="1" w:unhideWhenUsed="1"/>
-    <w:lsdException w:name="envelope address" w:semiHidden="1" w:unhideWhenUsed="1"/>
-    <w:lsdException w:name="envelope return" w:semiHidden="1" w:unhideWhenUsed="1"/>
-    <w:lsdException w:name="footnote reference" w:semiHidden="1" w:unhideWhenUsed="1"/>
-    <w:lsdException w:name="annotation reference" w:semiHidden="1" w:unhideWhenUsed="1"/>
-    <w:lsdException w:name="line number" w:semiHidden="1" w:unhideWhenUsed="1"/>
-    <w:lsdException w:name="page number" w:semiHidden="1" w:unhideWhenUsed="1"/>
-    <w:lsdException w:name="endnote reference" w:semiHidden="1" w:unhideWhenUsed="1"/>
-    <w:lsdException w:name="endnote text" w:semiHidden="1" w:unhideWhenUsed="1"/>
-    <w:lsdException w:name="table of authorities" w:semiHidden="1" w:unhideWhenUsed="1"/>
-    <w:lsdException w:name="macro" w:semiHidden="1" w:unhideWhenUsed="1"/>
-    <w:lsdException w:name="toa heading" w:semiHidden="1" w:unhideWhenUsed="1"/>
-    <w:lsdException w:name="List" w:semiHidden="1" w:unhideWhenUsed="1"/>
-    <w:lsdException w:name="List Bullet" w:semiHidden="1" w:unhideWhenUsed="1"/>
-    <w:lsdException w:name="List Number" w:semiHidden="1" w:unhideWhenUsed="1"/>
-    <w:lsdException w:name="List 2" w:semiHidden="1" w:unhideWhenUsed="1"/>
-    <w:lsdException w:name="List 3" w:semiHidden="1" w:unhideWhenUsed="1"/>
-    <w:lsdException w:name="List 4" w:semiHidden="1" w:unhideWhenUsed="1"/>
-    <w:lsdException w:name="List 5" w:semiHidden="1" w:unhideWhenUsed="1"/>
-    <w:lsdException w:name="List Bullet 2" w:semiHidden="1" w:unhideWhenUsed="1"/>
-    <w:lsdException w:name="List Bullet 3" w:semiHidden="1" w:unhideWhenUsed="1"/>
-    <w:lsdException w:name="List Bullet 4" w:semiHidden="1" w:unhideWhenUsed="1"/>
-    <w:lsdException w:name="List Bullet 5" w:semiHidden="1" w:unhideWhenUsed="1"/>
-    <w:lsdException w:name="List Number 2" w:semiHidden="1" w:unhideWhenUsed="1"/>
-    <w:lsdException w:name="List Number 3" w:semiHidden="1" w:unhideWhenUsed="1"/>
-    <w:lsdException w:name="List Number 4" w:semiHidden="1" w:unhideWhenUsed="1"/>
-    <w:lsdException w:name="List Number 5" w:semiHidden="1" w:unhideWhenUsed="1"/>
-    <w:lsdException w:name="Title" w:uiPriority="10" w:qFormat="1"/>
-    <w:lsdException w:name="Closing" w:semiHidden="1" w:unhideWhenUsed="1"/>
-    <w:lsdException w:name="Signature" w:semiHidden="1" w:unhideWhenUsed="1"/>
-    <w:lsdException w:name="Default Paragraph Font" w:semiHidden="1" w:uiPriority="1" w:unhideWhenUsed="1"/>
-    <w:lsdException w:name="Body Text" w:semiHidden="1" w:unhideWhenUsed="1"/>
-    <w:lsdException w:name="Body Text Indent" w:semiHidden="1" w:unhideWhenUsed="1"/>
-    <w:lsdException w:name="List Continue" w:semiHidden="1" w:unhideWhenUsed="1"/>
-    <w:lsdException w:name="List Continue 2" w:semiHidden="1" w:unhideWhenUsed="1"/>
-    <w:lsdException w:name="List Continue 3" w:semiHidden="1" w:unhideWhenUsed="1"/>
-    <w:lsdException w:name="List Continue 4" w:semiHidden="1" w:unhideWhenUsed="1"/>
-    <w:lsdException w:name="List Continue 5" w:semiHidden="1" w:unhideWhenUsed="1"/>
-    <w:lsdException w:name="Message Header" w:semiHidden="1" w:unhideWhenUsed="1"/>
-    <w:lsdException w:name="Subtitle" w:uiPriority="11" w:qFormat="1"/>
-    <w:lsdException w:name="Salutation" w:semiHidden="1" w:unhideWhenUsed="1"/>
-    <w:lsdException w:name="Date" w:semiHidden="1" w:unhideWhenUsed="1"/>
-    <w:lsdException w:name="Body Text First Indent" w:semiHidden="1" w:unhideWhenUsed="1"/>
-    <w:lsdException w:name="Body Text First Indent 2" w:semiHidden="1" w:unhideWhenUsed="1"/>
-    <w:lsdException w:name="Note Heading" w:semiHidden="1" w:unhideWhenUsed="1"/>
-    <w:lsdException w:name="Body Text 2" w:semiHidden="1" w:unhideWhenUsed="1"/>
-    <w:lsdException w:name="Body Text 3" w:semiHidden="1" w:unhideWhenUsed="1"/>
-    <w:lsdException w:name="Body Text Indent 2" w:semiHidden="1" w:unhideWhenUsed="1"/>
-    <w:lsdException w:name="Body Text Indent 3" w:semiHidden="1" w:unhideWhenUsed="1"/>
-    <w:lsdException w:name="Block Text" w:semiHidden="1" w:unhideWhenUsed="1"/>
-    <w:lsdException w:name="Hyperlink" w:semiHidden="1" w:unhideWhenUsed="1"/>
-    <w:lsdException w:name="FollowedHyperlink" w:semiHidden="1" w:unhideWhenUsed="1"/>
-    <w:lsdException w:name="Strong" w:uiPriority="22" w:qFormat="1"/>
-    <w:lsdException w:name="Emphasis" w:uiPriority="20" w:qFormat="1"/>
-    <w:lsdException w:name="Document Map" w:semiHidden="1" w:unhideWhenUsed="1"/>
-    <w:lsdException w:name="Plain Text" w:semiHidden="1" w:unhideWhenUsed="1"/>
-    <w:lsdException w:name="E-mail Signature" w:semiHidden="1" w:unhideWhenUsed="1"/>
-    <w:lsdException w:name="HTML Top of Form" w:semiHidden="1" w:unhideWhenUsed="1"/>
-    <w:lsdException w:name="HTML Bottom of Form" w:semiHidden="1" w:unhideWhenUsed="1"/>
-    <w:lsdException w:name="Normal (Web)" w:semiHidden="1" w:unhideWhenUsed="1"/>
-    <w:lsdException w:name="HTML Acronym" w:semiHidden="1" w:unhideWhenUsed="1"/>
-    <w:lsdException w:name="HTML Address" w:semiHidden="1" w:unhideWhenUsed="1"/>
-    <w:lsdException w:name="HTML Cite" w:semiHidden="1" w:unhideWhenUsed="1"/>
-    <w:lsdException w:name="HTML Code" w:semiHidden="1" w:unhideWhenUsed="1"/>
-    <w:lsdException w:name="HTML Definition" w:semiHidden="1" w:unhideWhenUsed="1"/>
-    <w:lsdException w:name="HTML Keyboard" w:semiHidden="1" w:unhideWhenUsed="1"/>
-    <w:lsdException w:name="HTML Preformatted" w:semiHidden="1" w:unhideWhenUsed="1"/>
-    <w:lsdException w:name="HTML Sample" w:semiHidden="1" w:unhideWhenUsed="1"/>
-    <w:lsdException w:name="HTML Typewriter" w:semiHidden="1" w:unhideWhenUsed="1"/>
-    <w:lsdException w:name="HTML Variable" w:semiHidden="1" w:unhideWhenUsed="1"/>
-    <w:lsdException w:name="Normal Table" w:semiHidden="1" w:unhideWhenUsed="1"/>
-    <w:lsdException w:name="annotation subject" w:semiHidden="1" w:unhideWhenUsed="1"/>
-    <w:lsdException w:name="No List" w:semiHidden="1" w:unhideWhenUsed="1"/>
-    <w:lsdException w:name="Outline List 1" w:semiHidden="1" w:unhideWhenUsed="1"/>
-    <w:lsdException w:name="Outline List 2" w:semiHidden="1" w:unhideWhenUsed="1"/>
-    <w:lsdException w:name="Outline List 3" w:semiHidden="1" w:unhideWhenUsed="1"/>
-    <w:lsdException w:name="Table Simple 1" w:semiHidden="1" w:unhideWhenUsed="1"/>
-    <w:lsdException w:name="Table Simple 2" w:semiHidden="1" w:unhideWhenUsed="1"/>
-    <w:lsdException w:name="Table Simple 3" w:semiHidden="1" w:unhideWhenUsed="1"/>
-    <w:lsdException w:name="Table Classic 1" w:semiHidden="1" w:unhideWhenUsed="1"/>
-    <w:lsdException w:name="Table Classic 2" w:semiHidden="1" w:unhideWhenUsed="1"/>
-    <w:lsdException w:name="Table Classic 3" w:semiHidden="1" w:unhideWhenUsed="1"/>
-    <w:lsdException w:name="Table Classic 4" w:semiHidden="1" w:unhideWhenUsed="1"/>
-    <w:lsdException w:name="Table Colorful 1" w:semiHidden="1" w:unhideWhenUsed="1"/>
-    <w:lsdException w:name="Table Colorful 2" w:semiHidden="1" w:unhideWhenUsed="1"/>
-    <w:lsdException w:name="Table Colorful 3" w:semiHidden="1" w:unhideWhenUsed="1"/>
-    <w:lsdException w:name="Table Columns 1" w:semiHidden="1" w:unhideWhenUsed="1"/>
-    <w:lsdException w:name="Table Columns 2" w:semiHidden="1" w:unhideWhenUsed="1"/>
-    <w:lsdException w:name="Table Columns 3" w:semiHidden="1" w:unhideWhenUsed="1"/>
-    <w:lsdException w:name="Table Columns 4" w:semiHidden="1" w:unhideWhenUsed="1"/>
-    <w:lsdException w:name="Table Columns 5" w:semiHidden="1" w:unhideWhenUsed="1"/>
-    <w:lsdException w:name="Table Grid 1" w:semiHidden="1" w:unhideWhenUsed="1"/>
-    <w:lsdException w:name="Table Grid 2" w:semiHidden="1" w:unhideWhenUsed="1"/>
-    <w:lsdException w:name="Table Grid 3" w:semiHidden="1" w:unhideWhenUsed="1"/>
-    <w:lsdException w:name="Table Grid 4" w:semiHidden="1" w:unhideWhenUsed="1"/>
-    <w:lsdException w:name="Table Grid 5" w:semiHidden="1" w:unhideWhenUsed="1"/>
-    <w:lsdException w:name="Table Grid 6" w:semiHidden="1" w:unhideWhenUsed="1"/>
-    <w:lsdException w:name="Table Grid 7" w:semiHidden="1" w:unhideWhenUsed="1"/>
-    <w:lsdException w:name="Table Grid 8" w:semiHidden="1" w:unhideWhenUsed="1"/>
-    <w:lsdException w:name="Table List 1" w:semiHidden="1" w:unhideWhenUsed="1"/>
-    <w:lsdException w:name="Table List 2" w:semiHidden="1" w:unhideWhenUsed="1"/>
-    <w:lsdException w:name="Table List 3" w:semiHidden="1" w:unhideWhenUsed="1"/>
-    <w:lsdException w:name="Table List 4" w:semiHidden="1" w:unhideWhenUsed="1"/>
-    <w:lsdException w:name="Table List 5" w:semiHidden="1" w:unhideWhenUsed="1"/>
-    <w:lsdException w:name="Table List 6" w:semiHidden="1" w:unhideWhenUsed="1"/>
-    <w:lsdException w:name="Table List 7" w:semiHidden="1" w:unhideWhenUsed="1"/>
-    <w:lsdException w:name="Table List 8" w:semiHidden="1" w:unhideWhenUsed="1"/>
-    <w:lsdException w:name="Table 3D effects 1" w:semiHidden="1" w:unhideWhenUsed="1"/>
-    <w:lsdException w:name="Table 3D effects 2" w:semiHidden="1" w:unhideWhenUsed="1"/>
-    <w:lsdException w:name="Table 3D effects 3" w:semiHidden="1" w:unhideWhenUsed="1"/>
-    <w:lsdException w:name="Table Contemporary" w:semiHidden="1" w:unhideWhenUsed="1"/>
-    <w:lsdException w:name="Table Elegant" w:semiHidden="1" w:unhideWhenUsed="1"/>
-    <w:lsdException w:name="Table Professional" w:semiHidden="1" w:unhideWhenUsed="1"/>
-    <w:lsdException w:name="Table Subtle 1" w:semiHidden="1" w:unhideWhenUsed="1"/>
-    <w:lsdException w:name="Table Subtle 2" w:semiHidden="1" w:unhideWhenUsed="1"/>
-    <w:lsdException w:name="Table Web 1" w:semiHidden="1" w:unhideWhenUsed="1"/>
-    <w:lsdException w:name="Table Web 2" w:semiHidden="1" w:unhideWhenUsed="1"/>
-    <w:lsdException w:name="Table Web 3" w:semiHidden="1" w:unhideWhenUsed="1"/>
-    <w:lsdException w:name="Balloon Text" w:semiHidden="1" w:unhideWhenUsed="1"/>
-    <w:lsdException w:name="Table Grid" w:uiPriority="39"/>
-    <w:lsdException w:name="Table Theme" w:semiHidden="1" w:unhideWhenUsed="1"/>
-    <w:lsdException w:name="Placeholder Text" w:semiHidden="1"/>
-    <w:lsdException w:name="No Spacing" w:uiPriority="1" w:qFormat="1"/>
-    <w:lsdException w:name="Light Shading" w:uiPriority="60"/>
-    <w:lsdException w:name="Light List" w:uiPriority="61"/>
-    <w:lsdException w:name="Light Grid" w:uiPriority="62"/>
-    <w:lsdException w:name="Medium Shading 1" w:uiPriority="63"/>
-    <w:lsdException w:name="Medium Shading 2" w:uiPriority="64"/>
-    <w:lsdException w:name="Medium List 1" w:uiPriority="65"/>
-    <w:lsdException w:name="Medium List 2" w:uiPriority="66"/>
-    <w:lsdException w:name="Medium Grid 1" w:uiPriority="67"/>
-    <w:lsdException w:name="Medium Grid 2" w:uiPriority="68"/>
-    <w:lsdException w:name="Medium Grid 3" w:uiPriority="69"/>
-    <w:lsdException w:name="Dark List" w:uiPriority="70"/>
-    <w:lsdException w:name="Colorful Shading" w:uiPriority="71"/>
-    <w:lsdException w:name="Colorful List" w:uiPriority="72"/>
-    <w:lsdException w:name="Colorful Grid" w:uiPriority="73"/>
-    <w:lsdException w:name="Light Shading Accent 1" w:uiPriority="60"/>
-    <w:lsdException w:name="Light List Accent 1" w:uiPriority="61"/>
-    <w:lsdException w:name="Light Grid Accent 1" w:uiPriority="62"/>
-    <w:lsdException w:name="Medium Shading 1 Accent 1" w:uiPriority="63"/>
-    <w:lsdException w:name="Medium Shading 2 Accent 1" w:uiPriority="64"/>
-    <w:lsdException w:name="Medium List 1 Accent 1" w:uiPriority="65"/>
-    <w:lsdException w:name="Revision" w:semiHidden="1"/>
-    <w:lsdException w:name="List Paragraph" w:uiPriority="34" w:qFormat="1"/>
-    <w:lsdException w:name="Quote" w:uiPriority="29" w:qFormat="1"/>
-    <w:lsdException w:name="Intense Quote" w:uiPriority="30" w:qFormat="1"/>
-    <w:lsdException w:name="Medium List 2 Accent 1" w:uiPriority="66"/>
-    <w:lsdException w:name="Medium Grid 1 Accent 1" w:uiPriority="67"/>
-    <w:lsdException w:name="Medium Grid 2 Accent 1" w:uiPriority="68"/>
-    <w:lsdException w:name="Medium Grid 3 Accent 1" w:uiPriority="69"/>
-    <w:lsdException w:name="Dark List Accent 1" w:uiPriority="70"/>
-    <w:lsdException w:name="Colorful Shading Accent 1" w:uiPriority="71"/>
-    <w:lsdException w:name="Colorful List Accent 1" w:uiPriority="72"/>
-    <w:lsdException w:name="Colorful Grid Accent 1" w:uiPriority="73"/>
-    <w:lsdException w:name="Light Shading Accent 2" w:uiPriority="60"/>
-    <w:lsdException w:name="Light List Accent 2" w:uiPriority="61"/>
-    <w:lsdException w:name="Light Grid Accent 2" w:uiPriority="62"/>
-    <w:lsdException w:name="Medium Shading 1 Accent 2" w:uiPriority="63"/>
-    <w:lsdException w:name="Medium Shading 2 Accent 2" w:uiPriority="64"/>
-    <w:lsdException w:name="Medium List 1 Accent 2" w:uiPriority="65"/>
-    <w:lsdException w:name="Medium List 2 Accent 2" w:uiPriority="66"/>
-    <w:lsdException w:name="Medium Grid 1 Accent 2" w:uiPriority="67"/>
-    <w:lsdException w:name="Medium Grid 2 Accent 2" w:uiPriority="68"/>
-    <w:lsdException w:name="Medium Grid 3 Accent 2" w:uiPriority="69"/>
-    <w:lsdException w:name="Dark List Accent 2" w:uiPriority="70"/>
-    <w:lsdException w:name="Colorful Shading Accent 2" w:uiPriority="71"/>
-    <w:lsdException w:name="Colorful List Accent 2" w:uiPriority="72"/>
-    <w:lsdException w:name="Colorful Grid Accent 2" w:uiPriority="73"/>
-    <w:lsdException w:name="Light Shading Accent 3" w:uiPriority="60"/>
-    <w:lsdException w:name="Light List Accent 3" w:uiPriority="61"/>
-    <w:lsdException w:name="Light Grid Accent 3" w:uiPriority="62"/>
-    <w:lsdException w:name="Medium Shading 1 Accent 3" w:uiPriority="63"/>
-    <w:lsdException w:name="Medium Shading 2 Accent 3" w:uiPriority="64"/>
-    <w:lsdException w:name="Medium List 1 Accent 3" w:uiPriority="65"/>
-    <w:lsdException w:name="Medium List 2 Accent 3" w:uiPriority="66"/>
-    <w:lsdException w:name="Medium Grid 1 Accent 3" w:uiPriority="67"/>
-    <w:lsdException w:name="Medium Grid 2 Accent 3" w:uiPriority="68"/>
-    <w:lsdException w:name="Medium Grid 3 Accent 3" w:uiPriority="69"/>
-    <w:lsdException w:name="Dark List Accent 3" w:uiPriority="70"/>
-    <w:lsdException w:name="Colorful Shading Accent 3" w:uiPriority="71"/>
-    <w:lsdException w:name="Colorful List Accent 3" w:uiPriority="72"/>
-    <w:lsdException w:name="Colorful Grid Accent 3" w:uiPriority="73"/>
-    <w:lsdException w:name="Light Shading Accent 4" w:uiPriority="60"/>
-    <w:lsdException w:name="Light List Accent 4" w:uiPriority="61"/>
-    <w:lsdException w:name="Light Grid Accent 4" w:uiPriority="62"/>
-    <w:lsdException w:name="Medium Shading 1 Accent 4" w:uiPriority="63"/>
-    <w:lsdException w:name="Medium Shading 2 Accent 4" w:uiPriority="64"/>
-    <w:lsdException w:name="Medium List 1 Accent 4" w:uiPriority="65"/>
-    <w:lsdException w:name="Medium List 2 Accent 4" w:uiPriority="66"/>
-    <w:lsdException w:name="Medium Grid 1 Accent 4" w:uiPriority="67"/>
-    <w:lsdException w:name="Medium Grid 2 Accent 4" w:uiPriority="68"/>
-    <w:lsdException w:name="Medium Grid 3 Accent 4" w:uiPriority="69"/>
-    <w:lsdException w:name="Dark List Accent 4" w:uiPriority="70"/>
-    <w:lsdException w:name="Colorful Shading Accent 4" w:uiPriority="71"/>
-    <w:lsdException w:name="Colorful List Accent 4" w:uiPriority="72"/>
-    <w:lsdException w:name="Colorful Grid Accent 4" w:uiPriority="73"/>
-    <w:lsdException w:name="Light Shading Accent 5" w:uiPriority="60"/>
-    <w:lsdException w:name="Light List Accent 5" w:uiPriority="61"/>
-    <w:lsdException w:name="Light Grid Accent 5" w:uiPriority="62"/>
-    <w:lsdException w:name="Medium Shading 1 Accent 5" w:uiPriority="63"/>
-    <w:lsdException w:name="Medium Shading 2 Accent 5" w:uiPriority="64"/>
-    <w:lsdException w:name="Medium List 1 Accent 5" w:uiPriority="65"/>
-    <w:lsdException w:name="Medium List 2 Accent 5" w:uiPriority="66"/>
-    <w:lsdException w:name="Medium Grid 1 Accent 5" w:uiPriority="67"/>
-    <w:lsdException w:name="Medium Grid 2 Accent 5" w:uiPriority="68"/>
-    <w:lsdException w:name="Medium Grid 3 Accent 5" w:uiPriority="69"/>
-    <w:lsdException w:name="Dark List Accent 5" w:uiPriority="70"/>
-    <w:lsdException w:name="Colorful Shading Accent 5" w:uiPriority="71"/>
-    <w:lsdException w:name="Colorful List Accent 5" w:uiPriority="72"/>
-    <w:lsdException w:name="Colorful Grid Accent 5" w:uiPriority="73"/>
-    <w:lsdException w:name="Light Shading Accent 6" w:uiPriority="60"/>
-    <w:lsdException w:name="Light List Accent 6" w:uiPriority="61"/>
-    <w:lsdException w:name="Light Grid Accent 6" w:uiPriority="62"/>
-    <w:lsdException w:name="Medium Shading 1 Accent 6" w:uiPriority="63"/>
-    <w:lsdException w:name="Medium Shading 2 Accent 6" w:uiPriority="64"/>
-    <w:lsdException w:name="Medium List 1 Accent 6" w:uiPriority="65"/>
-    <w:lsdException w:name="Medium List 2 Accent 6" w:uiPriority="66"/>
-    <w:lsdException w:name="Medium Grid 1 Accent 6" w:uiPriority="67"/>
-    <w:lsdException w:name="Medium Grid 2 Accent 6" w:uiPriority="68"/>
-    <w:lsdException w:name="Medium Grid 3 Accent 6" w:uiPriority="69"/>
-    <w:lsdException w:name="Dark List Accent 6" w:uiPriority="70"/>
-    <w:lsdException w:name="Colorful Shading Accent 6" w:uiPriority="71"/>
-    <w:lsdException w:name="Colorful List Accent 6" w:uiPriority="72"/>
-    <w:lsdException w:name="Colorful Grid Accent 6" w:uiPriority="73"/>
-    <w:lsdException w:name="Subtle Emphasis" w:uiPriority="19" w:qFormat="1"/>
-    <w:lsdException w:name="Intense Emphasis" w:uiPriority="21" w:qFormat="1"/>
-    <w:lsdException w:name="Subtle Reference" w:uiPriority="31" w:qFormat="1"/>
-    <w:lsdException w:name="Intense Reference" w:uiPriority="32" w:qFormat="1"/>
-    <w:lsdException w:name="Book Title" w:uiPriority="33" w:qFormat="1"/>
-    <w:lsdException w:name="Bibliography" w:semiHidden="1" w:uiPriority="37" w:unhideWhenUsed="1"/>
-    <w:lsdException w:name="TOC Heading" w:semiHidden="1" w:uiPriority="39" w:unhideWhenUsed="1" w:qFormat="1"/>
-    <w:lsdException w:name="Plain Table 1" w:uiPriority="41"/>
-    <w:lsdException w:name="Plain Table 2" w:uiPriority="42"/>
-    <w:lsdException w:name="Plain Table 3" w:uiPriority="43"/>
-    <w:lsdException w:name="Plain Table 4" w:uiPriority="44"/>
-    <w:lsdException w:name="Plain Table 5" w:uiPriority="45"/>
-    <w:lsdException w:name="Grid Table Light" w:uiPriority="40"/>
-    <w:lsdException w:name="Grid Table 1 Light" w:uiPriority="46"/>
-    <w:lsdException w:name="Grid Table 2" w:uiPriority="47"/>
-    <w:lsdException w:name="Grid Table 3" w:uiPriority="48"/>
-    <w:lsdException w:name="Grid Table 4" w:uiPriority="49"/>
-    <w:lsdException w:name="Grid Table 5 Dark" w:uiPriority="50"/>
-    <w:lsdException w:name="Grid Table 6 Colorful" w:uiPriority="51"/>
-    <w:lsdException w:name="Grid Table 7 Colorful" w:uiPriority="52"/>
-    <w:lsdException w:name="Grid Table 1 Light Accent 1" w:uiPriority="46"/>
-    <w:lsdException w:name="Grid Table 2 Accent 1" w:uiPriority="47"/>
-    <w:lsdException w:name="Grid Table 3 Accent 1" w:uiPriority="48"/>
-    <w:lsdException w:name="Grid Table 4 Accent 1" w:uiPriority="49"/>
-    <w:lsdException w:name="Grid Table 5 Dark Accent 1" w:uiPriority="50"/>
-    <w:lsdException w:name="Grid Table 6 Colorful Accent 1" w:uiPriority="51"/>
-    <w:lsdException w:name="Grid Table 7 Colorful Accent 1" w:uiPriority="52"/>
-    <w:lsdException w:name="Grid Table 1 Light Accent 2" w:uiPriority="46"/>
-    <w:lsdException w:name="Grid Table 2 Accent 2" w:uiPriority="47"/>
-    <w:lsdException w:name="Grid Table 3 Accent 2" w:uiPriority="48"/>
-    <w:lsdException w:name="Grid Table 4 Accent 2" w:uiPriority="49"/>
-    <w:lsdException w:name="Grid Table 5 Dark Accent 2" w:uiPriority="50"/>
-    <w:lsdException w:name="Grid Table 6 Colorful Accent 2" w:uiPriority="51"/>
-    <w:lsdException w:name="Grid Table 7 Colorful Accent 2" w:uiPriority="52"/>
-    <w:lsdException w:name="Grid Table 1 Light Accent 3" w:uiPriority="46"/>
-    <w:lsdException w:name="Grid Table 2 Accent 3" w:uiPriority="47"/>
-    <w:lsdException w:name="Grid Table 3 Accent 3" w:uiPriority="48"/>
-    <w:lsdException w:name="Grid Table 4 Accent 3" w:uiPriority="49"/>
-    <w:lsdException w:name="Grid Table 5 Dark Accent 3" w:uiPriority="50"/>
-    <w:lsdException w:name="Grid Table 6 Colorful Accent 3" w:uiPriority="51"/>
-    <w:lsdException w:name="Grid Table 7 Colorful Accent 3" w:uiPriority="52"/>
-    <w:lsdException w:name="Grid Table 1 Light Accent 4" w:uiPriority="46"/>
-    <w:lsdException w:name="Grid Table 2 Accent 4" w:uiPriority="47"/>
-    <w:lsdException w:name="Grid Table 3 Accent 4" w:uiPriority="48"/>
-    <w:lsdException w:name="Grid Table 4 Accent 4" w:uiPriority="49"/>
-    <w:lsdException w:name="Grid Table 5 Dark Accent 4" w:uiPriority="50"/>
-    <w:lsdException w:name="Grid Table 6 Colorful Accent 4" w:uiPriority="51"/>
-    <w:lsdException w:name="Grid Table 7 Colorful Accent 4" w:uiPriority="52"/>
-    <w:lsdException w:name="Grid Table 1 Light Accent 5" w:uiPriority="46"/>
-    <w:lsdException w:name="Grid Table 2 Accent 5" w:uiPriority="47"/>
-    <w:lsdException w:name="Grid Table 3 Accent 5" w:uiPriority="48"/>
-    <w:lsdException w:name="Grid Table 4 Accent 5" w:uiPriority="49"/>
-    <w:lsdException w:name="Grid Table 5 Dark Accent 5" w:uiPriority="50"/>
-    <w:lsdException w:name="Grid Table 6 Colorful Accent 5" w:uiPriority="51"/>
-    <w:lsdException w:name="Grid Table 7 Colorful Accent 5" w:uiPriority="52"/>
-    <w:lsdException w:name="Grid Table 1 Light Accent 6" w:uiPriority="46"/>
-    <w:lsdException w:name="Grid Table 2 Accent 6" w:uiPriority="47"/>
-    <w:lsdException w:name="Grid Table 3 Accent 6" w:uiPriority="48"/>
-    <w:lsdException w:name="Grid Table 4 Accent 6" w:uiPriority="49"/>
-    <w:lsdException w:name="Grid Table 5 Dark Accent 6" w:uiPriority="50"/>
-    <w:lsdException w:name="Grid Table 6 Colorful Accent 6" w:uiPriority="51"/>
-    <w:lsdException w:name="Grid Table 7 Colorful Accent 6" w:uiPriority="52"/>
-    <w:lsdException w:name="List Table 1 Light" w:uiPriority="46"/>
-    <w:lsdException w:name="List Table 2" w:uiPriority="47"/>
-    <w:lsdException w:name="List Table 3" w:uiPriority="48"/>
-    <w:lsdException w:name="List Table 4" w:uiPriority="49"/>
-    <w:lsdException w:name="List Table 5 Dark" w:uiPriority="50"/>
-    <w:lsdException w:name="List Table 6 Colorful" w:uiPriority="51"/>
-    <w:lsdException w:name="List Table 7 Colorful" w:uiPriority="52"/>
-    <w:lsdException w:name="List Table 1 Light Accent 1" w:uiPriority="46"/>
-    <w:lsdException w:name="List Table 2 Accent 1" w:uiPriority="47"/>
-    <w:lsdException w:name="List Table 3 Accent 1" w:uiPriority="48"/>
-    <w:lsdException w:name="List Table 4 Accent 1" w:uiPriority="49"/>
-    <w:lsdException w:name="List Table 5 Dark Accent 1" w:uiPriority="50"/>
-    <w:lsdException w:name="List Table 6 Colorful Accent 1" w:uiPriority="51"/>
-    <w:lsdException w:name="List Table 7 Colorful Accent 1" w:uiPriority="52"/>
-    <w:lsdException w:name="List Table 1 Light Accent 2" w:uiPriority="46"/>
-    <w:lsdException w:name="List Table 2 Accent 2" w:uiPriority="47"/>
-    <w:lsdException w:name="List Table 3 Accent 2" w:uiPriority="48"/>
-    <w:lsdException w:name="List Table 4 Accent 2" w:uiPriority="49"/>
-    <w:lsdException w:name="List Table 5 Dark Accent 2" w:uiPriority="50"/>
-    <w:lsdException w:name="List Table 6 Colorful Accent 2" w:uiPriority="51"/>
-    <w:lsdException w:name="List Table 7 Colorful Accent 2" w:uiPriority="52"/>
-    <w:lsdException w:name="List Table 1 Light Accent 3" w:uiPriority="46"/>
-    <w:lsdException w:name="List Table 2 Accent 3" w:uiPriority="47"/>
-    <w:lsdException w:name="List Table 3 Accent 3" w:uiPriority="48"/>
-    <w:lsdException w:name="List Table 4 Accent 3" w:uiPriority="49"/>
-    <w:lsdException w:name="List Table 5 Dark Accent 3" w:uiPriority="50"/>
-    <w:lsdException w:name="List Table 6 Colorful Accent 3" w:uiPriority="51"/>
-    <w:lsdException w:name="List Table 7 Colorful Accent 3" w:uiPriority="52"/>
-    <w:lsdException w:name="List Table 1 Light Accent 4" w:uiPriority="46"/>
-    <w:lsdException w:name="List Table 2 Accent 4" w:uiPriority="47"/>
-    <w:lsdException w:name="List Table 3 Accent 4" w:uiPriority="48"/>
-    <w:lsdException w:name="List Table 4 Accent 4" w:uiPriority="49"/>
-    <w:lsdException w:name="List Table 5 Dark Accent 4" w:uiPriority="50"/>
-    <w:lsdException w:name="List Table 6 Colorful Accent 4" w:uiPriority="51"/>
-    <w:lsdException w:name="List Table 7 Colorful Accent 4" w:uiPriority="52"/>
-    <w:lsdException w:name="List Table 1 Light Accent 5" w:uiPriority="46"/>
-    <w:lsdException w:name="List Table 2 Accent 5" w:uiPriority="47"/>
-    <w:lsdException w:name="List Table 3 Accent 5" w:uiPriority="48"/>
-    <w:lsdException w:name="List Table 4 Accent 5" w:uiPriority="49"/>
-    <w:lsdException w:name="List Table 5 Dark Accent 5" w:uiPriority="50"/>
-    <w:lsdException w:name="List Table 6 Colorful Accent 5" w:uiPriority="51"/>
-    <w:lsdException w:name="List Table 7 Colorful Accent 5" w:uiPriority="52"/>
-    <w:lsdException w:name="List Table 1 Light Accent 6" w:uiPriority="46"/>
-    <w:lsdException w:name="List Table 2 Accent 6" w:uiPriority="47"/>
-    <w:lsdException w:name="List Table 3 Accent 6" w:uiPriority="48"/>
-    <w:lsdException w:name="List Table 4 Accent 6" w:uiPriority="49"/>
-    <w:lsdException w:name="List Table 5 Dark Accent 6" w:uiPriority="50"/>
-    <w:lsdException w:name="List Table 6 Colorful Accent 6" w:uiPriority="51"/>
-    <w:lsdException w:name="List Table 7 Colorful Accent 6" w:uiPriority="52"/>
+  <w:latentStyles w:defLockedState="0" w:defUIPriority="99" w:defSemiHidden="1" w:defUnhideWhenUsed="1" w:defQFormat="0" w:count="276">
+    <w:lsdException w:name="Normal" w:semiHidden="0" w:uiPriority="0" w:unhideWhenUsed="0" w:qFormat="1"/>
+    <w:lsdException w:name="heading 1" w:semiHidden="0" w:uiPriority="9" w:unhideWhenUsed="0" w:qFormat="1"/>
+    <w:lsdException w:name="heading 2" w:uiPriority="9" w:qFormat="1"/>
+    <w:lsdException w:name="heading 3" w:uiPriority="9" w:qFormat="1"/>
+    <w:lsdException w:name="heading 4" w:uiPriority="9" w:qFormat="1"/>
+    <w:lsdException w:name="heading 5" w:uiPriority="9" w:qFormat="1"/>
+    <w:lsdException w:name="heading 6" w:uiPriority="9" w:qFormat="1"/>
+    <w:lsdException w:name="heading 7" w:uiPriority="9" w:qFormat="1"/>
+    <w:lsdException w:name="heading 8" w:uiPriority="9" w:qFormat="1"/>
+    <w:lsdException w:name="heading 9" w:uiPriority="9" w:qFormat="1"/>
+    <w:lsdException w:name="toc 1" w:uiPriority="39"/>
+    <w:lsdException w:name="toc 2" w:uiPriority="39"/>
+    <w:lsdException w:name="toc 3" w:uiPriority="39"/>
+    <w:lsdException w:name="toc 4" w:uiPriority="39"/>
+    <w:lsdException w:name="toc 5" w:uiPriority="39"/>
+    <w:lsdException w:name="toc 6" w:uiPriority="39"/>
+    <w:lsdException w:name="toc 7" w:uiPriority="39"/>
+    <w:lsdException w:name="toc 8" w:uiPriority="39"/>
+    <w:lsdException w:name="toc 9" w:uiPriority="39"/>
+    <w:lsdException w:name="caption" w:uiPriority="35" w:qFormat="1"/>
+    <w:lsdException w:name="Title" w:semiHidden="0" w:uiPriority="10" w:unhideWhenUsed="0" w:qFormat="1"/>
+    <w:lsdException w:name="Default Paragraph Font" w:uiPriority="1"/>
+    <w:lsdException w:name="Subtitle" w:semiHidden="0" w:uiPriority="11" w:unhideWhenUsed="0" w:qFormat="1"/>
+    <w:lsdException w:name="Strong" w:semiHidden="0" w:uiPriority="22" w:unhideWhenUsed="0" w:qFormat="1"/>
+    <w:lsdException w:name="Emphasis" w:semiHidden="0" w:uiPriority="20" w:unhideWhenUsed="0" w:qFormat="1"/>
+    <w:lsdException w:name="Table Grid" w:semiHidden="0" w:uiPriority="39" w:unhideWhenUsed="0"/>
+    <w:lsdException w:name="Note Level 1" w:semiHidden="0" w:unhideWhenUsed="0"/>
+    <w:lsdException w:name="Note Level 2" w:semiHidden="0" w:unhideWhenUsed="0"/>
+    <w:lsdException w:name="Note Level 3" w:semiHidden="0" w:unhideWhenUsed="0"/>
+    <w:lsdException w:name="Note Level 4" w:semiHidden="0" w:unhideWhenUsed="0"/>
+    <w:lsdException w:name="Note Level 5" w:semiHidden="0" w:unhideWhenUsed="0"/>
+    <w:lsdException w:name="Note Level 6" w:semiHidden="0" w:unhideWhenUsed="0"/>
+    <w:lsdException w:name="Note Level 7" w:semiHidden="0" w:unhideWhenUsed="0"/>
+    <w:lsdException w:name="Note Level 8" w:semiHidden="0" w:unhideWhenUsed="0"/>
+    <w:lsdException w:name="Note Level 9" w:semiHidden="0" w:unhideWhenUsed="0"/>
+    <w:lsdException w:name="Placeholder Text" w:unhideWhenUsed="0"/>
+    <w:lsdException w:name="No Spacing" w:semiHidden="0" w:uiPriority="1" w:unhideWhenUsed="0" w:qFormat="1"/>
+    <w:lsdException w:name="Light Shading" w:semiHidden="0" w:uiPriority="60" w:unhideWhenUsed="0"/>
+    <w:lsdException w:name="Light List" w:semiHidden="0" w:uiPriority="61" w:unhideWhenUsed="0"/>
+    <w:lsdException w:name="Light Grid" w:semiHidden="0" w:uiPriority="62" w:unhideWhenUsed="0"/>
+    <w:lsdException w:name="Medium Shading 1" w:semiHidden="0" w:uiPriority="63" w:unhideWhenUsed="0"/>
+    <w:lsdException w:name="Medium Shading 2" w:semiHidden="0" w:uiPriority="64" w:unhideWhenUsed="0"/>
+    <w:lsdException w:name="Medium List 1" w:semiHidden="0" w:uiPriority="65" w:unhideWhenUsed="0"/>
+    <w:lsdException w:name="Medium List 2" w:semiHidden="0" w:uiPriority="66" w:unhideWhenUsed="0"/>
+    <w:lsdException w:name="Medium Grid 1" w:semiHidden="0" w:uiPriority="67" w:unhideWhenUsed="0"/>
+    <w:lsdException w:name="Medium Grid 2" w:semiHidden="0" w:uiPriority="68" w:unhideWhenUsed="0"/>
+    <w:lsdException w:name="Medium Grid 3" w:semiHidden="0" w:uiPriority="69" w:unhideWhenUsed="0"/>
+    <w:lsdException w:name="Dark List" w:semiHidden="0" w:uiPriority="70" w:unhideWhenUsed="0"/>
+    <w:lsdException w:name="Colorful Shading" w:semiHidden="0" w:uiPriority="71" w:unhideWhenUsed="0"/>
+    <w:lsdException w:name="Colorful List" w:semiHidden="0" w:uiPriority="72" w:unhideWhenUsed="0"/>
+    <w:lsdException w:name="Colorful Grid" w:semiHidden="0" w:uiPriority="73" w:unhideWhenUsed="0"/>
+    <w:lsdException w:name="Light Shading Accent 1" w:semiHidden="0" w:uiPriority="60" w:unhideWhenUsed="0"/>
+    <w:lsdException w:name="Light List Accent 1" w:semiHidden="0" w:uiPriority="61" w:unhideWhenUsed="0"/>
+    <w:lsdException w:name="Light Grid Accent 1" w:semiHidden="0" w:uiPriority="62" w:unhideWhenUsed="0"/>
+    <w:lsdException w:name="Medium Shading 1 Accent 1" w:semiHidden="0" w:uiPriority="63" w:unhideWhenUsed="0"/>
+    <w:lsdException w:name="Medium Shading 2 Accent 1" w:semiHidden="0" w:uiPriority="64" w:unhideWhenUsed="0"/>
+    <w:lsdException w:name="Medium List 1 Accent 1" w:semiHidden="0" w:uiPriority="65" w:unhideWhenUsed="0"/>
+    <w:lsdException w:name="Revision" w:unhideWhenUsed="0"/>
+    <w:lsdException w:name="List Paragraph" w:semiHidden="0" w:uiPriority="34" w:unhideWhenUsed="0" w:qFormat="1"/>
+    <w:lsdException w:name="Quote" w:semiHidden="0" w:uiPriority="29" w:unhideWhenUsed="0" w:qFormat="1"/>
+    <w:lsdException w:name="Intense Quote" w:semiHidden="0" w:uiPriority="30" w:unhideWhenUsed="0" w:qFormat="1"/>
+    <w:lsdException w:name="Medium List 2 Accent 1" w:semiHidden="0" w:uiPriority="66" w:unhideWhenUsed="0"/>
+    <w:lsdException w:name="Medium Grid 1 Accent 1" w:semiHidden="0" w:uiPriority="67" w:unhideWhenUsed="0"/>
+    <w:lsdException w:name="Medium Grid 2 Accent 1" w:semiHidden="0" w:uiPriority="68" w:unhideWhenUsed="0"/>
+    <w:lsdException w:name="Medium Grid 3 Accent 1" w:semiHidden="0" w:uiPriority="69" w:unhideWhenUsed="0"/>
+    <w:lsdException w:name="Dark List Accent 1" w:semiHidden="0" w:uiPriority="70" w:unhideWhenUsed="0"/>
+    <w:lsdException w:name="Colorful Shading Accent 1" w:semiHidden="0" w:uiPriority="71" w:unhideWhenUsed="0"/>
+    <w:lsdException w:name="Colorful List Accent 1" w:semiHidden="0" w:uiPriority="72" w:unhideWhenUsed="0"/>
+    <w:lsdException w:name="Colorful Grid Accent 1" w:semiHidden="0" w:uiPriority="73" w:unhideWhenUsed="0"/>
+    <w:lsdException w:name="Light Shading Accent 2" w:semiHidden="0" w:uiPriority="60" w:unhideWhenUsed="0"/>
+    <w:lsdException w:name="Light List Accent 2" w:semiHidden="0" w:uiPriority="61" w:unhideWhenUsed="0"/>
+    <w:lsdException w:name="Light Grid Accent 2" w:semiHidden="0" w:uiPriority="62" w:unhideWhenUsed="0"/>
+    <w:lsdException w:name="Medium Shading 1 Accent 2" w:semiHidden="0" w:uiPriority="63" w:unhideWhenUsed="0"/>
+    <w:lsdException w:name="Medium Shading 2 Accent 2" w:semiHidden="0" w:uiPriority="64" w:unhideWhenUsed="0"/>
+    <w:lsdException w:name="Medium List 1 Accent 2" w:semiHidden="0" w:uiPriority="65" w:unhideWhenUsed="0"/>
+    <w:lsdException w:name="Medium List 2 Accent 2" w:semiHidden="0" w:uiPriority="66" w:unhideWhenUsed="0"/>
+    <w:lsdException w:name="Medium Grid 1 Accent 2" w:semiHidden="0" w:uiPriority="67" w:unhideWhenUsed="0"/>
+    <w:lsdException w:name="Medium Grid 2 Accent 2" w:semiHidden="0" w:uiPriority="68" w:unhideWhenUsed="0"/>
+    <w:lsdException w:name="Medium Grid 3 Accent 2" w:semiHidden="0" w:uiPriority="69" w:unhideWhenUsed="0"/>
+    <w:lsdException w:name="Dark List Accent 2" w:semiHidden="0" w:uiPriority="70" w:unhideWhenUsed="0"/>
+    <w:lsdException w:name="Colorful Shading Accent 2" w:semiHidden="0" w:uiPriority="71" w:unhideWhenUsed="0"/>
+    <w:lsdException w:name="Colorful List Accent 2" w:semiHidden="0" w:uiPriority="72" w:unhideWhenUsed="0"/>
+    <w:lsdException w:name="Colorful Grid Accent 2" w:semiHidden="0" w:uiPriority="73" w:unhideWhenUsed="0"/>
+    <w:lsdException w:name="Light Shading Accent 3" w:semiHidden="0" w:uiPriority="60" w:unhideWhenUsed="0"/>
+    <w:lsdException w:name="Light List Accent 3" w:semiHidden="0" w:uiPriority="61" w:unhideWhenUsed="0"/>
+    <w:lsdException w:name="Light Grid Accent 3" w:semiHidden="0" w:uiPriority="62" w:unhideWhenUsed="0"/>
+    <w:lsdException w:name="Medium Shading 1 Accent 3" w:semiHidden="0" w:uiPriority="63" w:unhideWhenUsed="0"/>
+    <w:lsdException w:name="Medium Shading 2 Accent 3" w:semiHidden="0" w:uiPriority="64" w:unhideWhenUsed="0"/>
+    <w:lsdException w:name="Medium List 1 Accent 3" w:semiHidden="0" w:uiPriority="65" w:unhideWhenUsed="0"/>
+    <w:lsdException w:name="Medium List 2 Accent 3" w:semiHidden="0" w:uiPriority="66" w:unhideWhenUsed="0"/>
+    <w:lsdException w:name="Medium Grid 1 Accent 3" w:semiHidden="0" w:uiPriority="67" w:unhideWhenUsed="0"/>
+    <w:lsdException w:name="Medium Grid 2 Accent 3" w:semiHidden="0" w:uiPriority="68" w:unhideWhenUsed="0"/>
+    <w:lsdException w:name="Medium Grid 3 Accent 3" w:semiHidden="0" w:uiPriority="69" w:unhideWhenUsed="0"/>
+    <w:lsdException w:name="Dark List Accent 3" w:semiHidden="0" w:uiPriority="70" w:unhideWhenUsed="0"/>
+    <w:lsdException w:name="Colorful Shading Accent 3" w:semiHidden="0" w:uiPriority="71" w:unhideWhenUsed="0"/>
+    <w:lsdException w:name="Colorful List Accent 3" w:semiHidden="0" w:uiPriority="72" w:unhideWhenUsed="0"/>
+    <w:lsdException w:name="Colorful Grid Accent 3" w:semiHidden="0" w:uiPriority="73" w:unhideWhenUsed="0"/>
+    <w:lsdException w:name="Light Shading Accent 4" w:semiHidden="0" w:uiPriority="60" w:unhideWhenUsed="0"/>
+    <w:lsdException w:name="Light List Accent 4" w:semiHidden="0" w:uiPriority="61" w:unhideWhenUsed="0"/>
+    <w:lsdException w:name="Light Grid Accent 4" w:semiHidden="0" w:uiPriority="62" w:unhideWhenUsed="0"/>
+    <w:lsdException w:name="Medium Shading 1 Accent 4" w:semiHidden="0" w:uiPriority="63" w:unhideWhenUsed="0"/>
+    <w:lsdException w:name="Medium Shading 2 Accent 4" w:semiHidden="0" w:uiPriority="64" w:unhideWhenUsed="0"/>
+    <w:lsdException w:name="Medium List 1 Accent 4" w:semiHidden="0" w:uiPriority="65" w:unhideWhenUsed="0"/>
+    <w:lsdException w:name="Medium List 2 Accent 4" w:semiHidden="0" w:uiPriority="66" w:unhideWhenUsed="0"/>
+    <w:lsdException w:name="Medium Grid 1 Accent 4" w:semiHidden="0" w:uiPriority="67" w:unhideWhenUsed="0"/>
+    <w:lsdException w:name="Medium Grid 2 Accent 4" w:semiHidden="0" w:uiPriority="68" w:unhideWhenUsed="0"/>
+    <w:lsdException w:name="Medium Grid 3 Accent 4" w:semiHidden="0" w:uiPriority="69" w:unhideWhenUsed="0"/>
+    <w:lsdException w:name="Dark List Accent 4" w:semiHidden="0" w:uiPriority="70" w:unhideWhenUsed="0"/>
+    <w:lsdException w:name="Colorful Shading Accent 4" w:semiHidden="0" w:uiPriority="71" w:unhideWhenUsed="0"/>
+    <w:lsdException w:name="Colorful List Accent 4" w:semiHidden="0" w:uiPriority="72" w:unhideWhenUsed="0"/>
+    <w:lsdException w:name="Colorful Grid Accent 4" w:semiHidden="0" w:uiPriority="73" w:unhideWhenUsed="0"/>
+    <w:lsdException w:name="Light Shading Accent 5" w:semiHidden="0" w:uiPriority="60" w:unhideWhenUsed="0"/>
+    <w:lsdException w:name="Light List Accent 5" w:semiHidden="0" w:uiPriority="61" w:unhideWhenUsed="0"/>
+    <w:lsdException w:name="Light Grid Accent 5" w:semiHidden="0" w:uiPriority="62" w:unhideWhenUsed="0"/>
+    <w:lsdException w:name="Medium Shading 1 Accent 5" w:semiHidden="0" w:uiPriority="63" w:unhideWhenUsed="0"/>
+    <w:lsdException w:name="Medium Shading 2 Accent 5" w:semiHidden="0" w:uiPriority="64" w:unhideWhenUsed="0"/>
+    <w:lsdException w:name="Medium List 1 Accent 5" w:semiHidden="0" w:uiPriority="65" w:unhideWhenUsed="0"/>
+    <w:lsdException w:name="Medium List 2 Accent 5" w:semiHidden="0" w:uiPriority="66" w:unhideWhenUsed="0"/>
+    <w:lsdException w:name="Medium Grid 1 Accent 5" w:semiHidden="0" w:uiPriority="67" w:unhideWhenUsed="0"/>
+    <w:lsdException w:name="Medium Grid 2 Accent 5" w:semiHidden="0" w:uiPriority="68" w:unhideWhenUsed="0"/>
+    <w:lsdException w:name="Medium Grid 3 Accent 5" w:semiHidden="0" w:uiPriority="69" w:unhideWhenUsed="0"/>
+    <w:lsdException w:name="Dark List Accent 5" w:semiHidden="0" w:uiPriority="70" w:unhideWhenUsed="0"/>
+    <w:lsdException w:name="Colorful Shading Accent 5" w:semiHidden="0" w:uiPriority="71" w:unhideWhenUsed="0"/>
+    <w:lsdException w:name="Colorful List Accent 5" w:semiHidden="0" w:uiPriority="72" w:unhideWhenUsed="0"/>
+    <w:lsdException w:name="Colorful Grid Accent 5" w:semiHidden="0" w:uiPriority="73" w:unhideWhenUsed="0"/>
+    <w:lsdException w:name="Light Shading Accent 6" w:semiHidden="0" w:uiPriority="60" w:unhideWhenUsed="0"/>
+    <w:lsdException w:name="Light List Accent 6" w:semiHidden="0" w:uiPriority="61" w:unhideWhenUsed="0"/>
+    <w:lsdException w:name="Light Grid Accent 6" w:semiHidden="0" w:uiPriority="62" w:unhideWhenUsed="0"/>
+    <w:lsdException w:name="Medium Shading 1 Accent 6" w:semiHidden="0" w:uiPriority="63" w:unhideWhenUsed="0"/>
+    <w:lsdException w:name="Medium Shading 2 Accent 6" w:semiHidden="0" w:uiPriority="64" w:unhideWhenUsed="0"/>
+    <w:lsdException w:name="Medium List 1 Accent 6" w:semiHidden="0" w:uiPriority="65" w:unhideWhenUsed="0"/>
+    <w:lsdException w:name="Medium List 2 Accent 6" w:semiHidden="0" w:uiPriority="66" w:unhideWhenUsed="0"/>
+    <w:lsdException w:name="Medium Grid 1 Accent 6" w:semiHidden="0" w:uiPriority="67" w:unhideWhenUsed="0"/>
+    <w:lsdException w:name="Medium Grid 2 Accent 6" w:semiHidden="0" w:uiPriority="68" w:unhideWhenUsed="0"/>
+    <w:lsdException w:name="Medium Grid 3 Accent 6" w:semiHidden="0" w:uiPriority="69" w:unhideWhenUsed="0"/>
+    <w:lsdException w:name="Dark List Accent 6" w:semiHidden="0" w:uiPriority="70" w:unhideWhenUsed="0"/>
+    <w:lsdException w:name="Colorful Shading Accent 6" w:semiHidden="0" w:uiPriority="71" w:unhideWhenUsed="0"/>
+    <w:lsdException w:name="Colorful List Accent 6" w:semiHidden="0" w:uiPriority="72" w:unhideWhenUsed="0"/>
+    <w:lsdException w:name="Colorful Grid Accent 6" w:semiHidden="0" w:uiPriority="73" w:unhideWhenUsed="0"/>
+    <w:lsdException w:name="Subtle Emphasis" w:semiHidden="0" w:uiPriority="19" w:unhideWhenUsed="0" w:qFormat="1"/>
+    <w:lsdException w:name="Intense Emphasis" w:semiHidden="0" w:uiPriority="21" w:unhideWhenUsed="0" w:qFormat="1"/>
+    <w:lsdException w:name="Subtle Reference" w:semiHidden="0" w:uiPriority="31" w:unhideWhenUsed="0" w:qFormat="1"/>
+    <w:lsdException w:name="Intense Reference" w:semiHidden="0" w:uiPriority="32" w:unhideWhenUsed="0" w:qFormat="1"/>
+    <w:lsdException w:name="Book Title" w:semiHidden="0" w:uiPriority="33" w:unhideWhenUsed="0" w:qFormat="1"/>
+    <w:lsdException w:name="Bibliography" w:uiPriority="37"/>
+    <w:lsdException w:name="TOC Heading" w:uiPriority="39" w:qFormat="1"/>
   </w:latentStyles>
   <w:style w:type="paragraph" w:default="1" w:styleId="Normal">
     <w:name w:val="Normal"/>
@@ -3275,7 +3104,939 @@
       <w:u w:val="single"/>
     </w:rPr>
   </w:style>
+  <w:style w:type="paragraph" w:styleId="BalloonText">
+    <w:name w:val="Balloon Text"/>
+    <w:basedOn w:val="Normal"/>
+    <w:link w:val="BalloonTextChar"/>
+    <w:uiPriority w:val="99"/>
+    <w:semiHidden/>
+    <w:unhideWhenUsed/>
+    <w:rsid w:val="00537DFB"/>
+    <w:rPr>
+      <w:rFonts w:ascii="Lucida Grande" w:hAnsi="Lucida Grande"/>
+      <w:sz w:val="18"/>
+      <w:szCs w:val="18"/>
+    </w:rPr>
+  </w:style>
+  <w:style w:type="character" w:customStyle="1" w:styleId="BalloonTextChar">
+    <w:name w:val="Balloon Text Char"/>
+    <w:basedOn w:val="DefaultParagraphFont"/>
+    <w:link w:val="BalloonText"/>
+    <w:uiPriority w:val="99"/>
+    <w:semiHidden/>
+    <w:rsid w:val="00537DFB"/>
+    <w:rPr>
+      <w:rFonts w:ascii="Lucida Grande" w:hAnsi="Lucida Grande"/>
+      <w:sz w:val="18"/>
+      <w:szCs w:val="18"/>
+    </w:rPr>
+  </w:style>
 </w:styles>
+</file>
+
+<file path=word/stylesWithEffects.xml><?xml version="1.0" encoding="utf-8"?>
+<w:styles xmlns:wpc="http://schemas.microsoft.com/office/word/2010/wordprocessingCanvas" xmlns:mo="http://schemas.microsoft.com/office/mac/office/2008/main" xmlns:mc="http://schemas.openxmlformats.org/markup-compatibility/2006" xmlns:mv="urn:schemas-microsoft-com:mac:vml" xmlns:o="urn:schemas-microsoft-com:office:office" xmlns:r="http://schemas.openxmlformats.org/officeDocument/2006/relationships" xmlns:m="http://schemas.openxmlformats.org/officeDocument/2006/math" xmlns:v="urn:schemas-microsoft-com:vml" xmlns:wp14="http://schemas.microsoft.com/office/word/2010/wordprocessingDrawing" xmlns:wp="http://schemas.openxmlformats.org/drawingml/2006/wordprocessingDrawing" xmlns:w10="urn:schemas-microsoft-com:office:word" xmlns:w="http://schemas.openxmlformats.org/wordprocessingml/2006/main" xmlns:w14="http://schemas.microsoft.com/office/word/2010/wordml" xmlns:wpg="http://schemas.microsoft.com/office/word/2010/wordprocessingGroup" xmlns:wpi="http://schemas.microsoft.com/office/word/2010/wordprocessingInk" xmlns:wne="http://schemas.microsoft.com/office/word/2006/wordml" xmlns:wps="http://schemas.microsoft.com/office/word/2010/wordprocessingShape" mc:Ignorable="w14 wp14">
+  <w:docDefaults>
+    <w:rPrDefault>
+      <w:rPr>
+        <w:rFonts w:asciiTheme="minorHAnsi" w:eastAsiaTheme="minorHAnsi" w:hAnsiTheme="minorHAnsi" w:cstheme="minorBidi"/>
+        <w:sz w:val="24"/>
+        <w:szCs w:val="24"/>
+        <w:lang w:val="en-US" w:eastAsia="en-US" w:bidi="ar-SA"/>
+      </w:rPr>
+    </w:rPrDefault>
+    <w:pPrDefault/>
+  </w:docDefaults>
+  <w:latentStyles w:defLockedState="0" w:defUIPriority="99" w:defSemiHidden="1" w:defUnhideWhenUsed="1" w:defQFormat="0" w:count="276">
+    <w:lsdException w:name="Normal" w:semiHidden="0" w:uiPriority="0" w:unhideWhenUsed="0" w:qFormat="1"/>
+    <w:lsdException w:name="heading 1" w:semiHidden="0" w:uiPriority="9" w:unhideWhenUsed="0" w:qFormat="1"/>
+    <w:lsdException w:name="heading 2" w:uiPriority="9" w:qFormat="1"/>
+    <w:lsdException w:name="heading 3" w:uiPriority="9" w:qFormat="1"/>
+    <w:lsdException w:name="heading 4" w:uiPriority="9" w:qFormat="1"/>
+    <w:lsdException w:name="heading 5" w:uiPriority="9" w:qFormat="1"/>
+    <w:lsdException w:name="heading 6" w:uiPriority="9" w:qFormat="1"/>
+    <w:lsdException w:name="heading 7" w:uiPriority="9" w:qFormat="1"/>
+    <w:lsdException w:name="heading 8" w:uiPriority="9" w:qFormat="1"/>
+    <w:lsdException w:name="heading 9" w:uiPriority="9" w:qFormat="1"/>
+    <w:lsdException w:name="toc 1" w:uiPriority="39"/>
+    <w:lsdException w:name="toc 2" w:uiPriority="39"/>
+    <w:lsdException w:name="toc 3" w:uiPriority="39"/>
+    <w:lsdException w:name="toc 4" w:uiPriority="39"/>
+    <w:lsdException w:name="toc 5" w:uiPriority="39"/>
+    <w:lsdException w:name="toc 6" w:uiPriority="39"/>
+    <w:lsdException w:name="toc 7" w:uiPriority="39"/>
+    <w:lsdException w:name="toc 8" w:uiPriority="39"/>
+    <w:lsdException w:name="toc 9" w:uiPriority="39"/>
+    <w:lsdException w:name="caption" w:uiPriority="35" w:qFormat="1"/>
+    <w:lsdException w:name="Title" w:semiHidden="0" w:uiPriority="10" w:unhideWhenUsed="0" w:qFormat="1"/>
+    <w:lsdException w:name="Default Paragraph Font" w:uiPriority="1"/>
+    <w:lsdException w:name="Subtitle" w:semiHidden="0" w:uiPriority="11" w:unhideWhenUsed="0" w:qFormat="1"/>
+    <w:lsdException w:name="Strong" w:semiHidden="0" w:uiPriority="22" w:unhideWhenUsed="0" w:qFormat="1"/>
+    <w:lsdException w:name="Emphasis" w:semiHidden="0" w:uiPriority="20" w:unhideWhenUsed="0" w:qFormat="1"/>
+    <w:lsdException w:name="Table Grid" w:semiHidden="0" w:uiPriority="39" w:unhideWhenUsed="0"/>
+    <w:lsdException w:name="Note Level 1" w:semiHidden="0" w:unhideWhenUsed="0"/>
+    <w:lsdException w:name="Note Level 2" w:semiHidden="0" w:unhideWhenUsed="0"/>
+    <w:lsdException w:name="Note Level 3" w:semiHidden="0" w:unhideWhenUsed="0"/>
+    <w:lsdException w:name="Note Level 4" w:semiHidden="0" w:unhideWhenUsed="0"/>
+    <w:lsdException w:name="Note Level 5" w:semiHidden="0" w:unhideWhenUsed="0"/>
+    <w:lsdException w:name="Note Level 6" w:semiHidden="0" w:unhideWhenUsed="0"/>
+    <w:lsdException w:name="Note Level 7" w:semiHidden="0" w:unhideWhenUsed="0"/>
+    <w:lsdException w:name="Note Level 8" w:semiHidden="0" w:unhideWhenUsed="0"/>
+    <w:lsdException w:name="Note Level 9" w:semiHidden="0" w:unhideWhenUsed="0"/>
+    <w:lsdException w:name="Placeholder Text" w:unhideWhenUsed="0"/>
+    <w:lsdException w:name="No Spacing" w:semiHidden="0" w:uiPriority="1" w:unhideWhenUsed="0" w:qFormat="1"/>
+    <w:lsdException w:name="Light Shading" w:semiHidden="0" w:uiPriority="60" w:unhideWhenUsed="0"/>
+    <w:lsdException w:name="Light List" w:semiHidden="0" w:uiPriority="61" w:unhideWhenUsed="0"/>
+    <w:lsdException w:name="Light Grid" w:semiHidden="0" w:uiPriority="62" w:unhideWhenUsed="0"/>
+    <w:lsdException w:name="Medium Shading 1" w:semiHidden="0" w:uiPriority="63" w:unhideWhenUsed="0"/>
+    <w:lsdException w:name="Medium Shading 2" w:semiHidden="0" w:uiPriority="64" w:unhideWhenUsed="0"/>
+    <w:lsdException w:name="Medium List 1" w:semiHidden="0" w:uiPriority="65" w:unhideWhenUsed="0"/>
+    <w:lsdException w:name="Medium List 2" w:semiHidden="0" w:uiPriority="66" w:unhideWhenUsed="0"/>
+    <w:lsdException w:name="Medium Grid 1" w:semiHidden="0" w:uiPriority="67" w:unhideWhenUsed="0"/>
+    <w:lsdException w:name="Medium Grid 2" w:semiHidden="0" w:uiPriority="68" w:unhideWhenUsed="0"/>
+    <w:lsdException w:name="Medium Grid 3" w:semiHidden="0" w:uiPriority="69" w:unhideWhenUsed="0"/>
+    <w:lsdException w:name="Dark List" w:semiHidden="0" w:uiPriority="70" w:unhideWhenUsed="0"/>
+    <w:lsdException w:name="Colorful Shading" w:semiHidden="0" w:uiPriority="71" w:unhideWhenUsed="0"/>
+    <w:lsdException w:name="Colorful List" w:semiHidden="0" w:uiPriority="72" w:unhideWhenUsed="0"/>
+    <w:lsdException w:name="Colorful Grid" w:semiHidden="0" w:uiPriority="73" w:unhideWhenUsed="0"/>
+    <w:lsdException w:name="Light Shading Accent 1" w:semiHidden="0" w:uiPriority="60" w:unhideWhenUsed="0"/>
+    <w:lsdException w:name="Light List Accent 1" w:semiHidden="0" w:uiPriority="61" w:unhideWhenUsed="0"/>
+    <w:lsdException w:name="Light Grid Accent 1" w:semiHidden="0" w:uiPriority="62" w:unhideWhenUsed="0"/>
+    <w:lsdException w:name="Medium Shading 1 Accent 1" w:semiHidden="0" w:uiPriority="63" w:unhideWhenUsed="0"/>
+    <w:lsdException w:name="Medium Shading 2 Accent 1" w:semiHidden="0" w:uiPriority="64" w:unhideWhenUsed="0"/>
+    <w:lsdException w:name="Medium List 1 Accent 1" w:semiHidden="0" w:uiPriority="65" w:unhideWhenUsed="0"/>
+    <w:lsdException w:name="Revision" w:unhideWhenUsed="0"/>
+    <w:lsdException w:name="List Paragraph" w:semiHidden="0" w:uiPriority="34" w:unhideWhenUsed="0" w:qFormat="1"/>
+    <w:lsdException w:name="Quote" w:semiHidden="0" w:uiPriority="29" w:unhideWhenUsed="0" w:qFormat="1"/>
+    <w:lsdException w:name="Intense Quote" w:semiHidden="0" w:uiPriority="30" w:unhideWhenUsed="0" w:qFormat="1"/>
+    <w:lsdException w:name="Medium List 2 Accent 1" w:semiHidden="0" w:uiPriority="66" w:unhideWhenUsed="0"/>
+    <w:lsdException w:name="Medium Grid 1 Accent 1" w:semiHidden="0" w:uiPriority="67" w:unhideWhenUsed="0"/>
+    <w:lsdException w:name="Medium Grid 2 Accent 1" w:semiHidden="0" w:uiPriority="68" w:unhideWhenUsed="0"/>
+    <w:lsdException w:name="Medium Grid 3 Accent 1" w:semiHidden="0" w:uiPriority="69" w:unhideWhenUsed="0"/>
+    <w:lsdException w:name="Dark List Accent 1" w:semiHidden="0" w:uiPriority="70" w:unhideWhenUsed="0"/>
+    <w:lsdException w:name="Colorful Shading Accent 1" w:semiHidden="0" w:uiPriority="71" w:unhideWhenUsed="0"/>
+    <w:lsdException w:name="Colorful List Accent 1" w:semiHidden="0" w:uiPriority="72" w:unhideWhenUsed="0"/>
+    <w:lsdException w:name="Colorful Grid Accent 1" w:semiHidden="0" w:uiPriority="73" w:unhideWhenUsed="0"/>
+    <w:lsdException w:name="Light Shading Accent 2" w:semiHidden="0" w:uiPriority="60" w:unhideWhenUsed="0"/>
+    <w:lsdException w:name="Light List Accent 2" w:semiHidden="0" w:uiPriority="61" w:unhideWhenUsed="0"/>
+    <w:lsdException w:name="Light Grid Accent 2" w:semiHidden="0" w:uiPriority="62" w:unhideWhenUsed="0"/>
+    <w:lsdException w:name="Medium Shading 1 Accent 2" w:semiHidden="0" w:uiPriority="63" w:unhideWhenUsed="0"/>
+    <w:lsdException w:name="Medium Shading 2 Accent 2" w:semiHidden="0" w:uiPriority="64" w:unhideWhenUsed="0"/>
+    <w:lsdException w:name="Medium List 1 Accent 2" w:semiHidden="0" w:uiPriority="65" w:unhideWhenUsed="0"/>
+    <w:lsdException w:name="Medium List 2 Accent 2" w:semiHidden="0" w:uiPriority="66" w:unhideWhenUsed="0"/>
+    <w:lsdException w:name="Medium Grid 1 Accent 2" w:semiHidden="0" w:uiPriority="67" w:unhideWhenUsed="0"/>
+    <w:lsdException w:name="Medium Grid 2 Accent 2" w:semiHidden="0" w:uiPriority="68" w:unhideWhenUsed="0"/>
+    <w:lsdException w:name="Medium Grid 3 Accent 2" w:semiHidden="0" w:uiPriority="69" w:unhideWhenUsed="0"/>
+    <w:lsdException w:name="Dark List Accent 2" w:semiHidden="0" w:uiPriority="70" w:unhideWhenUsed="0"/>
+    <w:lsdException w:name="Colorful Shading Accent 2" w:semiHidden="0" w:uiPriority="71" w:unhideWhenUsed="0"/>
+    <w:lsdException w:name="Colorful List Accent 2" w:semiHidden="0" w:uiPriority="72" w:unhideWhenUsed="0"/>
+    <w:lsdException w:name="Colorful Grid Accent 2" w:semiHidden="0" w:uiPriority="73" w:unhideWhenUsed="0"/>
+    <w:lsdException w:name="Light Shading Accent 3" w:semiHidden="0" w:uiPriority="60" w:unhideWhenUsed="0"/>
+    <w:lsdException w:name="Light List Accent 3" w:semiHidden="0" w:uiPriority="61" w:unhideWhenUsed="0"/>
+    <w:lsdException w:name="Light Grid Accent 3" w:semiHidden="0" w:uiPriority="62" w:unhideWhenUsed="0"/>
+    <w:lsdException w:name="Medium Shading 1 Accent 3" w:semiHidden="0" w:uiPriority="63" w:unhideWhenUsed="0"/>
+    <w:lsdException w:name="Medium Shading 2 Accent 3" w:semiHidden="0" w:uiPriority="64" w:unhideWhenUsed="0"/>
+    <w:lsdException w:name="Medium List 1 Accent 3" w:semiHidden="0" w:uiPriority="65" w:unhideWhenUsed="0"/>
+    <w:lsdException w:name="Medium List 2 Accent 3" w:semiHidden="0" w:uiPriority="66" w:unhideWhenUsed="0"/>
+    <w:lsdException w:name="Medium Grid 1 Accent 3" w:semiHidden="0" w:uiPriority="67" w:unhideWhenUsed="0"/>
+    <w:lsdException w:name="Medium Grid 2 Accent 3" w:semiHidden="0" w:uiPriority="68" w:unhideWhenUsed="0"/>
+    <w:lsdException w:name="Medium Grid 3 Accent 3" w:semiHidden="0" w:uiPriority="69" w:unhideWhenUsed="0"/>
+    <w:lsdException w:name="Dark List Accent 3" w:semiHidden="0" w:uiPriority="70" w:unhideWhenUsed="0"/>
+    <w:lsdException w:name="Colorful Shading Accent 3" w:semiHidden="0" w:uiPriority="71" w:unhideWhenUsed="0"/>
+    <w:lsdException w:name="Colorful List Accent 3" w:semiHidden="0" w:uiPriority="72" w:unhideWhenUsed="0"/>
+    <w:lsdException w:name="Colorful Grid Accent 3" w:semiHidden="0" w:uiPriority="73" w:unhideWhenUsed="0"/>
+    <w:lsdException w:name="Light Shading Accent 4" w:semiHidden="0" w:uiPriority="60" w:unhideWhenUsed="0"/>
+    <w:lsdException w:name="Light List Accent 4" w:semiHidden="0" w:uiPriority="61" w:unhideWhenUsed="0"/>
+    <w:lsdException w:name="Light Grid Accent 4" w:semiHidden="0" w:uiPriority="62" w:unhideWhenUsed="0"/>
+    <w:lsdException w:name="Medium Shading 1 Accent 4" w:semiHidden="0" w:uiPriority="63" w:unhideWhenUsed="0"/>
+    <w:lsdException w:name="Medium Shading 2 Accent 4" w:semiHidden="0" w:uiPriority="64" w:unhideWhenUsed="0"/>
+    <w:lsdException w:name="Medium List 1 Accent 4" w:semiHidden="0" w:uiPriority="65" w:unhideWhenUsed="0"/>
+    <w:lsdException w:name="Medium List 2 Accent 4" w:semiHidden="0" w:uiPriority="66" w:unhideWhenUsed="0"/>
+    <w:lsdException w:name="Medium Grid 1 Accent 4" w:semiHidden="0" w:uiPriority="67" w:unhideWhenUsed="0"/>
+    <w:lsdException w:name="Medium Grid 2 Accent 4" w:semiHidden="0" w:uiPriority="68" w:unhideWhenUsed="0"/>
+    <w:lsdException w:name="Medium Grid 3 Accent 4" w:semiHidden="0" w:uiPriority="69" w:unhideWhenUsed="0"/>
+    <w:lsdException w:name="Dark List Accent 4" w:semiHidden="0" w:uiPriority="70" w:unhideWhenUsed="0"/>
+    <w:lsdException w:name="Colorful Shading Accent 4" w:semiHidden="0" w:uiPriority="71" w:unhideWhenUsed="0"/>
+    <w:lsdException w:name="Colorful List Accent 4" w:semiHidden="0" w:uiPriority="72" w:unhideWhenUsed="0"/>
+    <w:lsdException w:name="Colorful Grid Accent 4" w:semiHidden="0" w:uiPriority="73" w:unhideWhenUsed="0"/>
+    <w:lsdException w:name="Light Shading Accent 5" w:semiHidden="0" w:uiPriority="60" w:unhideWhenUsed="0"/>
+    <w:lsdException w:name="Light List Accent 5" w:semiHidden="0" w:uiPriority="61" w:unhideWhenUsed="0"/>
+    <w:lsdException w:name="Light Grid Accent 5" w:semiHidden="0" w:uiPriority="62" w:unhideWhenUsed="0"/>
+    <w:lsdException w:name="Medium Shading 1 Accent 5" w:semiHidden="0" w:uiPriority="63" w:unhideWhenUsed="0"/>
+    <w:lsdException w:name="Medium Shading 2 Accent 5" w:semiHidden="0" w:uiPriority="64" w:unhideWhenUsed="0"/>
+    <w:lsdException w:name="Medium List 1 Accent 5" w:semiHidden="0" w:uiPriority="65" w:unhideWhenUsed="0"/>
+    <w:lsdException w:name="Medium List 2 Accent 5" w:semiHidden="0" w:uiPriority="66" w:unhideWhenUsed="0"/>
+    <w:lsdException w:name="Medium Grid 1 Accent 5" w:semiHidden="0" w:uiPriority="67" w:unhideWhenUsed="0"/>
+    <w:lsdException w:name="Medium Grid 2 Accent 5" w:semiHidden="0" w:uiPriority="68" w:unhideWhenUsed="0"/>
+    <w:lsdException w:name="Medium Grid 3 Accent 5" w:semiHidden="0" w:uiPriority="69" w:unhideWhenUsed="0"/>
+    <w:lsdException w:name="Dark List Accent 5" w:semiHidden="0" w:uiPriority="70" w:unhideWhenUsed="0"/>
+    <w:lsdException w:name="Colorful Shading Accent 5" w:semiHidden="0" w:uiPriority="71" w:unhideWhenUsed="0"/>
+    <w:lsdException w:name="Colorful List Accent 5" w:semiHidden="0" w:uiPriority="72" w:unhideWhenUsed="0"/>
+    <w:lsdException w:name="Colorful Grid Accent 5" w:semiHidden="0" w:uiPriority="73" w:unhideWhenUsed="0"/>
+    <w:lsdException w:name="Light Shading Accent 6" w:semiHidden="0" w:uiPriority="60" w:unhideWhenUsed="0"/>
+    <w:lsdException w:name="Light List Accent 6" w:semiHidden="0" w:uiPriority="61" w:unhideWhenUsed="0"/>
+    <w:lsdException w:name="Light Grid Accent 6" w:semiHidden="0" w:uiPriority="62" w:unhideWhenUsed="0"/>
+    <w:lsdException w:name="Medium Shading 1 Accent 6" w:semiHidden="0" w:uiPriority="63" w:unhideWhenUsed="0"/>
+    <w:lsdException w:name="Medium Shading 2 Accent 6" w:semiHidden="0" w:uiPriority="64" w:unhideWhenUsed="0"/>
+    <w:lsdException w:name="Medium List 1 Accent 6" w:semiHidden="0" w:uiPriority="65" w:unhideWhenUsed="0"/>
+    <w:lsdException w:name="Medium List 2 Accent 6" w:semiHidden="0" w:uiPriority="66" w:unhideWhenUsed="0"/>
+    <w:lsdException w:name="Medium Grid 1 Accent 6" w:semiHidden="0" w:uiPriority="67" w:unhideWhenUsed="0"/>
+    <w:lsdException w:name="Medium Grid 2 Accent 6" w:semiHidden="0" w:uiPriority="68" w:unhideWhenUsed="0"/>
+    <w:lsdException w:name="Medium Grid 3 Accent 6" w:semiHidden="0" w:uiPriority="69" w:unhideWhenUsed="0"/>
+    <w:lsdException w:name="Dark List Accent 6" w:semiHidden="0" w:uiPriority="70" w:unhideWhenUsed="0"/>
+    <w:lsdException w:name="Colorful Shading Accent 6" w:semiHidden="0" w:uiPriority="71" w:unhideWhenUsed="0"/>
+    <w:lsdException w:name="Colorful List Accent 6" w:semiHidden="0" w:uiPriority="72" w:unhideWhenUsed="0"/>
+    <w:lsdException w:name="Colorful Grid Accent 6" w:semiHidden="0" w:uiPriority="73" w:unhideWhenUsed="0"/>
+    <w:lsdException w:name="Subtle Emphasis" w:semiHidden="0" w:uiPriority="19" w:unhideWhenUsed="0" w:qFormat="1"/>
+    <w:lsdException w:name="Intense Emphasis" w:semiHidden="0" w:uiPriority="21" w:unhideWhenUsed="0" w:qFormat="1"/>
+    <w:lsdException w:name="Subtle Reference" w:semiHidden="0" w:uiPriority="31" w:unhideWhenUsed="0" w:qFormat="1"/>
+    <w:lsdException w:name="Intense Reference" w:semiHidden="0" w:uiPriority="32" w:unhideWhenUsed="0" w:qFormat="1"/>
+    <w:lsdException w:name="Book Title" w:semiHidden="0" w:uiPriority="33" w:unhideWhenUsed="0" w:qFormat="1"/>
+    <w:lsdException w:name="Bibliography" w:uiPriority="37"/>
+    <w:lsdException w:name="TOC Heading" w:uiPriority="39" w:qFormat="1"/>
+  </w:latentStyles>
+  <w:style w:type="paragraph" w:default="1" w:styleId="Normal">
+    <w:name w:val="Normal"/>
+    <w:qFormat/>
+  </w:style>
+  <w:style w:type="character" w:default="1" w:styleId="DefaultParagraphFont">
+    <w:name w:val="Default Paragraph Font"/>
+    <w:uiPriority w:val="1"/>
+    <w:semiHidden/>
+    <w:unhideWhenUsed/>
+  </w:style>
+  <w:style w:type="table" w:default="1" w:styleId="TableNormal">
+    <w:name w:val="Normal Table"/>
+    <w:uiPriority w:val="99"/>
+    <w:semiHidden/>
+    <w:unhideWhenUsed/>
+    <w:tblPr>
+      <w:tblInd w:w="0" w:type="dxa"/>
+      <w:tblCellMar>
+        <w:top w:w="0" w:type="dxa"/>
+        <w:left w:w="108" w:type="dxa"/>
+        <w:bottom w:w="0" w:type="dxa"/>
+        <w:right w:w="108" w:type="dxa"/>
+      </w:tblCellMar>
+    </w:tblPr>
+  </w:style>
+  <w:style w:type="numbering" w:default="1" w:styleId="NoList">
+    <w:name w:val="No List"/>
+    <w:uiPriority w:val="99"/>
+    <w:semiHidden/>
+    <w:unhideWhenUsed/>
+  </w:style>
+  <w:style w:type="paragraph" w:styleId="ListParagraph">
+    <w:name w:val="List Paragraph"/>
+    <w:basedOn w:val="Normal"/>
+    <w:uiPriority w:val="34"/>
+    <w:qFormat/>
+    <w:rsid w:val="00EF33B6"/>
+    <w:pPr>
+      <w:ind w:left="720"/>
+      <w:contextualSpacing/>
+    </w:pPr>
+  </w:style>
+  <w:style w:type="paragraph" w:styleId="Header">
+    <w:name w:val="header"/>
+    <w:basedOn w:val="Normal"/>
+    <w:link w:val="HeaderChar"/>
+    <w:uiPriority w:val="99"/>
+    <w:unhideWhenUsed/>
+    <w:rsid w:val="00EF33B6"/>
+    <w:pPr>
+      <w:tabs>
+        <w:tab w:val="center" w:pos="4680"/>
+        <w:tab w:val="right" w:pos="9360"/>
+      </w:tabs>
+    </w:pPr>
+  </w:style>
+  <w:style w:type="character" w:customStyle="1" w:styleId="HeaderChar">
+    <w:name w:val="Header Char"/>
+    <w:basedOn w:val="DefaultParagraphFont"/>
+    <w:link w:val="Header"/>
+    <w:uiPriority w:val="99"/>
+    <w:rsid w:val="00EF33B6"/>
+  </w:style>
+  <w:style w:type="paragraph" w:styleId="Footer">
+    <w:name w:val="footer"/>
+    <w:basedOn w:val="Normal"/>
+    <w:link w:val="FooterChar"/>
+    <w:uiPriority w:val="99"/>
+    <w:unhideWhenUsed/>
+    <w:rsid w:val="00EF33B6"/>
+    <w:pPr>
+      <w:tabs>
+        <w:tab w:val="center" w:pos="4680"/>
+        <w:tab w:val="right" w:pos="9360"/>
+      </w:tabs>
+    </w:pPr>
+  </w:style>
+  <w:style w:type="character" w:customStyle="1" w:styleId="FooterChar">
+    <w:name w:val="Footer Char"/>
+    <w:basedOn w:val="DefaultParagraphFont"/>
+    <w:link w:val="Footer"/>
+    <w:uiPriority w:val="99"/>
+    <w:rsid w:val="00EF33B6"/>
+  </w:style>
+  <w:style w:type="table" w:styleId="TableGrid">
+    <w:name w:val="Table Grid"/>
+    <w:basedOn w:val="TableNormal"/>
+    <w:uiPriority w:val="39"/>
+    <w:rsid w:val="007817AF"/>
+    <w:tblPr>
+      <w:tblInd w:w="0" w:type="dxa"/>
+      <w:tblBorders>
+        <w:top w:val="single" w:sz="4" w:space="0" w:color="auto"/>
+        <w:left w:val="single" w:sz="4" w:space="0" w:color="auto"/>
+        <w:bottom w:val="single" w:sz="4" w:space="0" w:color="auto"/>
+        <w:right w:val="single" w:sz="4" w:space="0" w:color="auto"/>
+        <w:insideH w:val="single" w:sz="4" w:space="0" w:color="auto"/>
+        <w:insideV w:val="single" w:sz="4" w:space="0" w:color="auto"/>
+      </w:tblBorders>
+      <w:tblCellMar>
+        <w:top w:w="0" w:type="dxa"/>
+        <w:left w:w="108" w:type="dxa"/>
+        <w:bottom w:w="0" w:type="dxa"/>
+        <w:right w:w="108" w:type="dxa"/>
+      </w:tblCellMar>
+    </w:tblPr>
+  </w:style>
+  <w:style w:type="character" w:styleId="Hyperlink">
+    <w:name w:val="Hyperlink"/>
+    <w:basedOn w:val="DefaultParagraphFont"/>
+    <w:uiPriority w:val="99"/>
+    <w:unhideWhenUsed/>
+    <w:rsid w:val="00F46D23"/>
+    <w:rPr>
+      <w:color w:val="0563C1" w:themeColor="hyperlink"/>
+      <w:u w:val="single"/>
+    </w:rPr>
+  </w:style>
+  <w:style w:type="paragraph" w:styleId="BalloonText">
+    <w:name w:val="Balloon Text"/>
+    <w:basedOn w:val="Normal"/>
+    <w:link w:val="BalloonTextChar"/>
+    <w:uiPriority w:val="99"/>
+    <w:semiHidden/>
+    <w:unhideWhenUsed/>
+    <w:rsid w:val="00537DFB"/>
+    <w:rPr>
+      <w:rFonts w:ascii="Lucida Grande" w:hAnsi="Lucida Grande"/>
+      <w:sz w:val="18"/>
+      <w:szCs w:val="18"/>
+    </w:rPr>
+  </w:style>
+  <w:style w:type="character" w:customStyle="1" w:styleId="BalloonTextChar">
+    <w:name w:val="Balloon Text Char"/>
+    <w:basedOn w:val="DefaultParagraphFont"/>
+    <w:link w:val="BalloonText"/>
+    <w:uiPriority w:val="99"/>
+    <w:semiHidden/>
+    <w:rsid w:val="00537DFB"/>
+    <w:rPr>
+      <w:rFonts w:ascii="Lucida Grande" w:hAnsi="Lucida Grande"/>
+      <w:sz w:val="18"/>
+      <w:szCs w:val="18"/>
+    </w:rPr>
+  </w:style>
+</w:styles>
+</file>
+
+<file path=word/charts/chart1.xml><?xml version="1.0" encoding="utf-8"?>
+<c:chartSpace xmlns:c="http://schemas.openxmlformats.org/drawingml/2006/chart" xmlns:a="http://schemas.openxmlformats.org/drawingml/2006/main" xmlns:r="http://schemas.openxmlformats.org/officeDocument/2006/relationships">
+  <c:date1904 val="0"/>
+  <c:lang val="en-US"/>
+  <c:roundedCorners val="0"/>
+  <mc:AlternateContent xmlns:mc="http://schemas.openxmlformats.org/markup-compatibility/2006">
+    <mc:Choice xmlns:c14="http://schemas.microsoft.com/office/drawing/2007/8/2/chart" Requires="c14">
+      <c14:style val="118"/>
+    </mc:Choice>
+    <mc:Fallback>
+      <c:style val="18"/>
+    </mc:Fallback>
+  </mc:AlternateContent>
+  <c:chart>
+    <c:title>
+      <c:tx>
+        <c:rich>
+          <a:bodyPr/>
+          <a:lstStyle/>
+          <a:p>
+            <a:pPr>
+              <a:defRPr/>
+            </a:pPr>
+            <a:r>
+              <a:rPr lang="en-US"/>
+              <a:t>Strong Scaling</a:t>
+            </a:r>
+          </a:p>
+        </c:rich>
+      </c:tx>
+      <c:layout/>
+      <c:overlay val="0"/>
+    </c:title>
+    <c:autoTitleDeleted val="0"/>
+    <c:plotArea>
+      <c:layout/>
+      <c:scatterChart>
+        <c:scatterStyle val="smoothMarker"/>
+        <c:varyColors val="0"/>
+        <c:ser>
+          <c:idx val="0"/>
+          <c:order val="0"/>
+          <c:tx>
+            <c:v>Direct</c:v>
+          </c:tx>
+          <c:xVal>
+            <c:numRef>
+              <c:f>strong!$B$19:$I$19</c:f>
+              <c:numCache>
+                <c:formatCode>General</c:formatCode>
+                <c:ptCount val="8"/>
+                <c:pt idx="0">
+                  <c:v>1.0</c:v>
+                </c:pt>
+                <c:pt idx="1">
+                  <c:v>2.0</c:v>
+                </c:pt>
+                <c:pt idx="2">
+                  <c:v>4.0</c:v>
+                </c:pt>
+                <c:pt idx="3">
+                  <c:v>6.0</c:v>
+                </c:pt>
+                <c:pt idx="4">
+                  <c:v>9.0</c:v>
+                </c:pt>
+                <c:pt idx="5">
+                  <c:v>12.0</c:v>
+                </c:pt>
+                <c:pt idx="6">
+                  <c:v>16.0</c:v>
+                </c:pt>
+                <c:pt idx="7">
+                  <c:v>24.0</c:v>
+                </c:pt>
+              </c:numCache>
+            </c:numRef>
+          </c:xVal>
+          <c:yVal>
+            <c:numRef>
+              <c:f>strong!$B$20:$I$20</c:f>
+              <c:numCache>
+                <c:formatCode>0.00</c:formatCode>
+                <c:ptCount val="8"/>
+                <c:pt idx="0">
+                  <c:v>100.0</c:v>
+                </c:pt>
+                <c:pt idx="1">
+                  <c:v>98.9619975506286</c:v>
+                </c:pt>
+                <c:pt idx="2">
+                  <c:v>95.68923079172878</c:v>
+                </c:pt>
+                <c:pt idx="3">
+                  <c:v>72.19022993804594</c:v>
+                </c:pt>
+                <c:pt idx="4">
+                  <c:v>55.92139001681626</c:v>
+                </c:pt>
+                <c:pt idx="5">
+                  <c:v>38.72967003591751</c:v>
+                </c:pt>
+                <c:pt idx="6">
+                  <c:v>28.32916561965782</c:v>
+                </c:pt>
+                <c:pt idx="7">
+                  <c:v>15.9704839061119</c:v>
+                </c:pt>
+              </c:numCache>
+            </c:numRef>
+          </c:yVal>
+          <c:smooth val="1"/>
+        </c:ser>
+        <c:ser>
+          <c:idx val="1"/>
+          <c:order val="1"/>
+          <c:tx>
+            <c:v>Object Level</c:v>
+          </c:tx>
+          <c:xVal>
+            <c:numRef>
+              <c:f>strong!$B$19:$I$19</c:f>
+              <c:numCache>
+                <c:formatCode>General</c:formatCode>
+                <c:ptCount val="8"/>
+                <c:pt idx="0">
+                  <c:v>1.0</c:v>
+                </c:pt>
+                <c:pt idx="1">
+                  <c:v>2.0</c:v>
+                </c:pt>
+                <c:pt idx="2">
+                  <c:v>4.0</c:v>
+                </c:pt>
+                <c:pt idx="3">
+                  <c:v>6.0</c:v>
+                </c:pt>
+                <c:pt idx="4">
+                  <c:v>9.0</c:v>
+                </c:pt>
+                <c:pt idx="5">
+                  <c:v>12.0</c:v>
+                </c:pt>
+                <c:pt idx="6">
+                  <c:v>16.0</c:v>
+                </c:pt>
+                <c:pt idx="7">
+                  <c:v>24.0</c:v>
+                </c:pt>
+              </c:numCache>
+            </c:numRef>
+          </c:xVal>
+          <c:yVal>
+            <c:numRef>
+              <c:f>strong!$B$21:$I$21</c:f>
+              <c:numCache>
+                <c:formatCode>0.00</c:formatCode>
+                <c:ptCount val="8"/>
+                <c:pt idx="0">
+                  <c:v>100.0</c:v>
+                </c:pt>
+                <c:pt idx="1">
+                  <c:v>93.95211289200755</c:v>
+                </c:pt>
+                <c:pt idx="2">
+                  <c:v>89.88154328374423</c:v>
+                </c:pt>
+                <c:pt idx="3">
+                  <c:v>75.91454494323396</c:v>
+                </c:pt>
+                <c:pt idx="4">
+                  <c:v>64.02053148832274</c:v>
+                </c:pt>
+                <c:pt idx="5">
+                  <c:v>40.70267367995982</c:v>
+                </c:pt>
+                <c:pt idx="6">
+                  <c:v>35.73825030198167</c:v>
+                </c:pt>
+                <c:pt idx="7">
+                  <c:v>18.71985076350528</c:v>
+                </c:pt>
+              </c:numCache>
+            </c:numRef>
+          </c:yVal>
+          <c:smooth val="1"/>
+        </c:ser>
+        <c:dLbls>
+          <c:showLegendKey val="0"/>
+          <c:showVal val="0"/>
+          <c:showCatName val="0"/>
+          <c:showSerName val="0"/>
+          <c:showPercent val="0"/>
+          <c:showBubbleSize val="0"/>
+        </c:dLbls>
+        <c:axId val="2127406424"/>
+        <c:axId val="2127411928"/>
+      </c:scatterChart>
+      <c:valAx>
+        <c:axId val="2127406424"/>
+        <c:scaling>
+          <c:orientation val="minMax"/>
+        </c:scaling>
+        <c:delete val="0"/>
+        <c:axPos val="b"/>
+        <c:title>
+          <c:tx>
+            <c:rich>
+              <a:bodyPr/>
+              <a:lstStyle/>
+              <a:p>
+                <a:pPr>
+                  <a:defRPr/>
+                </a:pPr>
+                <a:r>
+                  <a:rPr lang="en-US"/>
+                  <a:t>Number of Threads</a:t>
+                </a:r>
+              </a:p>
+            </c:rich>
+          </c:tx>
+          <c:layout/>
+          <c:overlay val="0"/>
+        </c:title>
+        <c:numFmt formatCode="General" sourceLinked="1"/>
+        <c:majorTickMark val="out"/>
+        <c:minorTickMark val="none"/>
+        <c:tickLblPos val="nextTo"/>
+        <c:crossAx val="2127411928"/>
+        <c:crosses val="autoZero"/>
+        <c:crossBetween val="midCat"/>
+      </c:valAx>
+      <c:valAx>
+        <c:axId val="2127411928"/>
+        <c:scaling>
+          <c:orientation val="minMax"/>
+        </c:scaling>
+        <c:delete val="0"/>
+        <c:axPos val="l"/>
+        <c:majorGridlines/>
+        <c:title>
+          <c:tx>
+            <c:rich>
+              <a:bodyPr rot="-5400000" vert="horz"/>
+              <a:lstStyle/>
+              <a:p>
+                <a:pPr>
+                  <a:defRPr/>
+                </a:pPr>
+                <a:r>
+                  <a:rPr lang="en-US"/>
+                  <a:t>%</a:t>
+                </a:r>
+                <a:r>
+                  <a:rPr lang="en-US" baseline="0"/>
+                  <a:t> Efficiency</a:t>
+                </a:r>
+                <a:endParaRPr lang="en-US"/>
+              </a:p>
+            </c:rich>
+          </c:tx>
+          <c:layout/>
+          <c:overlay val="0"/>
+        </c:title>
+        <c:numFmt formatCode="0.00" sourceLinked="1"/>
+        <c:majorTickMark val="out"/>
+        <c:minorTickMark val="none"/>
+        <c:tickLblPos val="nextTo"/>
+        <c:crossAx val="2127406424"/>
+        <c:crosses val="autoZero"/>
+        <c:crossBetween val="midCat"/>
+      </c:valAx>
+    </c:plotArea>
+    <c:legend>
+      <c:legendPos val="r"/>
+      <c:layout/>
+      <c:overlay val="0"/>
+      <c:txPr>
+        <a:bodyPr/>
+        <a:lstStyle/>
+        <a:p>
+          <a:pPr algn="ctr">
+            <a:defRPr/>
+          </a:pPr>
+          <a:endParaRPr lang="en-US"/>
+        </a:p>
+      </c:txPr>
+    </c:legend>
+    <c:plotVisOnly val="1"/>
+    <c:dispBlanksAs val="gap"/>
+    <c:showDLblsOverMax val="0"/>
+  </c:chart>
+  <c:externalData r:id="rId1">
+    <c:autoUpdate val="0"/>
+  </c:externalData>
+</c:chartSpace>
+</file>
+
+<file path=word/charts/chart2.xml><?xml version="1.0" encoding="utf-8"?>
+<c:chartSpace xmlns:c="http://schemas.openxmlformats.org/drawingml/2006/chart" xmlns:a="http://schemas.openxmlformats.org/drawingml/2006/main" xmlns:r="http://schemas.openxmlformats.org/officeDocument/2006/relationships">
+  <c:date1904 val="0"/>
+  <c:lang val="en-US"/>
+  <c:roundedCorners val="0"/>
+  <mc:AlternateContent xmlns:mc="http://schemas.openxmlformats.org/markup-compatibility/2006">
+    <mc:Choice xmlns:c14="http://schemas.microsoft.com/office/drawing/2007/8/2/chart" Requires="c14">
+      <c14:style val="118"/>
+    </mc:Choice>
+    <mc:Fallback>
+      <c:style val="18"/>
+    </mc:Fallback>
+  </mc:AlternateContent>
+  <c:chart>
+    <c:title>
+      <c:tx>
+        <c:rich>
+          <a:bodyPr/>
+          <a:lstStyle/>
+          <a:p>
+            <a:pPr>
+              <a:defRPr/>
+            </a:pPr>
+            <a:r>
+              <a:rPr lang="en-US"/>
+              <a:t>Weak</a:t>
+            </a:r>
+            <a:r>
+              <a:rPr lang="en-US" baseline="0"/>
+              <a:t> Scaling</a:t>
+            </a:r>
+            <a:endParaRPr lang="en-US"/>
+          </a:p>
+        </c:rich>
+      </c:tx>
+      <c:layout/>
+      <c:overlay val="0"/>
+    </c:title>
+    <c:autoTitleDeleted val="0"/>
+    <c:plotArea>
+      <c:layout/>
+      <c:scatterChart>
+        <c:scatterStyle val="smoothMarker"/>
+        <c:varyColors val="0"/>
+        <c:ser>
+          <c:idx val="0"/>
+          <c:order val="0"/>
+          <c:tx>
+            <c:v>Direct</c:v>
+          </c:tx>
+          <c:xVal>
+            <c:numRef>
+              <c:f>weak!$B$19:$I$19</c:f>
+              <c:numCache>
+                <c:formatCode>General</c:formatCode>
+                <c:ptCount val="8"/>
+                <c:pt idx="0">
+                  <c:v>1.0</c:v>
+                </c:pt>
+                <c:pt idx="1">
+                  <c:v>2.0</c:v>
+                </c:pt>
+                <c:pt idx="2">
+                  <c:v>4.0</c:v>
+                </c:pt>
+                <c:pt idx="3">
+                  <c:v>6.0</c:v>
+                </c:pt>
+                <c:pt idx="4">
+                  <c:v>9.0</c:v>
+                </c:pt>
+                <c:pt idx="5">
+                  <c:v>12.0</c:v>
+                </c:pt>
+                <c:pt idx="6">
+                  <c:v>16.0</c:v>
+                </c:pt>
+                <c:pt idx="7">
+                  <c:v>24.0</c:v>
+                </c:pt>
+              </c:numCache>
+            </c:numRef>
+          </c:xVal>
+          <c:yVal>
+            <c:numRef>
+              <c:f>weak!$B$20:$I$20</c:f>
+              <c:numCache>
+                <c:formatCode>0.00</c:formatCode>
+                <c:ptCount val="8"/>
+                <c:pt idx="0">
+                  <c:v>100.0</c:v>
+                </c:pt>
+                <c:pt idx="1">
+                  <c:v>59.54156324782957</c:v>
+                </c:pt>
+                <c:pt idx="2">
+                  <c:v>63.15094602520504</c:v>
+                </c:pt>
+                <c:pt idx="3">
+                  <c:v>27.98806560443038</c:v>
+                </c:pt>
+                <c:pt idx="4">
+                  <c:v>16.11836451772696</c:v>
+                </c:pt>
+                <c:pt idx="5">
+                  <c:v>6.382731434129743</c:v>
+                </c:pt>
+                <c:pt idx="6">
+                  <c:v>3.897955837888708</c:v>
+                </c:pt>
+                <c:pt idx="7">
+                  <c:v>1.665468410233255</c:v>
+                </c:pt>
+              </c:numCache>
+            </c:numRef>
+          </c:yVal>
+          <c:smooth val="1"/>
+        </c:ser>
+        <c:ser>
+          <c:idx val="1"/>
+          <c:order val="1"/>
+          <c:tx>
+            <c:v>Object Level</c:v>
+          </c:tx>
+          <c:xVal>
+            <c:numRef>
+              <c:f>weak!$B$19:$I$19</c:f>
+              <c:numCache>
+                <c:formatCode>General</c:formatCode>
+                <c:ptCount val="8"/>
+                <c:pt idx="0">
+                  <c:v>1.0</c:v>
+                </c:pt>
+                <c:pt idx="1">
+                  <c:v>2.0</c:v>
+                </c:pt>
+                <c:pt idx="2">
+                  <c:v>4.0</c:v>
+                </c:pt>
+                <c:pt idx="3">
+                  <c:v>6.0</c:v>
+                </c:pt>
+                <c:pt idx="4">
+                  <c:v>9.0</c:v>
+                </c:pt>
+                <c:pt idx="5">
+                  <c:v>12.0</c:v>
+                </c:pt>
+                <c:pt idx="6">
+                  <c:v>16.0</c:v>
+                </c:pt>
+                <c:pt idx="7">
+                  <c:v>24.0</c:v>
+                </c:pt>
+              </c:numCache>
+            </c:numRef>
+          </c:xVal>
+          <c:yVal>
+            <c:numRef>
+              <c:f>weak!$B$21:$I$21</c:f>
+              <c:numCache>
+                <c:formatCode>0.00</c:formatCode>
+                <c:ptCount val="8"/>
+                <c:pt idx="0">
+                  <c:v>100.0</c:v>
+                </c:pt>
+                <c:pt idx="1">
+                  <c:v>48.05999131283738</c:v>
+                </c:pt>
+                <c:pt idx="2">
+                  <c:v>45.89360121033183</c:v>
+                </c:pt>
+                <c:pt idx="3">
+                  <c:v>26.67851324505391</c:v>
+                </c:pt>
+                <c:pt idx="4">
+                  <c:v>21.87114451371983</c:v>
+                </c:pt>
+                <c:pt idx="5">
+                  <c:v>11.31782981729152</c:v>
+                </c:pt>
+                <c:pt idx="6">
+                  <c:v>8.040864112433748</c:v>
+                </c:pt>
+                <c:pt idx="7">
+                  <c:v>2.744927014130485</c:v>
+                </c:pt>
+              </c:numCache>
+            </c:numRef>
+          </c:yVal>
+          <c:smooth val="1"/>
+        </c:ser>
+        <c:dLbls>
+          <c:showLegendKey val="0"/>
+          <c:showVal val="0"/>
+          <c:showCatName val="0"/>
+          <c:showSerName val="0"/>
+          <c:showPercent val="0"/>
+          <c:showBubbleSize val="0"/>
+        </c:dLbls>
+        <c:axId val="2128832776"/>
+        <c:axId val="2129449960"/>
+      </c:scatterChart>
+      <c:valAx>
+        <c:axId val="2128832776"/>
+        <c:scaling>
+          <c:orientation val="minMax"/>
+        </c:scaling>
+        <c:delete val="0"/>
+        <c:axPos val="b"/>
+        <c:title>
+          <c:tx>
+            <c:rich>
+              <a:bodyPr/>
+              <a:lstStyle/>
+              <a:p>
+                <a:pPr>
+                  <a:defRPr/>
+                </a:pPr>
+                <a:r>
+                  <a:rPr lang="en-US"/>
+                  <a:t>Number of Threads</a:t>
+                </a:r>
+              </a:p>
+            </c:rich>
+          </c:tx>
+          <c:layout/>
+          <c:overlay val="0"/>
+        </c:title>
+        <c:numFmt formatCode="General" sourceLinked="1"/>
+        <c:majorTickMark val="out"/>
+        <c:minorTickMark val="none"/>
+        <c:tickLblPos val="nextTo"/>
+        <c:crossAx val="2129449960"/>
+        <c:crosses val="autoZero"/>
+        <c:crossBetween val="midCat"/>
+      </c:valAx>
+      <c:valAx>
+        <c:axId val="2129449960"/>
+        <c:scaling>
+          <c:orientation val="minMax"/>
+        </c:scaling>
+        <c:delete val="0"/>
+        <c:axPos val="l"/>
+        <c:majorGridlines/>
+        <c:title>
+          <c:tx>
+            <c:rich>
+              <a:bodyPr rot="-5400000" vert="horz"/>
+              <a:lstStyle/>
+              <a:p>
+                <a:pPr>
+                  <a:defRPr/>
+                </a:pPr>
+                <a:r>
+                  <a:rPr lang="en-US"/>
+                  <a:t>% Efficiency</a:t>
+                </a:r>
+              </a:p>
+            </c:rich>
+          </c:tx>
+          <c:layout/>
+          <c:overlay val="0"/>
+        </c:title>
+        <c:numFmt formatCode="0.00" sourceLinked="1"/>
+        <c:majorTickMark val="out"/>
+        <c:minorTickMark val="none"/>
+        <c:tickLblPos val="nextTo"/>
+        <c:crossAx val="2128832776"/>
+        <c:crosses val="autoZero"/>
+        <c:crossBetween val="midCat"/>
+      </c:valAx>
+    </c:plotArea>
+    <c:legend>
+      <c:legendPos val="r"/>
+      <c:layout/>
+      <c:overlay val="0"/>
+      <c:txPr>
+        <a:bodyPr/>
+        <a:lstStyle/>
+        <a:p>
+          <a:pPr algn="ctr">
+            <a:defRPr/>
+          </a:pPr>
+          <a:endParaRPr lang="en-US"/>
+        </a:p>
+      </c:txPr>
+    </c:legend>
+    <c:plotVisOnly val="1"/>
+    <c:dispBlanksAs val="gap"/>
+    <c:showDLblsOverMax val="0"/>
+  </c:chart>
+  <c:externalData r:id="rId1">
+    <c:autoUpdate val="0"/>
+  </c:externalData>
+</c:chartSpace>
 </file>
 
 <file path=word/theme/theme1.xml><?xml version="1.0" encoding="utf-8"?>
@@ -3321,7 +4082,7 @@
     </a:clrScheme>
     <a:fontScheme name="Office">
       <a:majorFont>
-        <a:latin typeface="Calibri Light" panose="020F0302020204030204"/>
+        <a:latin typeface="Calibri Light"/>
         <a:ea typeface=""/>
         <a:cs typeface=""/>
         <a:font script="Jpan" typeface="ＭＳ ゴシック"/>
@@ -3356,7 +4117,7 @@
         <a:font script="Geor" typeface="Sylfaen"/>
       </a:majorFont>
       <a:minorFont>
-        <a:latin typeface="Calibri" panose="020F0502020204030204"/>
+        <a:latin typeface="Calibri"/>
         <a:ea typeface=""/>
         <a:cs typeface=""/>
         <a:font script="Jpan" typeface="ＭＳ 明朝"/>
@@ -3533,7 +4294,7 @@
   <a:extraClrSchemeLst/>
   <a:extLst>
     <a:ext uri="{05A4C25C-085E-4340-85A3-A5531E510DB2}">
-      <thm15:themeFamily xmlns:thm15="http://schemas.microsoft.com/office/thememl/2012/main" name="Office Theme" id="{62F939B6-93AF-4DB8-9C6B-D6C7DFDC589F}" vid="{4A3C46E8-61CC-4603-A589-7422A47A8E4A}"/>
+      <thm15:themeFamily xmlns:thm15="http://schemas.microsoft.com/office/thememl/2012/main" xmlns="" name="Office Theme" id="{62F939B6-93AF-4DB8-9C6B-D6C7DFDC589F}" vid="{4A3C46E8-61CC-4603-A589-7422A47A8E4A}"/>
     </a:ext>
   </a:extLst>
 </a:theme>

</xml_diff>